<commit_message>
[UPD] files of lab #13 were updated (program was rewrited).
</commit_message>
<xml_diff>
--- a/prolog/lab_13/ЛР13.docx
+++ b/prolog/lab_13/ЛР13.docx
@@ -1507,6 +1507,7 @@
           <w:b/>
           <w:sz w:val="28"/>
           <w:szCs w:val="28"/>
+          <w:lang w:val="en-US"/>
         </w:rPr>
       </w:pPr>
       <w:r>
@@ -1516,7 +1517,24 @@
           <w:szCs w:val="28"/>
         </w:rPr>
         <w:lastRenderedPageBreak/>
-        <w:t>Текст программы</w:t>
+        <w:t>Текст</w:t>
+      </w:r>
+      <w:r>
+        <w:rPr>
+          <w:b/>
+          <w:sz w:val="28"/>
+          <w:szCs w:val="28"/>
+          <w:lang w:val="en-US"/>
+        </w:rPr>
+        <w:t xml:space="preserve"> </w:t>
+      </w:r>
+      <w:r>
+        <w:rPr>
+          <w:b/>
+          <w:sz w:val="28"/>
+          <w:szCs w:val="28"/>
+        </w:rPr>
+        <w:t>программы</w:t>
       </w:r>
     </w:p>
     <w:p>
@@ -2598,6 +2616,99 @@
           <w:szCs w:val="20"/>
           <w:lang w:val="en-US"/>
         </w:rPr>
+        <w:tab/>
+        <w:t xml:space="preserve">find_info(Surname, City, Phone, Street, Bank_Name) :- </w:t>
+      </w:r>
+      <w:r>
+        <w:rPr>
+          <w:bCs/>
+          <w:sz w:val="20"/>
+          <w:szCs w:val="20"/>
+          <w:lang w:val="en-US"/>
+        </w:rPr>
+        <w:t>abonement(</w:t>
+      </w:r>
+      <w:r>
+        <w:rPr>
+          <w:bCs/>
+          <w:sz w:val="20"/>
+          <w:szCs w:val="20"/>
+          <w:lang w:val="en-US"/>
+        </w:rPr>
+        <w:t>Surname</w:t>
+      </w:r>
+      <w:r>
+        <w:rPr>
+          <w:bCs/>
+          <w:sz w:val="20"/>
+          <w:szCs w:val="20"/>
+          <w:lang w:val="en-US"/>
+        </w:rPr>
+        <w:t>, Phone, address(City, Street, _, _)),</w:t>
+      </w:r>
+      <w:r>
+        <w:rPr>
+          <w:bCs/>
+          <w:sz w:val="20"/>
+          <w:szCs w:val="20"/>
+          <w:lang w:val="en-US"/>
+        </w:rPr>
+        <w:t xml:space="preserve"> </w:t>
+      </w:r>
+      <w:r>
+        <w:rPr>
+          <w:bCs/>
+          <w:sz w:val="20"/>
+          <w:szCs w:val="20"/>
+          <w:lang w:val="en-US"/>
+        </w:rPr>
+        <w:t>deposit(</w:t>
+      </w:r>
+      <w:r>
+        <w:rPr>
+          <w:bCs/>
+          <w:sz w:val="20"/>
+          <w:szCs w:val="20"/>
+          <w:lang w:val="en-US"/>
+        </w:rPr>
+        <w:t xml:space="preserve">Surname, </w:t>
+      </w:r>
+      <w:r>
+        <w:rPr>
+          <w:bCs/>
+          <w:sz w:val="20"/>
+          <w:szCs w:val="20"/>
+          <w:lang w:val="en-US"/>
+        </w:rPr>
+        <w:t>Bank_Name, _, _, City).</w:t>
+      </w:r>
+    </w:p>
+    <w:p>
+      <w:pPr>
+        <w:rPr>
+          <w:bCs/>
+          <w:sz w:val="20"/>
+          <w:szCs w:val="20"/>
+          <w:lang w:val="en-US"/>
+        </w:rPr>
+      </w:pPr>
+    </w:p>
+    <w:p>
+      <w:pPr>
+        <w:rPr>
+          <w:bCs/>
+          <w:sz w:val="20"/>
+          <w:szCs w:val="20"/>
+          <w:lang w:val="en-US"/>
+        </w:rPr>
+      </w:pPr>
+      <w:r>
+        <w:rPr>
+          <w:bCs/>
+          <w:sz w:val="20"/>
+          <w:szCs w:val="20"/>
+          <w:lang w:val="en-US"/>
+        </w:rPr>
         <w:t>goal</w:t>
       </w:r>
     </w:p>
@@ -2796,154 +2907,58 @@
     </w:p>
     <w:p>
       <w:pPr>
-        <w:rPr>
-          <w:bCs/>
-          <w:sz w:val="20"/>
-          <w:szCs w:val="20"/>
-          <w:lang w:val="en-US"/>
-        </w:rPr>
-      </w:pPr>
-      <w:r>
-        <w:rPr>
-          <w:bCs/>
-          <w:sz w:val="20"/>
-          <w:szCs w:val="20"/>
-          <w:lang w:val="en-US"/>
-        </w:rPr>
-        <w:tab/>
-        <w:t>City = "Korolev",</w:t>
-      </w:r>
-    </w:p>
-    <w:p>
-      <w:pPr>
-        <w:rPr>
-          <w:bCs/>
-          <w:sz w:val="20"/>
-          <w:szCs w:val="20"/>
-          <w:lang w:val="en-US"/>
-        </w:rPr>
-      </w:pPr>
-      <w:r>
-        <w:rPr>
-          <w:bCs/>
-          <w:sz w:val="20"/>
-          <w:szCs w:val="20"/>
-          <w:lang w:val="en-US"/>
-        </w:rPr>
-        <w:tab/>
-        <w:t xml:space="preserve">Surname = </w:t>
-      </w:r>
-      <w:r>
-        <w:rPr>
-          <w:bCs/>
-          <w:sz w:val="20"/>
-          <w:szCs w:val="20"/>
-          <w:lang w:val="en-US"/>
-        </w:rPr>
-        <w:t>"</w:t>
-      </w:r>
-      <w:r>
-        <w:rPr>
-          <w:bCs/>
-          <w:sz w:val="20"/>
-          <w:szCs w:val="20"/>
-          <w:lang w:val="en-US"/>
-        </w:rPr>
-        <w:t>Gorbunov</w:t>
-      </w:r>
-      <w:r>
-        <w:rPr>
-          <w:bCs/>
-          <w:sz w:val="20"/>
-          <w:szCs w:val="20"/>
-          <w:lang w:val="en-US"/>
-        </w:rPr>
-        <w:t>"</w:t>
-      </w:r>
-      <w:r>
-        <w:rPr>
-          <w:bCs/>
-          <w:sz w:val="20"/>
-          <w:szCs w:val="20"/>
-          <w:lang w:val="en-US"/>
-        </w:rPr>
-        <w:t>,</w:t>
-      </w:r>
-    </w:p>
-    <w:p>
-      <w:pPr>
-        <w:rPr>
-          <w:bCs/>
-          <w:sz w:val="20"/>
-          <w:szCs w:val="20"/>
-          <w:lang w:val="en-US"/>
-        </w:rPr>
-      </w:pPr>
-      <w:r>
-        <w:rPr>
-          <w:bCs/>
-          <w:sz w:val="20"/>
-          <w:szCs w:val="20"/>
-          <w:lang w:val="en-US"/>
-        </w:rPr>
-        <w:tab/>
-        <w:t>abonement(</w:t>
-      </w:r>
-      <w:r>
-        <w:rPr>
-          <w:bCs/>
-          <w:sz w:val="20"/>
-          <w:szCs w:val="20"/>
-          <w:lang w:val="en-US"/>
-        </w:rPr>
-        <w:t>Surname</w:t>
-      </w:r>
-      <w:r>
-        <w:rPr>
-          <w:bCs/>
-          <w:sz w:val="20"/>
-          <w:szCs w:val="20"/>
-          <w:lang w:val="en-US"/>
-        </w:rPr>
-        <w:t>, Phone, address(City, Street, _, _)),</w:t>
-      </w:r>
-    </w:p>
-    <w:p>
-      <w:pPr>
-        <w:rPr>
-          <w:bCs/>
-          <w:sz w:val="20"/>
-          <w:szCs w:val="20"/>
-          <w:lang w:val="en-US"/>
-        </w:rPr>
-      </w:pPr>
-      <w:r>
-        <w:rPr>
-          <w:bCs/>
-          <w:sz w:val="20"/>
-          <w:szCs w:val="20"/>
-          <w:lang w:val="en-US"/>
-        </w:rPr>
-        <w:tab/>
-        <w:t>deposit(</w:t>
-      </w:r>
-      <w:r>
-        <w:rPr>
-          <w:bCs/>
-          <w:sz w:val="20"/>
-          <w:szCs w:val="20"/>
-          <w:lang w:val="en-US"/>
-        </w:rPr>
-        <w:t xml:space="preserve">Surname, </w:t>
-      </w:r>
-      <w:r>
-        <w:rPr>
-          <w:bCs/>
-          <w:sz w:val="20"/>
-          <w:szCs w:val="20"/>
-          <w:lang w:val="en-US"/>
-        </w:rPr>
-        <w:t>Bank_Name, _, _, City).</w:t>
+        <w:ind w:firstLine="708"/>
+        <w:rPr>
+          <w:bCs/>
+          <w:sz w:val="20"/>
+          <w:szCs w:val="20"/>
+          <w:lang w:val="en-US"/>
+        </w:rPr>
+      </w:pPr>
+      <w:r>
+        <w:rPr>
+          <w:bCs/>
+          <w:sz w:val="20"/>
+          <w:szCs w:val="20"/>
+          <w:lang w:val="en-US"/>
+        </w:rPr>
+        <w:t>find_info(</w:t>
+      </w:r>
+      <w:r>
+        <w:rPr>
+          <w:bCs/>
+          <w:sz w:val="20"/>
+          <w:szCs w:val="20"/>
+          <w:lang w:val="en-US"/>
+        </w:rPr>
+        <w:t>“Gorbunov”</w:t>
+      </w:r>
+      <w:r>
+        <w:rPr>
+          <w:bCs/>
+          <w:sz w:val="20"/>
+          <w:szCs w:val="20"/>
+          <w:lang w:val="en-US"/>
+        </w:rPr>
+        <w:t xml:space="preserve">, </w:t>
+      </w:r>
+      <w:r>
+        <w:rPr>
+          <w:bCs/>
+          <w:sz w:val="20"/>
+          <w:szCs w:val="20"/>
+          <w:lang w:val="en-US"/>
+        </w:rPr>
+        <w:t>“Korolev”</w:t>
+      </w:r>
+      <w:r>
+        <w:rPr>
+          <w:bCs/>
+          <w:sz w:val="20"/>
+          <w:szCs w:val="20"/>
+          <w:lang w:val="en-US"/>
+        </w:rPr>
+        <w:t>, Phone, Street, Bank_Name)</w:t>
       </w:r>
     </w:p>
     <w:p>
@@ -3714,6 +3729,7 @@
                 <w:bCs/>
                 <w:sz w:val="20"/>
                 <w:szCs w:val="20"/>
+                <w:lang w:val="en-US"/>
               </w:rPr>
               <w:t xml:space="preserve"> </w:t>
             </w:r>
@@ -3723,15 +3739,33 @@
                 <w:sz w:val="20"/>
                 <w:szCs w:val="20"/>
               </w:rPr>
-              <w:t xml:space="preserve">конкретизируется с </w:t>
-            </w:r>
-            <w:r>
-              <w:rPr>
-                <w:bCs/>
-                <w:sz w:val="20"/>
-                <w:szCs w:val="20"/>
-              </w:rPr>
-              <w:t>“</w:t>
+              <w:t>конкретизируется</w:t>
+            </w:r>
+            <w:r>
+              <w:rPr>
+                <w:bCs/>
+                <w:sz w:val="20"/>
+                <w:szCs w:val="20"/>
+                <w:lang w:val="en-US"/>
+              </w:rPr>
+              <w:t xml:space="preserve"> </w:t>
+            </w:r>
+            <w:r>
+              <w:rPr>
+                <w:bCs/>
+                <w:sz w:val="20"/>
+                <w:szCs w:val="20"/>
+              </w:rPr>
+              <w:t>с</w:t>
+            </w:r>
+            <w:r>
+              <w:rPr>
+                <w:bCs/>
+                <w:sz w:val="20"/>
+                <w:szCs w:val="20"/>
+                <w:lang w:val="en-US"/>
+              </w:rPr>
+              <w:t xml:space="preserve"> “</w:t>
             </w:r>
             <w:r>
               <w:rPr>
@@ -3746,6 +3780,7 @@
               <w:rPr>
                 <w:sz w:val="20"/>
                 <w:szCs w:val="20"/>
+                <w:lang w:val="en-US"/>
               </w:rPr>
               <w:t xml:space="preserve">”. </w:t>
             </w:r>
@@ -6643,9 +6678,6 @@
               <w:pStyle w:val="a5"/>
               <w:ind w:right="99" w:firstLine="0"/>
               <w:jc w:val="center"/>
-              <w:rPr>
-                <w:lang w:val="en-US"/>
-              </w:rPr>
             </w:pPr>
           </w:p>
         </w:tc>
@@ -7800,51 +7832,23 @@
           <w:bCs/>
           <w:lang w:val="en-US"/>
         </w:rPr>
-        <w:t xml:space="preserve">City = "Korolev", </w:t>
-      </w:r>
-    </w:p>
-    <w:p>
-      <w:pPr>
-        <w:pStyle w:val="a4"/>
-        <w:ind w:left="1060"/>
-        <w:rPr>
-          <w:bCs/>
-          <w:lang w:val="en-US"/>
-        </w:rPr>
-      </w:pPr>
-      <w:r>
-        <w:rPr>
-          <w:bCs/>
-          <w:lang w:val="en-US"/>
-        </w:rPr>
-        <w:t xml:space="preserve">Surname = "Gorbunov", </w:t>
-      </w:r>
-    </w:p>
-    <w:p>
-      <w:pPr>
-        <w:pStyle w:val="a4"/>
-        <w:spacing w:after="120"/>
-        <w:ind w:left="1060"/>
-        <w:rPr>
-          <w:bCs/>
-          <w:sz w:val="20"/>
-          <w:szCs w:val="20"/>
-          <w:lang w:val="en-US"/>
-        </w:rPr>
-      </w:pPr>
-      <w:r>
-        <w:rPr>
-          <w:bCs/>
-          <w:lang w:val="en-US"/>
-        </w:rPr>
-        <w:t>abonement(Surname, Phone, address(City, Street, _, _)), deposit(Surname, Bank_Name, _, _, City)</w:t>
-      </w:r>
-      <w:r>
-        <w:rPr>
-          <w:bCs/>
-          <w:lang w:val="en-US"/>
-        </w:rPr>
-        <w:t xml:space="preserve"> – </w:t>
+        <w:t>find_info(“Gorbunov”, “Korolev”, Phone, Street, Bank_Name)</w:t>
+      </w:r>
+      <w:r>
+        <w:rPr>
+          <w:bCs/>
+          <w:sz w:val="20"/>
+          <w:szCs w:val="20"/>
+          <w:lang w:val="en-US"/>
+        </w:rPr>
+        <w:t xml:space="preserve"> </w:t>
+      </w:r>
+      <w:r>
+        <w:rPr>
+          <w:bCs/>
+          <w:lang w:val="en-US"/>
+        </w:rPr>
+        <w:t xml:space="preserve">– </w:t>
       </w:r>
       <w:r>
         <w:rPr>
@@ -7977,7 +7981,77 @@
               <w:ind w:right="99" w:firstLine="0"/>
               <w:jc w:val="center"/>
             </w:pPr>
-            <w:r>
+          </w:p>
+        </w:tc>
+        <w:tc>
+          <w:tcPr>
+            <w:tcW w:w="4253" w:type="dxa"/>
+          </w:tcPr>
+          <w:p>
+            <w:pPr>
+              <w:pStyle w:val="a5"/>
+              <w:ind w:right="99" w:firstLine="0"/>
+              <w:jc w:val="center"/>
+              <w:rPr>
+                <w:sz w:val="20"/>
+                <w:szCs w:val="20"/>
+                <w:lang w:val="en-US"/>
+              </w:rPr>
+            </w:pPr>
+            <w:r>
+              <w:rPr>
+                <w:sz w:val="20"/>
+                <w:szCs w:val="20"/>
+                <w:lang w:val="en-US"/>
+              </w:rPr>
+              <w:t>…</w:t>
+            </w:r>
+          </w:p>
+        </w:tc>
+        <w:tc>
+          <w:tcPr>
+            <w:tcW w:w="3714" w:type="dxa"/>
+          </w:tcPr>
+          <w:p>
+            <w:pPr>
+              <w:pStyle w:val="a5"/>
+              <w:ind w:right="99" w:firstLine="0"/>
+              <w:jc w:val="center"/>
+              <w:rPr>
+                <w:sz w:val="20"/>
+                <w:szCs w:val="20"/>
+                <w:lang w:val="en-US"/>
+              </w:rPr>
+            </w:pPr>
+            <w:r>
+              <w:rPr>
+                <w:sz w:val="20"/>
+                <w:szCs w:val="20"/>
+                <w:lang w:val="en-US"/>
+              </w:rPr>
+              <w:t>…</w:t>
+            </w:r>
+          </w:p>
+        </w:tc>
+      </w:tr>
+      <w:tr>
+        <w:tc>
+          <w:tcPr>
+            <w:tcW w:w="851" w:type="dxa"/>
+          </w:tcPr>
+          <w:p>
+            <w:pPr>
+              <w:pStyle w:val="a5"/>
+              <w:ind w:right="99" w:firstLine="0"/>
+              <w:jc w:val="center"/>
+              <w:rPr>
+                <w:lang w:val="en-US"/>
+              </w:rPr>
+            </w:pPr>
+            <w:r>
+              <w:rPr>
+                <w:lang w:val="en-US"/>
+              </w:rPr>
               <w:t>1</w:t>
             </w:r>
           </w:p>
@@ -8029,56 +8103,75 @@
             </w:r>
             <w:r>
               <w:rPr>
-                <w:bCs/>
-                <w:sz w:val="20"/>
-                <w:szCs w:val="20"/>
-                <w:lang w:val="en-US"/>
-              </w:rPr>
-              <w:t>abonement(</w:t>
-            </w:r>
-            <w:r>
-              <w:rPr>
-                <w:bCs/>
-                <w:sz w:val="20"/>
-                <w:szCs w:val="20"/>
-                <w:lang w:val="en-US"/>
-              </w:rPr>
-              <w:t>“Gorbunov”</w:t>
-            </w:r>
-            <w:r>
-              <w:rPr>
-                <w:bCs/>
-                <w:sz w:val="20"/>
-                <w:szCs w:val="20"/>
-                <w:lang w:val="en-US"/>
-              </w:rPr>
-              <w:t>, Phone, address(</w:t>
-            </w:r>
-            <w:r>
-              <w:rPr>
-                <w:bCs/>
-                <w:sz w:val="20"/>
-                <w:szCs w:val="20"/>
-                <w:lang w:val="en-US"/>
-              </w:rPr>
-              <w:t>“Korolev”</w:t>
-            </w:r>
-            <w:r>
-              <w:rPr>
-                <w:bCs/>
-                <w:sz w:val="20"/>
-                <w:szCs w:val="20"/>
-                <w:lang w:val="en-US"/>
-              </w:rPr>
-              <w:t>, Street, _, _))</w:t>
-            </w:r>
-            <w:r>
-              <w:rPr>
-                <w:sz w:val="20"/>
-                <w:szCs w:val="20"/>
-                <w:lang w:val="en-US"/>
-              </w:rPr>
-              <w:t>.</w:t>
+                <w:sz w:val="20"/>
+                <w:szCs w:val="20"/>
+                <w:lang w:val="en-US"/>
+              </w:rPr>
+              <w:t>find</w:t>
+            </w:r>
+            <w:r>
+              <w:rPr>
+                <w:sz w:val="20"/>
+                <w:szCs w:val="20"/>
+                <w:lang w:val="en-US"/>
+              </w:rPr>
+              <w:t>_</w:t>
+            </w:r>
+            <w:r>
+              <w:rPr>
+                <w:sz w:val="20"/>
+                <w:szCs w:val="20"/>
+                <w:lang w:val="en-US"/>
+              </w:rPr>
+              <w:t>info</w:t>
+            </w:r>
+            <w:r>
+              <w:rPr>
+                <w:sz w:val="20"/>
+                <w:szCs w:val="20"/>
+                <w:lang w:val="en-US"/>
+              </w:rPr>
+              <w:t>(“</w:t>
+            </w:r>
+            <w:r>
+              <w:rPr>
+                <w:bCs/>
+                <w:sz w:val="20"/>
+                <w:szCs w:val="20"/>
+                <w:lang w:val="en-US"/>
+              </w:rPr>
+              <w:t>Gorbunov</w:t>
+            </w:r>
+            <w:r>
+              <w:rPr>
+                <w:sz w:val="20"/>
+                <w:szCs w:val="20"/>
+                <w:lang w:val="en-US"/>
+              </w:rPr>
+              <w:t xml:space="preserve">”, </w:t>
+            </w:r>
+            <w:r>
+              <w:rPr>
+                <w:sz w:val="20"/>
+                <w:szCs w:val="20"/>
+                <w:lang w:val="en-US"/>
+              </w:rPr>
+              <w:t>“Korolev”, Phone, Street, Bank_Name</w:t>
+            </w:r>
+            <w:r>
+              <w:rPr>
+                <w:sz w:val="20"/>
+                <w:szCs w:val="20"/>
+                <w:lang w:val="en-US"/>
+              </w:rPr>
+              <w:t xml:space="preserve">). </w:t>
+            </w:r>
+            <w:r>
+              <w:rPr>
+                <w:sz w:val="20"/>
+                <w:szCs w:val="20"/>
+              </w:rPr>
+              <w:t>и</w:t>
             </w:r>
             <w:r>
               <w:rPr>
@@ -8090,13 +8183,34 @@
             </w:r>
             <w:r>
               <w:rPr>
-                <w:sz w:val="20"/>
-                <w:szCs w:val="20"/>
-              </w:rPr>
-              <w:t>и</w:t>
-            </w:r>
-            <w:r>
-              <w:rPr>
+                <w:bCs/>
+                <w:sz w:val="20"/>
+                <w:szCs w:val="20"/>
+                <w:lang w:val="en-US"/>
+              </w:rPr>
+              <w:t>find_info(Surname, City, Phone, Street, Bank_Name)</w:t>
+            </w:r>
+            <w:r>
+              <w:rPr>
+                <w:bCs/>
+                <w:sz w:val="20"/>
+                <w:szCs w:val="20"/>
+                <w:lang w:val="en-US"/>
+              </w:rPr>
+              <w:t xml:space="preserve">. </w:t>
+            </w:r>
+            <w:r>
+              <w:rPr>
+                <w:bCs/>
+                <w:sz w:val="20"/>
+                <w:szCs w:val="20"/>
+                <w:lang w:val="en-US"/>
+              </w:rPr>
+              <w:t>Surname</w:t>
+            </w:r>
+            <w:r>
+              <w:rPr>
+                <w:bCs/>
                 <w:sz w:val="20"/>
                 <w:szCs w:val="20"/>
                 <w:lang w:val="en-US"/>
@@ -8108,18 +8222,8 @@
                 <w:bCs/>
                 <w:sz w:val="20"/>
                 <w:szCs w:val="20"/>
-                <w:lang w:val="en-US"/>
-              </w:rPr>
-              <w:t>abonement("Gorbunov", "89251472838", address("Korolev", "Glavnaya", 55, 122))</w:t>
-            </w:r>
-            <w:r>
-              <w:rPr>
-                <w:bCs/>
-                <w:sz w:val="20"/>
-                <w:szCs w:val="20"/>
-                <w:lang w:val="en-US"/>
-              </w:rPr>
-              <w:t>. Phone</w:t>
+              </w:rPr>
+              <w:t>конкретизируется</w:t>
             </w:r>
             <w:r>
               <w:rPr>
@@ -8136,11 +8240,67 @@
                 <w:sz w:val="20"/>
                 <w:szCs w:val="20"/>
               </w:rPr>
-              <w:t>конкретизируется</w:t>
-            </w:r>
-            <w:r>
-              <w:rPr>
-                <w:bCs/>
+              <w:t>с</w:t>
+            </w:r>
+            <w:r>
+              <w:rPr>
+                <w:bCs/>
+                <w:sz w:val="20"/>
+                <w:szCs w:val="20"/>
+                <w:lang w:val="en-US"/>
+              </w:rPr>
+              <w:t xml:space="preserve"> “</w:t>
+            </w:r>
+            <w:r>
+              <w:rPr>
+                <w:bCs/>
+                <w:sz w:val="20"/>
+                <w:szCs w:val="20"/>
+                <w:lang w:val="en-US"/>
+              </w:rPr>
+              <w:t>Gorbunov</w:t>
+            </w:r>
+            <w:r>
+              <w:rPr>
+                <w:sz w:val="20"/>
+                <w:szCs w:val="20"/>
+                <w:lang w:val="en-US"/>
+              </w:rPr>
+              <w:t>”</w:t>
+            </w:r>
+            <w:r>
+              <w:rPr>
+                <w:sz w:val="20"/>
+                <w:szCs w:val="20"/>
+                <w:lang w:val="en-US"/>
+              </w:rPr>
+              <w:t xml:space="preserve">, </w:t>
+            </w:r>
+            <w:r>
+              <w:rPr>
+                <w:sz w:val="20"/>
+                <w:szCs w:val="20"/>
+                <w:lang w:val="en-US"/>
+              </w:rPr>
+              <w:t>City</w:t>
+            </w:r>
+            <w:r>
+              <w:rPr>
+                <w:sz w:val="20"/>
+                <w:szCs w:val="20"/>
+                <w:lang w:val="en-US"/>
+              </w:rPr>
+              <w:t xml:space="preserve"> – </w:t>
+            </w:r>
+            <w:r>
+              <w:rPr>
+                <w:sz w:val="20"/>
+                <w:szCs w:val="20"/>
+              </w:rPr>
+              <w:t>с</w:t>
+            </w:r>
+            <w:r>
+              <w:rPr>
                 <w:sz w:val="20"/>
                 <w:szCs w:val="20"/>
                 <w:lang w:val="en-US"/>
@@ -8149,92 +8309,11 @@
             </w:r>
             <w:r>
               <w:rPr>
-                <w:bCs/>
-                <w:sz w:val="20"/>
-                <w:szCs w:val="20"/>
-              </w:rPr>
-              <w:t>с</w:t>
-            </w:r>
-            <w:r>
-              <w:rPr>
-                <w:bCs/>
-                <w:sz w:val="20"/>
-                <w:szCs w:val="20"/>
-                <w:lang w:val="en-US"/>
-              </w:rPr>
-              <w:t xml:space="preserve"> “</w:t>
-            </w:r>
-            <w:r>
-              <w:rPr>
-                <w:bCs/>
-                <w:sz w:val="20"/>
-                <w:szCs w:val="20"/>
-                <w:lang w:val="en-US"/>
-              </w:rPr>
-              <w:t>89251472838</w:t>
-            </w:r>
-            <w:r>
-              <w:rPr>
-                <w:sz w:val="20"/>
-                <w:szCs w:val="20"/>
-                <w:lang w:val="en-US"/>
-              </w:rPr>
-              <w:t>”</w:t>
-            </w:r>
-            <w:r>
-              <w:rPr>
-                <w:sz w:val="20"/>
-                <w:szCs w:val="20"/>
-                <w:lang w:val="en-US"/>
-              </w:rPr>
-              <w:t xml:space="preserve">, </w:t>
-            </w:r>
-            <w:r>
-              <w:rPr>
-                <w:sz w:val="20"/>
-                <w:szCs w:val="20"/>
-                <w:lang w:val="en-US"/>
-              </w:rPr>
-              <w:t xml:space="preserve">Street </w:t>
-            </w:r>
-            <w:r>
-              <w:rPr>
-                <w:sz w:val="20"/>
-                <w:szCs w:val="20"/>
-                <w:lang w:val="en-US"/>
-              </w:rPr>
-              <w:t xml:space="preserve">– </w:t>
-            </w:r>
-            <w:r>
-              <w:rPr>
-                <w:sz w:val="20"/>
-                <w:szCs w:val="20"/>
-              </w:rPr>
-              <w:t>с</w:t>
-            </w:r>
-            <w:r>
-              <w:rPr>
-                <w:sz w:val="20"/>
-                <w:szCs w:val="20"/>
-                <w:lang w:val="en-US"/>
-              </w:rPr>
-              <w:t xml:space="preserve"> </w:t>
-            </w:r>
-            <w:r>
-              <w:rPr>
-                <w:sz w:val="20"/>
-                <w:szCs w:val="20"/>
-                <w:lang w:val="en-US"/>
-              </w:rPr>
-              <w:t>“Glavnaya”</w:t>
-            </w:r>
-            <w:r>
-              <w:rPr>
-                <w:sz w:val="20"/>
-                <w:szCs w:val="20"/>
-                <w:lang w:val="en-US"/>
-              </w:rPr>
-              <w:t>.</w:t>
+                <w:sz w:val="20"/>
+                <w:szCs w:val="20"/>
+                <w:lang w:val="en-US"/>
+              </w:rPr>
+              <w:t>“Korolev”.</w:t>
             </w:r>
           </w:p>
           <w:p>
@@ -8265,102 +8344,68 @@
             </w:r>
             <w:r>
               <w:rPr>
-                <w:bCs/>
-                <w:sz w:val="20"/>
-                <w:szCs w:val="20"/>
-                <w:lang w:val="en-US"/>
-              </w:rPr>
-              <w:t>abonement(</w:t>
-            </w:r>
-            <w:r>
-              <w:rPr>
-                <w:bCs/>
-                <w:sz w:val="20"/>
-                <w:szCs w:val="20"/>
-                <w:lang w:val="en-US"/>
-              </w:rPr>
-              <w:t>“Gorbunov”</w:t>
-            </w:r>
-            <w:r>
-              <w:rPr>
-                <w:bCs/>
-                <w:sz w:val="20"/>
-                <w:szCs w:val="20"/>
-                <w:lang w:val="en-US"/>
-              </w:rPr>
-              <w:t xml:space="preserve">, </w:t>
-            </w:r>
-            <w:r>
-              <w:rPr>
-                <w:bCs/>
-                <w:sz w:val="20"/>
-                <w:szCs w:val="20"/>
-                <w:lang w:val="en-US"/>
-              </w:rPr>
-              <w:t>“</w:t>
-            </w:r>
-            <w:r>
-              <w:rPr>
-                <w:bCs/>
-                <w:sz w:val="20"/>
-                <w:szCs w:val="20"/>
-                <w:lang w:val="en-US"/>
-              </w:rPr>
-              <w:t>89251472838</w:t>
-            </w:r>
-            <w:r>
-              <w:rPr>
-                <w:bCs/>
-                <w:sz w:val="20"/>
-                <w:szCs w:val="20"/>
-                <w:lang w:val="en-US"/>
-              </w:rPr>
-              <w:t>”</w:t>
-            </w:r>
-            <w:r>
-              <w:rPr>
-                <w:bCs/>
-                <w:sz w:val="20"/>
-                <w:szCs w:val="20"/>
-                <w:lang w:val="en-US"/>
-              </w:rPr>
-              <w:t>, address(</w:t>
-            </w:r>
-            <w:r>
-              <w:rPr>
-                <w:bCs/>
-                <w:sz w:val="20"/>
-                <w:szCs w:val="20"/>
-                <w:lang w:val="en-US"/>
-              </w:rPr>
-              <w:t>“Korolev”</w:t>
-            </w:r>
-            <w:r>
-              <w:rPr>
-                <w:bCs/>
-                <w:sz w:val="20"/>
-                <w:szCs w:val="20"/>
-                <w:lang w:val="en-US"/>
-              </w:rPr>
-              <w:t xml:space="preserve">, </w:t>
-            </w:r>
-            <w:r>
-              <w:rPr>
-                <w:bCs/>
-                <w:sz w:val="20"/>
-                <w:szCs w:val="20"/>
-                <w:lang w:val="en-US"/>
-              </w:rPr>
-              <w:t>“Glavnaya”</w:t>
-            </w:r>
-            <w:r>
-              <w:rPr>
-                <w:bCs/>
-                <w:sz w:val="20"/>
-                <w:szCs w:val="20"/>
-                <w:lang w:val="en-US"/>
-              </w:rPr>
-              <w:t>, _, _))</w:t>
+                <w:sz w:val="20"/>
+                <w:szCs w:val="20"/>
+                <w:lang w:val="en-US"/>
+              </w:rPr>
+              <w:t>find</w:t>
+            </w:r>
+            <w:r>
+              <w:rPr>
+                <w:sz w:val="20"/>
+                <w:szCs w:val="20"/>
+                <w:lang w:val="en-US"/>
+              </w:rPr>
+              <w:t>_</w:t>
+            </w:r>
+            <w:r>
+              <w:rPr>
+                <w:sz w:val="20"/>
+                <w:szCs w:val="20"/>
+                <w:lang w:val="en-US"/>
+              </w:rPr>
+              <w:t>info</w:t>
+            </w:r>
+            <w:r>
+              <w:rPr>
+                <w:sz w:val="20"/>
+                <w:szCs w:val="20"/>
+                <w:lang w:val="en-US"/>
+              </w:rPr>
+              <w:t>(“</w:t>
+            </w:r>
+            <w:r>
+              <w:rPr>
+                <w:bCs/>
+                <w:sz w:val="20"/>
+                <w:szCs w:val="20"/>
+                <w:lang w:val="en-US"/>
+              </w:rPr>
+              <w:t>Gorbunov</w:t>
+            </w:r>
+            <w:r>
+              <w:rPr>
+                <w:sz w:val="20"/>
+                <w:szCs w:val="20"/>
+                <w:lang w:val="en-US"/>
+              </w:rPr>
+              <w:t xml:space="preserve">”, </w:t>
+            </w:r>
+            <w:r>
+              <w:rPr>
+                <w:sz w:val="20"/>
+                <w:szCs w:val="20"/>
+                <w:lang w:val="en-US"/>
+              </w:rPr>
+              <w:t>“Korolev”, Phone, Street, Bank_Name</w:t>
+            </w:r>
+            <w:r>
+              <w:rPr>
+                <w:sz w:val="20"/>
+                <w:szCs w:val="20"/>
+                <w:lang w:val="en-US"/>
+              </w:rPr>
+              <w:t>)</w:t>
             </w:r>
           </w:p>
         </w:tc>
@@ -8377,6 +8422,7 @@
                 <w:bCs/>
                 <w:sz w:val="20"/>
                 <w:szCs w:val="20"/>
+                <w:lang w:val="en-US"/>
               </w:rPr>
             </w:pPr>
             <w:r>
@@ -8390,6 +8436,7 @@
               <w:rPr>
                 <w:sz w:val="20"/>
                 <w:szCs w:val="20"/>
+                <w:lang w:val="en-US"/>
               </w:rPr>
               <w:t xml:space="preserve"> </w:t>
             </w:r>
@@ -8404,6 +8451,7 @@
               <w:rPr>
                 <w:sz w:val="20"/>
                 <w:szCs w:val="20"/>
+                <w:lang w:val="en-US"/>
               </w:rPr>
               <w:t xml:space="preserve">, </w:t>
             </w:r>
@@ -8418,6 +8466,7 @@
               <w:rPr>
                 <w:sz w:val="20"/>
                 <w:szCs w:val="20"/>
+                <w:lang w:val="en-US"/>
               </w:rPr>
               <w:t xml:space="preserve"> </w:t>
             </w:r>
@@ -8432,6 +8481,7 @@
               <w:rPr>
                 <w:sz w:val="20"/>
                 <w:szCs w:val="20"/>
+                <w:lang w:val="en-US"/>
               </w:rPr>
               <w:t xml:space="preserve"> </w:t>
             </w:r>
@@ -8446,6 +8496,7 @@
               <w:rPr>
                 <w:sz w:val="20"/>
                 <w:szCs w:val="20"/>
+                <w:lang w:val="en-US"/>
               </w:rPr>
               <w:t xml:space="preserve"> </w:t>
             </w:r>
@@ -8460,6 +8511,7 @@
               <w:rPr>
                 <w:sz w:val="20"/>
                 <w:szCs w:val="20"/>
+                <w:lang w:val="en-US"/>
               </w:rPr>
               <w:t xml:space="preserve"> </w:t>
             </w:r>
@@ -8470,15 +8522,7 @@
                 <w:szCs w:val="20"/>
                 <w:lang w:val="en-US"/>
               </w:rPr>
-              <w:t>deposit</w:t>
-            </w:r>
-            <w:r>
-              <w:rPr>
-                <w:bCs/>
-                <w:sz w:val="20"/>
-                <w:szCs w:val="20"/>
-              </w:rPr>
-              <w:t>(</w:t>
+              <w:t>abonement(</w:t>
             </w:r>
             <w:r>
               <w:rPr>
@@ -8494,73 +8538,25 @@
                 <w:bCs/>
                 <w:sz w:val="20"/>
                 <w:szCs w:val="20"/>
-              </w:rPr>
-              <w:t xml:space="preserve">, </w:t>
-            </w:r>
-            <w:r>
-              <w:rPr>
-                <w:bCs/>
-                <w:sz w:val="20"/>
-                <w:szCs w:val="20"/>
-                <w:lang w:val="en-US"/>
-              </w:rPr>
-              <w:t>Bank</w:t>
-            </w:r>
-            <w:r>
-              <w:rPr>
-                <w:bCs/>
-                <w:sz w:val="20"/>
-                <w:szCs w:val="20"/>
-              </w:rPr>
-              <w:t>_</w:t>
-            </w:r>
-            <w:r>
-              <w:rPr>
-                <w:bCs/>
-                <w:sz w:val="20"/>
-                <w:szCs w:val="20"/>
-                <w:lang w:val="en-US"/>
-              </w:rPr>
-              <w:t>Name</w:t>
-            </w:r>
-            <w:r>
-              <w:rPr>
-                <w:bCs/>
-                <w:sz w:val="20"/>
-                <w:szCs w:val="20"/>
-              </w:rPr>
-              <w:t xml:space="preserve">, _, _, </w:t>
-            </w:r>
-            <w:r>
-              <w:rPr>
-                <w:bCs/>
-                <w:sz w:val="20"/>
-                <w:szCs w:val="20"/>
-                <w:lang w:val="en-US"/>
-              </w:rPr>
-              <w:t>City</w:t>
-            </w:r>
-            <w:r>
-              <w:rPr>
-                <w:bCs/>
-                <w:sz w:val="20"/>
-                <w:szCs w:val="20"/>
-              </w:rPr>
-              <w:t>)</w:t>
-            </w:r>
-            <w:r>
-              <w:rPr>
-                <w:bCs/>
-                <w:sz w:val="20"/>
-                <w:szCs w:val="20"/>
-              </w:rPr>
-              <w:t>.</w:t>
-            </w:r>
-            <w:r>
-              <w:rPr>
-                <w:bCs/>
-                <w:sz w:val="20"/>
-                <w:szCs w:val="20"/>
+                <w:lang w:val="en-US"/>
+              </w:rPr>
+              <w:t>, Phone</w:t>
+            </w:r>
+            <w:r>
+              <w:rPr>
+                <w:bCs/>
+                <w:sz w:val="20"/>
+                <w:szCs w:val="20"/>
+                <w:lang w:val="en-US"/>
+              </w:rPr>
+              <w:t>,</w:t>
+            </w:r>
+            <w:r>
+              <w:rPr>
+                <w:bCs/>
+                <w:sz w:val="20"/>
+                <w:szCs w:val="20"/>
+                <w:lang w:val="en-US"/>
               </w:rPr>
               <w:t xml:space="preserve"> </w:t>
             </w:r>
@@ -8569,14 +8565,16 @@
                 <w:bCs/>
                 <w:sz w:val="20"/>
                 <w:szCs w:val="20"/>
-              </w:rPr>
-              <w:t>При этом</w:t>
-            </w:r>
-            <w:r>
-              <w:rPr>
-                <w:bCs/>
-                <w:sz w:val="20"/>
-                <w:szCs w:val="20"/>
+                <w:lang w:val="en-US"/>
+              </w:rPr>
+              <w:t>address(City, Street, _, _))</w:t>
+            </w:r>
+            <w:r>
+              <w:rPr>
+                <w:bCs/>
+                <w:sz w:val="20"/>
+                <w:szCs w:val="20"/>
+                <w:lang w:val="en-US"/>
               </w:rPr>
               <w:t xml:space="preserve"> </w:t>
             </w:r>
@@ -8586,6 +8584,23 @@
                 <w:sz w:val="20"/>
                 <w:szCs w:val="20"/>
               </w:rPr>
+              <w:t>где</w:t>
+            </w:r>
+            <w:r>
+              <w:rPr>
+                <w:bCs/>
+                <w:sz w:val="20"/>
+                <w:szCs w:val="20"/>
+                <w:lang w:val="en-US"/>
+              </w:rPr>
+              <w:t xml:space="preserve"> </w:t>
+            </w:r>
+            <w:r>
+              <w:rPr>
+                <w:bCs/>
+                <w:sz w:val="20"/>
+                <w:szCs w:val="20"/>
+              </w:rPr>
               <w:t>переменная</w:t>
             </w:r>
             <w:r>
@@ -8593,6 +8608,7 @@
                 <w:bCs/>
                 <w:sz w:val="20"/>
                 <w:szCs w:val="20"/>
+                <w:lang w:val="en-US"/>
               </w:rPr>
               <w:t xml:space="preserve"> </w:t>
             </w:r>
@@ -8610,6 +8626,7 @@
                 <w:bCs/>
                 <w:sz w:val="20"/>
                 <w:szCs w:val="20"/>
+                <w:lang w:val="en-US"/>
               </w:rPr>
               <w:t xml:space="preserve"> </w:t>
             </w:r>
@@ -8626,6 +8643,7 @@
                 <w:bCs/>
                 <w:sz w:val="20"/>
                 <w:szCs w:val="20"/>
+                <w:lang w:val="en-US"/>
               </w:rPr>
               <w:t xml:space="preserve"> “</w:t>
             </w:r>
@@ -8642,6 +8660,7 @@
               <w:rPr>
                 <w:sz w:val="20"/>
                 <w:szCs w:val="20"/>
+                <w:lang w:val="en-US"/>
               </w:rPr>
               <w:t>”</w:t>
             </w:r>
@@ -8649,121 +8668,15 @@
               <w:rPr>
                 <w:sz w:val="20"/>
                 <w:szCs w:val="20"/>
-              </w:rPr>
-              <w:t>,</w:t>
-            </w:r>
-            <w:r>
-              <w:rPr>
-                <w:sz w:val="20"/>
-                <w:szCs w:val="20"/>
-              </w:rPr>
-              <w:t xml:space="preserve"> </w:t>
-            </w:r>
-            <w:r>
-              <w:rPr>
-                <w:sz w:val="20"/>
-                <w:szCs w:val="20"/>
-                <w:lang w:val="en-US"/>
-              </w:rPr>
-              <w:t>City</w:t>
-            </w:r>
-            <w:r>
-              <w:rPr>
-                <w:sz w:val="20"/>
-                <w:szCs w:val="20"/>
-              </w:rPr>
-              <w:t xml:space="preserve"> </w:t>
-            </w:r>
-            <w:r>
-              <w:rPr>
-                <w:sz w:val="20"/>
-                <w:szCs w:val="20"/>
-              </w:rPr>
-              <w:t xml:space="preserve">равна </w:t>
-            </w:r>
-            <w:r>
-              <w:rPr>
-                <w:sz w:val="20"/>
-                <w:szCs w:val="20"/>
-              </w:rPr>
-              <w:t>“</w:t>
-            </w:r>
-            <w:r>
-              <w:rPr>
-                <w:sz w:val="20"/>
-                <w:szCs w:val="20"/>
-                <w:lang w:val="en-US"/>
-              </w:rPr>
-              <w:t>Korolev</w:t>
-            </w:r>
-            <w:r>
-              <w:rPr>
-                <w:sz w:val="20"/>
-                <w:szCs w:val="20"/>
-              </w:rPr>
-              <w:t xml:space="preserve">”, </w:t>
-            </w:r>
-            <w:r>
-              <w:rPr>
-                <w:sz w:val="20"/>
-                <w:szCs w:val="20"/>
-                <w:lang w:val="en-US"/>
-              </w:rPr>
-              <w:t>Phone</w:t>
-            </w:r>
-            <w:r>
-              <w:rPr>
-                <w:sz w:val="20"/>
-                <w:szCs w:val="20"/>
-              </w:rPr>
-              <w:t xml:space="preserve"> – “</w:t>
-            </w:r>
-            <w:r>
-              <w:rPr>
-                <w:bCs/>
-                <w:sz w:val="20"/>
-                <w:szCs w:val="20"/>
-              </w:rPr>
-              <w:t xml:space="preserve">89251472838”, </w:t>
-            </w:r>
-            <w:r>
-              <w:rPr>
-                <w:bCs/>
-                <w:sz w:val="20"/>
-                <w:szCs w:val="20"/>
-                <w:lang w:val="en-US"/>
-              </w:rPr>
-              <w:t>Street</w:t>
-            </w:r>
-            <w:r>
-              <w:rPr>
-                <w:bCs/>
-                <w:sz w:val="20"/>
-                <w:szCs w:val="20"/>
-              </w:rPr>
-              <w:t xml:space="preserve"> – “</w:t>
-            </w:r>
-            <w:r>
-              <w:rPr>
-                <w:bCs/>
-                <w:sz w:val="20"/>
-                <w:szCs w:val="20"/>
-                <w:lang w:val="en-US"/>
-              </w:rPr>
-              <w:t>Glavnaya</w:t>
-            </w:r>
-            <w:r>
-              <w:rPr>
-                <w:bCs/>
-                <w:sz w:val="20"/>
-                <w:szCs w:val="20"/>
-              </w:rPr>
-              <w:t>”</w:t>
-            </w:r>
-            <w:r>
-              <w:rPr>
-                <w:sz w:val="20"/>
-                <w:szCs w:val="20"/>
+                <w:lang w:val="en-US"/>
+              </w:rPr>
+              <w:t>, City = “Korolev”</w:t>
+            </w:r>
+            <w:r>
+              <w:rPr>
+                <w:sz w:val="20"/>
+                <w:szCs w:val="20"/>
+                <w:lang w:val="en-US"/>
               </w:rPr>
               <w:t>.</w:t>
             </w:r>
@@ -8868,6 +8781,7 @@
               <w:rPr>
                 <w:sz w:val="20"/>
                 <w:szCs w:val="20"/>
+                <w:lang w:val="en-US"/>
               </w:rPr>
             </w:pPr>
             <w:r>
@@ -8902,27 +8816,64 @@
             </w:r>
             <w:r>
               <w:rPr>
-                <w:sz w:val="20"/>
-                <w:szCs w:val="20"/>
-                <w:lang w:val="en-US"/>
-              </w:rPr>
-              <w:t>deposit(“</w:t>
-            </w:r>
-            <w:r>
-              <w:rPr>
-                <w:sz w:val="20"/>
-                <w:szCs w:val="20"/>
-                <w:lang w:val="en-US"/>
-              </w:rPr>
-              <w:t>Gorbunov”, Bank_Name, _, _, “Korolev”)</w:t>
-            </w:r>
-            <w:r>
-              <w:rPr>
-                <w:sz w:val="20"/>
-                <w:szCs w:val="20"/>
-                <w:lang w:val="en-US"/>
-              </w:rPr>
-              <w:t xml:space="preserve">. </w:t>
+                <w:bCs/>
+                <w:sz w:val="20"/>
+                <w:szCs w:val="20"/>
+                <w:lang w:val="en-US"/>
+              </w:rPr>
+              <w:t>abonement(</w:t>
+            </w:r>
+            <w:r>
+              <w:rPr>
+                <w:bCs/>
+                <w:sz w:val="20"/>
+                <w:szCs w:val="20"/>
+                <w:lang w:val="en-US"/>
+              </w:rPr>
+              <w:t>“Gorbunov”</w:t>
+            </w:r>
+            <w:r>
+              <w:rPr>
+                <w:bCs/>
+                <w:sz w:val="20"/>
+                <w:szCs w:val="20"/>
+                <w:lang w:val="en-US"/>
+              </w:rPr>
+              <w:t>, Phone, address(</w:t>
+            </w:r>
+            <w:r>
+              <w:rPr>
+                <w:bCs/>
+                <w:sz w:val="20"/>
+                <w:szCs w:val="20"/>
+                <w:lang w:val="en-US"/>
+              </w:rPr>
+              <w:t>“Korolev”</w:t>
+            </w:r>
+            <w:r>
+              <w:rPr>
+                <w:bCs/>
+                <w:sz w:val="20"/>
+                <w:szCs w:val="20"/>
+                <w:lang w:val="en-US"/>
+              </w:rPr>
+              <w:t>, Street, _, _))</w:t>
+            </w:r>
+            <w:r>
+              <w:rPr>
+                <w:sz w:val="20"/>
+                <w:szCs w:val="20"/>
+                <w:lang w:val="en-US"/>
+              </w:rPr>
+              <w:t>.</w:t>
+            </w:r>
+            <w:r>
+              <w:rPr>
+                <w:sz w:val="20"/>
+                <w:szCs w:val="20"/>
+                <w:lang w:val="en-US"/>
+              </w:rPr>
+              <w:t xml:space="preserve"> </w:t>
             </w:r>
             <w:r>
               <w:rPr>
@@ -8946,16 +8897,16 @@
                 <w:szCs w:val="20"/>
                 <w:lang w:val="en-US"/>
               </w:rPr>
-              <w:t>deposit("Gorbunov", "Sberbank", "123456789", 30000, "Korolev").</w:t>
-            </w:r>
-            <w:r>
-              <w:rPr>
-                <w:bCs/>
-                <w:sz w:val="20"/>
-                <w:szCs w:val="20"/>
-                <w:lang w:val="en-US"/>
-              </w:rPr>
-              <w:t xml:space="preserve"> Bank_Name</w:t>
+              <w:t>abonement("Gorbunov", "89251472838", address("Korolev", "Glavnaya", 55, 122))</w:t>
+            </w:r>
+            <w:r>
+              <w:rPr>
+                <w:bCs/>
+                <w:sz w:val="20"/>
+                <w:szCs w:val="20"/>
+                <w:lang w:val="en-US"/>
+              </w:rPr>
+              <w:t>. Phone</w:t>
             </w:r>
             <w:r>
               <w:rPr>
@@ -9007,15 +8958,70 @@
                 <w:szCs w:val="20"/>
                 <w:lang w:val="en-US"/>
               </w:rPr>
-              <w:t>Sberbank</w:t>
-            </w:r>
-            <w:r>
-              <w:rPr>
-                <w:sz w:val="20"/>
-                <w:szCs w:val="20"/>
-                <w:lang w:val="en-US"/>
-              </w:rPr>
-              <w:t xml:space="preserve">”. </w:t>
+              <w:t>89251472838</w:t>
+            </w:r>
+            <w:r>
+              <w:rPr>
+                <w:sz w:val="20"/>
+                <w:szCs w:val="20"/>
+                <w:lang w:val="en-US"/>
+              </w:rPr>
+              <w:t>”</w:t>
+            </w:r>
+            <w:r>
+              <w:rPr>
+                <w:sz w:val="20"/>
+                <w:szCs w:val="20"/>
+                <w:lang w:val="en-US"/>
+              </w:rPr>
+              <w:t xml:space="preserve">, </w:t>
+            </w:r>
+            <w:r>
+              <w:rPr>
+                <w:sz w:val="20"/>
+                <w:szCs w:val="20"/>
+                <w:lang w:val="en-US"/>
+              </w:rPr>
+              <w:t xml:space="preserve">Street </w:t>
+            </w:r>
+            <w:r>
+              <w:rPr>
+                <w:sz w:val="20"/>
+                <w:szCs w:val="20"/>
+                <w:lang w:val="en-US"/>
+              </w:rPr>
+              <w:t xml:space="preserve">– </w:t>
+            </w:r>
+            <w:r>
+              <w:rPr>
+                <w:sz w:val="20"/>
+                <w:szCs w:val="20"/>
+              </w:rPr>
+              <w:t>с</w:t>
+            </w:r>
+            <w:r>
+              <w:rPr>
+                <w:sz w:val="20"/>
+                <w:szCs w:val="20"/>
+                <w:lang w:val="en-US"/>
+              </w:rPr>
+              <w:t xml:space="preserve"> </w:t>
+            </w:r>
+            <w:r>
+              <w:rPr>
+                <w:sz w:val="20"/>
+                <w:szCs w:val="20"/>
+                <w:lang w:val="en-US"/>
+              </w:rPr>
+              <w:t>“Glavnaya”</w:t>
+            </w:r>
+            <w:r>
+              <w:rPr>
+                <w:sz w:val="20"/>
+                <w:szCs w:val="20"/>
+                <w:lang w:val="en-US"/>
+              </w:rPr>
+              <w:t>.</w:t>
             </w:r>
           </w:p>
           <w:p>
@@ -9046,11 +9052,102 @@
             </w:r>
             <w:r>
               <w:rPr>
-                <w:sz w:val="20"/>
-                <w:szCs w:val="20"/>
-                <w:lang w:val="en-US"/>
-              </w:rPr>
-              <w:t>deposit(“Gorbunov”, “Sberbank”, _, _, “Korolev”)</w:t>
+                <w:bCs/>
+                <w:sz w:val="20"/>
+                <w:szCs w:val="20"/>
+                <w:lang w:val="en-US"/>
+              </w:rPr>
+              <w:t>abonement(</w:t>
+            </w:r>
+            <w:r>
+              <w:rPr>
+                <w:bCs/>
+                <w:sz w:val="20"/>
+                <w:szCs w:val="20"/>
+                <w:lang w:val="en-US"/>
+              </w:rPr>
+              <w:t>“Gorbunov”</w:t>
+            </w:r>
+            <w:r>
+              <w:rPr>
+                <w:bCs/>
+                <w:sz w:val="20"/>
+                <w:szCs w:val="20"/>
+                <w:lang w:val="en-US"/>
+              </w:rPr>
+              <w:t xml:space="preserve">, </w:t>
+            </w:r>
+            <w:r>
+              <w:rPr>
+                <w:bCs/>
+                <w:sz w:val="20"/>
+                <w:szCs w:val="20"/>
+                <w:lang w:val="en-US"/>
+              </w:rPr>
+              <w:t>“</w:t>
+            </w:r>
+            <w:r>
+              <w:rPr>
+                <w:bCs/>
+                <w:sz w:val="20"/>
+                <w:szCs w:val="20"/>
+                <w:lang w:val="en-US"/>
+              </w:rPr>
+              <w:t>89251472838</w:t>
+            </w:r>
+            <w:r>
+              <w:rPr>
+                <w:bCs/>
+                <w:sz w:val="20"/>
+                <w:szCs w:val="20"/>
+                <w:lang w:val="en-US"/>
+              </w:rPr>
+              <w:t>”</w:t>
+            </w:r>
+            <w:r>
+              <w:rPr>
+                <w:bCs/>
+                <w:sz w:val="20"/>
+                <w:szCs w:val="20"/>
+                <w:lang w:val="en-US"/>
+              </w:rPr>
+              <w:t>, address(</w:t>
+            </w:r>
+            <w:r>
+              <w:rPr>
+                <w:bCs/>
+                <w:sz w:val="20"/>
+                <w:szCs w:val="20"/>
+                <w:lang w:val="en-US"/>
+              </w:rPr>
+              <w:t>“Korolev”</w:t>
+            </w:r>
+            <w:r>
+              <w:rPr>
+                <w:bCs/>
+                <w:sz w:val="20"/>
+                <w:szCs w:val="20"/>
+                <w:lang w:val="en-US"/>
+              </w:rPr>
+              <w:t xml:space="preserve">, </w:t>
+            </w:r>
+            <w:r>
+              <w:rPr>
+                <w:bCs/>
+                <w:sz w:val="20"/>
+                <w:szCs w:val="20"/>
+                <w:lang w:val="en-US"/>
+              </w:rPr>
+              <w:t>“Glavnaya”</w:t>
+            </w:r>
+            <w:r>
+              <w:rPr>
+                <w:bCs/>
+                <w:sz w:val="20"/>
+                <w:szCs w:val="20"/>
+                <w:lang w:val="en-US"/>
+              </w:rPr>
+              <w:t>, _, _))</w:t>
             </w:r>
           </w:p>
         </w:tc>
@@ -9067,7 +9164,6 @@
                 <w:bCs/>
                 <w:sz w:val="20"/>
                 <w:szCs w:val="20"/>
-                <w:lang w:val="en-US"/>
               </w:rPr>
             </w:pPr>
             <w:r>
@@ -9075,7 +9171,21 @@
                 <w:sz w:val="20"/>
                 <w:szCs w:val="20"/>
               </w:rPr>
-              <w:t>Прямой ход</w:t>
+              <w:t>Прямой</w:t>
+            </w:r>
+            <w:r>
+              <w:rPr>
+                <w:sz w:val="20"/>
+                <w:szCs w:val="20"/>
+              </w:rPr>
+              <w:t xml:space="preserve"> </w:t>
+            </w:r>
+            <w:r>
+              <w:rPr>
+                <w:sz w:val="20"/>
+                <w:szCs w:val="20"/>
+              </w:rPr>
+              <w:t>ход</w:t>
             </w:r>
             <w:r>
               <w:rPr>
@@ -9089,7 +9199,7 @@
                 <w:sz w:val="20"/>
                 <w:szCs w:val="20"/>
               </w:rPr>
-              <w:t>производится подстановка значений, которые были найдены в исходный вопрос.</w:t>
+              <w:t>производится</w:t>
             </w:r>
             <w:r>
               <w:rPr>
@@ -9103,13 +9213,12 @@
                 <w:sz w:val="20"/>
                 <w:szCs w:val="20"/>
               </w:rPr>
-              <w:t>При</w:t>
-            </w:r>
-            <w:r>
-              <w:rPr>
-                <w:sz w:val="20"/>
-                <w:szCs w:val="20"/>
-                <w:lang w:val="en-US"/>
+              <w:t>переход</w:t>
+            </w:r>
+            <w:r>
+              <w:rPr>
+                <w:sz w:val="20"/>
+                <w:szCs w:val="20"/>
               </w:rPr>
               <w:t xml:space="preserve"> </w:t>
             </w:r>
@@ -9118,13 +9227,12 @@
                 <w:sz w:val="20"/>
                 <w:szCs w:val="20"/>
               </w:rPr>
-              <w:t>этом</w:t>
-            </w:r>
-            <w:r>
-              <w:rPr>
-                <w:sz w:val="20"/>
-                <w:szCs w:val="20"/>
-                <w:lang w:val="en-US"/>
+              <w:t>к</w:t>
+            </w:r>
+            <w:r>
+              <w:rPr>
+                <w:sz w:val="20"/>
+                <w:szCs w:val="20"/>
               </w:rPr>
               <w:t xml:space="preserve"> </w:t>
             </w:r>
@@ -9132,27 +9240,319 @@
               <w:rPr>
                 <w:sz w:val="20"/>
                 <w:szCs w:val="20"/>
-                <w:lang w:val="en-US"/>
-              </w:rPr>
-              <w:t>Surname = “Gorbunov”, Bank_Name = “Sberbank”, Phone = “</w:t>
-            </w:r>
-            <w:r>
-              <w:rPr>
-                <w:bCs/>
-                <w:sz w:val="20"/>
-                <w:szCs w:val="20"/>
-                <w:lang w:val="en-US"/>
-              </w:rPr>
-              <w:t>89251472838</w:t>
-            </w:r>
-            <w:r>
-              <w:rPr>
-                <w:bCs/>
-                <w:sz w:val="20"/>
-                <w:szCs w:val="20"/>
-                <w:lang w:val="en-US"/>
-              </w:rPr>
-              <w:t>”, City = “Korolev”, Street = “Glavnaya”.</w:t>
+              </w:rPr>
+              <w:t>унификации</w:t>
+            </w:r>
+            <w:r>
+              <w:rPr>
+                <w:sz w:val="20"/>
+                <w:szCs w:val="20"/>
+              </w:rPr>
+              <w:t xml:space="preserve"> </w:t>
+            </w:r>
+            <w:r>
+              <w:rPr>
+                <w:bCs/>
+                <w:sz w:val="20"/>
+                <w:szCs w:val="20"/>
+                <w:lang w:val="en-US"/>
+              </w:rPr>
+              <w:t>deposit</w:t>
+            </w:r>
+            <w:r>
+              <w:rPr>
+                <w:bCs/>
+                <w:sz w:val="20"/>
+                <w:szCs w:val="20"/>
+              </w:rPr>
+              <w:t>(</w:t>
+            </w:r>
+            <w:r>
+              <w:rPr>
+                <w:bCs/>
+                <w:sz w:val="20"/>
+                <w:szCs w:val="20"/>
+                <w:lang w:val="en-US"/>
+              </w:rPr>
+              <w:t>Surname</w:t>
+            </w:r>
+            <w:r>
+              <w:rPr>
+                <w:bCs/>
+                <w:sz w:val="20"/>
+                <w:szCs w:val="20"/>
+              </w:rPr>
+              <w:t xml:space="preserve">, </w:t>
+            </w:r>
+            <w:r>
+              <w:rPr>
+                <w:bCs/>
+                <w:sz w:val="20"/>
+                <w:szCs w:val="20"/>
+                <w:lang w:val="en-US"/>
+              </w:rPr>
+              <w:t>Bank</w:t>
+            </w:r>
+            <w:r>
+              <w:rPr>
+                <w:bCs/>
+                <w:sz w:val="20"/>
+                <w:szCs w:val="20"/>
+              </w:rPr>
+              <w:t>_</w:t>
+            </w:r>
+            <w:r>
+              <w:rPr>
+                <w:bCs/>
+                <w:sz w:val="20"/>
+                <w:szCs w:val="20"/>
+                <w:lang w:val="en-US"/>
+              </w:rPr>
+              <w:t>Name</w:t>
+            </w:r>
+            <w:r>
+              <w:rPr>
+                <w:bCs/>
+                <w:sz w:val="20"/>
+                <w:szCs w:val="20"/>
+              </w:rPr>
+              <w:t xml:space="preserve">, _, _, </w:t>
+            </w:r>
+            <w:r>
+              <w:rPr>
+                <w:bCs/>
+                <w:sz w:val="20"/>
+                <w:szCs w:val="20"/>
+                <w:lang w:val="en-US"/>
+              </w:rPr>
+              <w:t>City</w:t>
+            </w:r>
+            <w:r>
+              <w:rPr>
+                <w:bCs/>
+                <w:sz w:val="20"/>
+                <w:szCs w:val="20"/>
+              </w:rPr>
+              <w:t>)</w:t>
+            </w:r>
+            <w:r>
+              <w:rPr>
+                <w:bCs/>
+                <w:sz w:val="20"/>
+                <w:szCs w:val="20"/>
+              </w:rPr>
+              <w:t>.</w:t>
+            </w:r>
+            <w:r>
+              <w:rPr>
+                <w:bCs/>
+                <w:sz w:val="20"/>
+                <w:szCs w:val="20"/>
+              </w:rPr>
+              <w:t xml:space="preserve"> </w:t>
+            </w:r>
+            <w:r>
+              <w:rPr>
+                <w:bCs/>
+                <w:sz w:val="20"/>
+                <w:szCs w:val="20"/>
+              </w:rPr>
+              <w:t>При этом</w:t>
+            </w:r>
+            <w:r>
+              <w:rPr>
+                <w:bCs/>
+                <w:sz w:val="20"/>
+                <w:szCs w:val="20"/>
+              </w:rPr>
+              <w:t xml:space="preserve"> </w:t>
+            </w:r>
+            <w:r>
+              <w:rPr>
+                <w:bCs/>
+                <w:sz w:val="20"/>
+                <w:szCs w:val="20"/>
+              </w:rPr>
+              <w:t>переменная</w:t>
+            </w:r>
+            <w:r>
+              <w:rPr>
+                <w:bCs/>
+                <w:sz w:val="20"/>
+                <w:szCs w:val="20"/>
+              </w:rPr>
+              <w:t xml:space="preserve"> </w:t>
+            </w:r>
+            <w:r>
+              <w:rPr>
+                <w:bCs/>
+                <w:sz w:val="20"/>
+                <w:szCs w:val="20"/>
+                <w:lang w:val="en-US"/>
+              </w:rPr>
+              <w:t>Surname</w:t>
+            </w:r>
+            <w:r>
+              <w:rPr>
+                <w:bCs/>
+                <w:sz w:val="20"/>
+                <w:szCs w:val="20"/>
+              </w:rPr>
+              <w:t xml:space="preserve"> </w:t>
+            </w:r>
+            <w:r>
+              <w:rPr>
+                <w:bCs/>
+                <w:sz w:val="20"/>
+                <w:szCs w:val="20"/>
+              </w:rPr>
+              <w:t>равна</w:t>
+            </w:r>
+            <w:r>
+              <w:rPr>
+                <w:bCs/>
+                <w:sz w:val="20"/>
+                <w:szCs w:val="20"/>
+              </w:rPr>
+              <w:t xml:space="preserve"> “</w:t>
+            </w:r>
+            <w:r>
+              <w:rPr>
+                <w:bCs/>
+                <w:sz w:val="20"/>
+                <w:szCs w:val="20"/>
+                <w:lang w:val="en-US"/>
+              </w:rPr>
+              <w:t>Gorbunov</w:t>
+            </w:r>
+            <w:r>
+              <w:rPr>
+                <w:sz w:val="20"/>
+                <w:szCs w:val="20"/>
+              </w:rPr>
+              <w:t>”</w:t>
+            </w:r>
+            <w:r>
+              <w:rPr>
+                <w:sz w:val="20"/>
+                <w:szCs w:val="20"/>
+              </w:rPr>
+              <w:t>,</w:t>
+            </w:r>
+            <w:r>
+              <w:rPr>
+                <w:sz w:val="20"/>
+                <w:szCs w:val="20"/>
+              </w:rPr>
+              <w:t xml:space="preserve"> </w:t>
+            </w:r>
+            <w:r>
+              <w:rPr>
+                <w:sz w:val="20"/>
+                <w:szCs w:val="20"/>
+                <w:lang w:val="en-US"/>
+              </w:rPr>
+              <w:t>City</w:t>
+            </w:r>
+            <w:r>
+              <w:rPr>
+                <w:sz w:val="20"/>
+                <w:szCs w:val="20"/>
+              </w:rPr>
+              <w:t xml:space="preserve"> </w:t>
+            </w:r>
+            <w:r>
+              <w:rPr>
+                <w:sz w:val="20"/>
+                <w:szCs w:val="20"/>
+              </w:rPr>
+              <w:t xml:space="preserve">равна </w:t>
+            </w:r>
+            <w:r>
+              <w:rPr>
+                <w:sz w:val="20"/>
+                <w:szCs w:val="20"/>
+              </w:rPr>
+              <w:t>“</w:t>
+            </w:r>
+            <w:r>
+              <w:rPr>
+                <w:sz w:val="20"/>
+                <w:szCs w:val="20"/>
+                <w:lang w:val="en-US"/>
+              </w:rPr>
+              <w:t>Korolev</w:t>
+            </w:r>
+            <w:r>
+              <w:rPr>
+                <w:sz w:val="20"/>
+                <w:szCs w:val="20"/>
+              </w:rPr>
+              <w:t xml:space="preserve">”, </w:t>
+            </w:r>
+            <w:r>
+              <w:rPr>
+                <w:sz w:val="20"/>
+                <w:szCs w:val="20"/>
+                <w:lang w:val="en-US"/>
+              </w:rPr>
+              <w:t>Phone</w:t>
+            </w:r>
+            <w:r>
+              <w:rPr>
+                <w:sz w:val="20"/>
+                <w:szCs w:val="20"/>
+              </w:rPr>
+              <w:t xml:space="preserve"> – “</w:t>
+            </w:r>
+            <w:r>
+              <w:rPr>
+                <w:bCs/>
+                <w:sz w:val="20"/>
+                <w:szCs w:val="20"/>
+              </w:rPr>
+              <w:t xml:space="preserve">89251472838”, </w:t>
+            </w:r>
+            <w:r>
+              <w:rPr>
+                <w:bCs/>
+                <w:sz w:val="20"/>
+                <w:szCs w:val="20"/>
+                <w:lang w:val="en-US"/>
+              </w:rPr>
+              <w:t>Street</w:t>
+            </w:r>
+            <w:r>
+              <w:rPr>
+                <w:bCs/>
+                <w:sz w:val="20"/>
+                <w:szCs w:val="20"/>
+              </w:rPr>
+              <w:t xml:space="preserve"> – “</w:t>
+            </w:r>
+            <w:r>
+              <w:rPr>
+                <w:bCs/>
+                <w:sz w:val="20"/>
+                <w:szCs w:val="20"/>
+                <w:lang w:val="en-US"/>
+              </w:rPr>
+              <w:t>Glavnaya</w:t>
+            </w:r>
+            <w:r>
+              <w:rPr>
+                <w:bCs/>
+                <w:sz w:val="20"/>
+                <w:szCs w:val="20"/>
+              </w:rPr>
+              <w:t>”</w:t>
+            </w:r>
+            <w:r>
+              <w:rPr>
+                <w:sz w:val="20"/>
+                <w:szCs w:val="20"/>
+              </w:rPr>
+              <w:t>.</w:t>
             </w:r>
           </w:p>
         </w:tc>
@@ -9167,6 +9567,70 @@
               <w:pStyle w:val="a5"/>
               <w:ind w:right="99" w:firstLine="0"/>
               <w:jc w:val="center"/>
+            </w:pPr>
+          </w:p>
+        </w:tc>
+        <w:tc>
+          <w:tcPr>
+            <w:tcW w:w="4253" w:type="dxa"/>
+          </w:tcPr>
+          <w:p>
+            <w:pPr>
+              <w:pStyle w:val="a5"/>
+              <w:ind w:right="99" w:firstLine="0"/>
+              <w:jc w:val="center"/>
+              <w:rPr>
+                <w:sz w:val="20"/>
+                <w:szCs w:val="20"/>
+                <w:lang w:val="en-US"/>
+              </w:rPr>
+            </w:pPr>
+            <w:r>
+              <w:rPr>
+                <w:sz w:val="20"/>
+                <w:szCs w:val="20"/>
+                <w:lang w:val="en-US"/>
+              </w:rPr>
+              <w:t>…</w:t>
+            </w:r>
+          </w:p>
+        </w:tc>
+        <w:tc>
+          <w:tcPr>
+            <w:tcW w:w="3714" w:type="dxa"/>
+          </w:tcPr>
+          <w:p>
+            <w:pPr>
+              <w:pStyle w:val="a5"/>
+              <w:ind w:right="99" w:firstLine="0"/>
+              <w:jc w:val="center"/>
+              <w:rPr>
+                <w:sz w:val="20"/>
+                <w:szCs w:val="20"/>
+                <w:lang w:val="en-US"/>
+              </w:rPr>
+            </w:pPr>
+            <w:r>
+              <w:rPr>
+                <w:sz w:val="20"/>
+                <w:szCs w:val="20"/>
+                <w:lang w:val="en-US"/>
+              </w:rPr>
+              <w:t>…</w:t>
+            </w:r>
+          </w:p>
+        </w:tc>
+      </w:tr>
+      <w:tr>
+        <w:tc>
+          <w:tcPr>
+            <w:tcW w:w="851" w:type="dxa"/>
+          </w:tcPr>
+          <w:p>
+            <w:pPr>
+              <w:pStyle w:val="a5"/>
+              <w:ind w:right="99" w:firstLine="0"/>
+              <w:jc w:val="center"/>
               <w:rPr>
                 <w:lang w:val="en-US"/>
               </w:rPr>
@@ -9196,6 +9660,336 @@
             </w:pPr>
             <w:r>
               <w:rPr>
+                <w:sz w:val="20"/>
+                <w:szCs w:val="20"/>
+              </w:rPr>
+              <w:t>Производится</w:t>
+            </w:r>
+            <w:r>
+              <w:rPr>
+                <w:sz w:val="20"/>
+                <w:szCs w:val="20"/>
+                <w:lang w:val="en-US"/>
+              </w:rPr>
+              <w:t xml:space="preserve"> </w:t>
+            </w:r>
+            <w:r>
+              <w:rPr>
+                <w:sz w:val="20"/>
+                <w:szCs w:val="20"/>
+              </w:rPr>
+              <w:t>сравнение</w:t>
+            </w:r>
+            <w:r>
+              <w:rPr>
+                <w:sz w:val="20"/>
+                <w:szCs w:val="20"/>
+                <w:lang w:val="en-US"/>
+              </w:rPr>
+              <w:t xml:space="preserve"> </w:t>
+            </w:r>
+            <w:r>
+              <w:rPr>
+                <w:sz w:val="20"/>
+                <w:szCs w:val="20"/>
+                <w:lang w:val="en-US"/>
+              </w:rPr>
+              <w:t>deposit(“Gorbunov”, Bank_Name, _, _, “Korolev”)</w:t>
+            </w:r>
+            <w:r>
+              <w:rPr>
+                <w:sz w:val="20"/>
+                <w:szCs w:val="20"/>
+                <w:lang w:val="en-US"/>
+              </w:rPr>
+              <w:t xml:space="preserve">. </w:t>
+            </w:r>
+            <w:r>
+              <w:rPr>
+                <w:sz w:val="20"/>
+                <w:szCs w:val="20"/>
+              </w:rPr>
+              <w:t>и</w:t>
+            </w:r>
+            <w:r>
+              <w:rPr>
+                <w:sz w:val="20"/>
+                <w:szCs w:val="20"/>
+                <w:lang w:val="en-US"/>
+              </w:rPr>
+              <w:t xml:space="preserve"> </w:t>
+            </w:r>
+            <w:r>
+              <w:rPr>
+                <w:bCs/>
+                <w:sz w:val="20"/>
+                <w:szCs w:val="20"/>
+                <w:lang w:val="en-US"/>
+              </w:rPr>
+              <w:t xml:space="preserve">deposit("Gorbunov", "Sberbank", "123456789", </w:t>
+            </w:r>
+            <w:r>
+              <w:rPr>
+                <w:bCs/>
+                <w:sz w:val="20"/>
+                <w:szCs w:val="20"/>
+                <w:lang w:val="en-US"/>
+              </w:rPr>
+              <w:lastRenderedPageBreak/>
+              <w:t>30000, "Korolev").</w:t>
+            </w:r>
+            <w:r>
+              <w:rPr>
+                <w:bCs/>
+                <w:sz w:val="20"/>
+                <w:szCs w:val="20"/>
+                <w:lang w:val="en-US"/>
+              </w:rPr>
+              <w:t xml:space="preserve"> Bank_Name</w:t>
+            </w:r>
+            <w:r>
+              <w:rPr>
+                <w:bCs/>
+                <w:sz w:val="20"/>
+                <w:szCs w:val="20"/>
+                <w:lang w:val="en-US"/>
+              </w:rPr>
+              <w:t xml:space="preserve"> </w:t>
+            </w:r>
+            <w:r>
+              <w:rPr>
+                <w:bCs/>
+                <w:sz w:val="20"/>
+                <w:szCs w:val="20"/>
+              </w:rPr>
+              <w:t>конкретизируется</w:t>
+            </w:r>
+            <w:r>
+              <w:rPr>
+                <w:bCs/>
+                <w:sz w:val="20"/>
+                <w:szCs w:val="20"/>
+                <w:lang w:val="en-US"/>
+              </w:rPr>
+              <w:t xml:space="preserve"> </w:t>
+            </w:r>
+            <w:r>
+              <w:rPr>
+                <w:bCs/>
+                <w:sz w:val="20"/>
+                <w:szCs w:val="20"/>
+              </w:rPr>
+              <w:t>с</w:t>
+            </w:r>
+            <w:r>
+              <w:rPr>
+                <w:bCs/>
+                <w:sz w:val="20"/>
+                <w:szCs w:val="20"/>
+                <w:lang w:val="en-US"/>
+              </w:rPr>
+              <w:t xml:space="preserve"> “</w:t>
+            </w:r>
+            <w:r>
+              <w:rPr>
+                <w:bCs/>
+                <w:sz w:val="20"/>
+                <w:szCs w:val="20"/>
+                <w:lang w:val="en-US"/>
+              </w:rPr>
+              <w:t>Sberbank</w:t>
+            </w:r>
+            <w:r>
+              <w:rPr>
+                <w:sz w:val="20"/>
+                <w:szCs w:val="20"/>
+                <w:lang w:val="en-US"/>
+              </w:rPr>
+              <w:t xml:space="preserve">”. </w:t>
+            </w:r>
+          </w:p>
+          <w:p>
+            <w:pPr>
+              <w:pStyle w:val="a5"/>
+              <w:ind w:right="99" w:firstLine="0"/>
+              <w:jc w:val="left"/>
+              <w:rPr>
+                <w:sz w:val="20"/>
+                <w:szCs w:val="20"/>
+                <w:lang w:val="en-US"/>
+              </w:rPr>
+            </w:pPr>
+            <w:r>
+              <w:rPr>
+                <w:sz w:val="20"/>
+                <w:szCs w:val="20"/>
+              </w:rPr>
+              <w:t>Результат</w:t>
+            </w:r>
+            <w:r>
+              <w:rPr>
+                <w:sz w:val="20"/>
+                <w:szCs w:val="20"/>
+                <w:lang w:val="en-US"/>
+              </w:rPr>
+              <w:t xml:space="preserve"> – </w:t>
+            </w:r>
+            <w:r>
+              <w:rPr>
+                <w:sz w:val="20"/>
+                <w:szCs w:val="20"/>
+                <w:lang w:val="en-US"/>
+              </w:rPr>
+              <w:t>deposit(“Gorbunov”, “Sberbank”, _, _, “Korolev”)</w:t>
+            </w:r>
+          </w:p>
+        </w:tc>
+        <w:tc>
+          <w:tcPr>
+            <w:tcW w:w="3714" w:type="dxa"/>
+          </w:tcPr>
+          <w:p>
+            <w:pPr>
+              <w:pStyle w:val="a5"/>
+              <w:ind w:right="99" w:firstLine="0"/>
+              <w:jc w:val="left"/>
+              <w:rPr>
+                <w:bCs/>
+                <w:sz w:val="20"/>
+                <w:szCs w:val="20"/>
+                <w:lang w:val="en-US"/>
+              </w:rPr>
+            </w:pPr>
+            <w:r>
+              <w:rPr>
+                <w:sz w:val="20"/>
+                <w:szCs w:val="20"/>
+              </w:rPr>
+              <w:lastRenderedPageBreak/>
+              <w:t>Прямой ход</w:t>
+            </w:r>
+            <w:r>
+              <w:rPr>
+                <w:sz w:val="20"/>
+                <w:szCs w:val="20"/>
+              </w:rPr>
+              <w:t>, производится подстановка значений, которые были найдены в исходный вопрос.</w:t>
+            </w:r>
+            <w:r>
+              <w:rPr>
+                <w:sz w:val="20"/>
+                <w:szCs w:val="20"/>
+              </w:rPr>
+              <w:t xml:space="preserve"> </w:t>
+            </w:r>
+            <w:r>
+              <w:rPr>
+                <w:sz w:val="20"/>
+                <w:szCs w:val="20"/>
+              </w:rPr>
+              <w:t>При</w:t>
+            </w:r>
+            <w:r>
+              <w:rPr>
+                <w:sz w:val="20"/>
+                <w:szCs w:val="20"/>
+                <w:lang w:val="en-US"/>
+              </w:rPr>
+              <w:t xml:space="preserve"> </w:t>
+            </w:r>
+            <w:r>
+              <w:rPr>
+                <w:sz w:val="20"/>
+                <w:szCs w:val="20"/>
+              </w:rPr>
+              <w:t>этом</w:t>
+            </w:r>
+            <w:r>
+              <w:rPr>
+                <w:sz w:val="20"/>
+                <w:szCs w:val="20"/>
+                <w:lang w:val="en-US"/>
+              </w:rPr>
+              <w:t xml:space="preserve"> </w:t>
+            </w:r>
+            <w:r>
+              <w:rPr>
+                <w:sz w:val="20"/>
+                <w:szCs w:val="20"/>
+                <w:lang w:val="en-US"/>
+              </w:rPr>
+              <w:t xml:space="preserve">Surname = </w:t>
+            </w:r>
+            <w:r>
+              <w:rPr>
+                <w:sz w:val="20"/>
+                <w:szCs w:val="20"/>
+                <w:lang w:val="en-US"/>
+              </w:rPr>
+              <w:lastRenderedPageBreak/>
+              <w:t>“Gorbunov”, Bank_Name = “Sberbank”, Phone = “</w:t>
+            </w:r>
+            <w:r>
+              <w:rPr>
+                <w:bCs/>
+                <w:sz w:val="20"/>
+                <w:szCs w:val="20"/>
+                <w:lang w:val="en-US"/>
+              </w:rPr>
+              <w:t>89251472838</w:t>
+            </w:r>
+            <w:r>
+              <w:rPr>
+                <w:bCs/>
+                <w:sz w:val="20"/>
+                <w:szCs w:val="20"/>
+                <w:lang w:val="en-US"/>
+              </w:rPr>
+              <w:t>”, City = “Korolev”, Street = “Glavnaya”.</w:t>
+            </w:r>
+          </w:p>
+        </w:tc>
+      </w:tr>
+      <w:tr>
+        <w:tc>
+          <w:tcPr>
+            <w:tcW w:w="851" w:type="dxa"/>
+          </w:tcPr>
+          <w:p>
+            <w:pPr>
+              <w:pStyle w:val="a5"/>
+              <w:ind w:right="99" w:firstLine="0"/>
+              <w:jc w:val="center"/>
+              <w:rPr>
+                <w:lang w:val="en-US"/>
+              </w:rPr>
+            </w:pPr>
+            <w:r>
+              <w:rPr>
+                <w:lang w:val="en-US"/>
+              </w:rPr>
+              <w:lastRenderedPageBreak/>
+              <w:t>4</w:t>
+            </w:r>
+          </w:p>
+        </w:tc>
+        <w:tc>
+          <w:tcPr>
+            <w:tcW w:w="4253" w:type="dxa"/>
+          </w:tcPr>
+          <w:p>
+            <w:pPr>
+              <w:pStyle w:val="a5"/>
+              <w:ind w:right="99" w:firstLine="0"/>
+              <w:jc w:val="left"/>
+              <w:rPr>
+                <w:sz w:val="20"/>
+                <w:szCs w:val="20"/>
+                <w:lang w:val="en-US"/>
+              </w:rPr>
+            </w:pPr>
+            <w:r>
+              <w:rPr>
                 <w:bCs/>
                 <w:sz w:val="20"/>
                 <w:szCs w:val="20"/>
@@ -9361,6 +10155,7 @@
               <w:rPr>
                 <w:sz w:val="20"/>
                 <w:szCs w:val="20"/>
+                <w:lang w:val="en-US"/>
               </w:rPr>
             </w:pPr>
           </w:p>
@@ -9394,7 +10189,6 @@
           <w:sz w:val="28"/>
           <w:szCs w:val="28"/>
         </w:rPr>
-        <w:lastRenderedPageBreak/>
         <w:t>Ответы на вопросы</w:t>
       </w:r>
     </w:p>
@@ -9743,6 +10537,7 @@
         <w:ind w:firstLine="349"/>
       </w:pPr>
       <w:r>
+        <w:lastRenderedPageBreak/>
         <w:t xml:space="preserve">В </w:t>
       </w:r>
       <w:r>
@@ -9843,7 +10638,6 @@
           <w:b/>
           <w:bCs/>
         </w:rPr>
-        <w:lastRenderedPageBreak/>
         <w:t xml:space="preserve">Каковы назначение, виды и особенности использования переменных в программе на </w:t>
       </w:r>
       <w:r>

</xml_diff>

<commit_message>
[UPD] files of lab #13 and lab #14 were updated (fixed format and added message for Stroganov).
</commit_message>
<xml_diff>
--- a/prolog/lab_13/ЛР13.docx
+++ b/prolog/lab_13/ЛР13.docx
@@ -260,13 +260,28 @@
           <w:rFonts w:ascii="Times" w:eastAsia="Calibri" w:hAnsi="Times"/>
           <w:u w:val="single"/>
         </w:rPr>
-        <w:t>«Информатика и системы управления»</w:t>
-      </w:r>
+        <w:t xml:space="preserve">«Информатика и системы </w:t>
+      </w:r>
+      <w:proofErr w:type="gramStart"/>
       <w:r>
         <w:rPr>
           <w:rFonts w:ascii="Times" w:eastAsia="Calibri" w:hAnsi="Times"/>
-        </w:rPr>
-        <w:t>________</w:t>
+          <w:u w:val="single"/>
+        </w:rPr>
+        <w:t>управления»</w:t>
+      </w:r>
+      <w:r>
+        <w:rPr>
+          <w:rFonts w:ascii="Times" w:eastAsia="Calibri" w:hAnsi="Times"/>
+        </w:rPr>
+        <w:t>_</w:t>
+      </w:r>
+      <w:proofErr w:type="gramEnd"/>
+      <w:r>
+        <w:rPr>
+          <w:rFonts w:ascii="Times" w:eastAsia="Calibri" w:hAnsi="Times"/>
+        </w:rPr>
+        <w:t>_______</w:t>
       </w:r>
       <w:r>
         <w:rPr>
@@ -295,6 +310,7 @@
           <w:iCs/>
         </w:rPr>
       </w:pPr>
+      <w:proofErr w:type="gramStart"/>
       <w:r>
         <w:rPr>
           <w:rFonts w:ascii="Times" w:eastAsia="Calibri" w:hAnsi="Times"/>
@@ -320,7 +336,16 @@
           <w:iCs/>
           <w:u w:val="single"/>
         </w:rPr>
-        <w:t>«Программное обеспечение ЭВМ и информационные технологии»</w:t>
+        <w:t>«</w:t>
+      </w:r>
+      <w:proofErr w:type="gramEnd"/>
+      <w:r>
+        <w:rPr>
+          <w:rFonts w:ascii="Times" w:eastAsia="Calibri" w:hAnsi="Times"/>
+          <w:iCs/>
+          <w:u w:val="single"/>
+        </w:rPr>
+        <w:t>Программное обеспечение ЭВМ и информационные технологии»</w:t>
       </w:r>
       <w:r>
         <w:rPr>
@@ -1097,7 +1122,21 @@
         <w:rPr>
           <w:color w:val="000000"/>
         </w:rPr>
-        <w:t>зучить способы использования термов, переменных, фактов и правил в программе на Prolog, принципы  и правила сопоставления и отождествления, порядок унификации.</w:t>
+        <w:t xml:space="preserve">зучить способы использования термов, переменных, фактов и правил в программе на Prolog, </w:t>
+      </w:r>
+      <w:proofErr w:type="gramStart"/>
+      <w:r>
+        <w:rPr>
+          <w:color w:val="000000"/>
+        </w:rPr>
+        <w:t>принципы  и</w:t>
+      </w:r>
+      <w:proofErr w:type="gramEnd"/>
+      <w:r>
+        <w:rPr>
+          <w:color w:val="000000"/>
+        </w:rPr>
+        <w:t xml:space="preserve"> правила сопоставления и отождествления, порядок унификации.</w:t>
       </w:r>
     </w:p>
     <w:p>
@@ -1367,7 +1406,21 @@
         <w:rPr>
           <w:bCs/>
         </w:rPr>
-        <w:t>Используя простой, не составной вопрос: по Фамилии (уникальна в городе, но в разных городах есть однофамильцы) и Городу проживания найти:  Улицу проживания, Банки, в которых есть вклады и №телефона.</w:t>
+        <w:t xml:space="preserve">Используя простой, не составной вопрос: по Фамилии (уникальна в городе, но в разных городах есть однофамильцы) и Городу проживания </w:t>
+      </w:r>
+      <w:proofErr w:type="gramStart"/>
+      <w:r>
+        <w:rPr>
+          <w:bCs/>
+        </w:rPr>
+        <w:t>найти:  Улицу</w:t>
+      </w:r>
+      <w:proofErr w:type="gramEnd"/>
+      <w:r>
+        <w:rPr>
+          <w:bCs/>
+        </w:rPr>
+        <w:t xml:space="preserve"> проживания, Банки, в которых есть вклады и №телефона.</w:t>
       </w:r>
     </w:p>
     <w:p>
@@ -1613,7 +1666,27 @@
           <w:lang w:val="en-US"/>
         </w:rPr>
         <w:tab/>
-        <w:t>address = address(city, street, house, flat).</w:t>
+        <w:t xml:space="preserve">address = </w:t>
+      </w:r>
+      <w:proofErr w:type="gramStart"/>
+      <w:r>
+        <w:rPr>
+          <w:bCs/>
+          <w:sz w:val="20"/>
+          <w:szCs w:val="20"/>
+          <w:lang w:val="en-US"/>
+        </w:rPr>
+        <w:t>address(</w:t>
+      </w:r>
+      <w:proofErr w:type="gramEnd"/>
+      <w:r>
+        <w:rPr>
+          <w:bCs/>
+          <w:sz w:val="20"/>
+          <w:szCs w:val="20"/>
+          <w:lang w:val="en-US"/>
+        </w:rPr>
+        <w:t>city, street, house, flat).</w:t>
       </w:r>
     </w:p>
     <w:p>
@@ -1789,7 +1862,26 @@
           <w:lang w:val="en-US"/>
         </w:rPr>
         <w:tab/>
-        <w:t>abonement(surname, phone, address).</w:t>
+      </w:r>
+      <w:proofErr w:type="gramStart"/>
+      <w:r>
+        <w:rPr>
+          <w:bCs/>
+          <w:sz w:val="20"/>
+          <w:szCs w:val="20"/>
+          <w:lang w:val="en-US"/>
+        </w:rPr>
+        <w:t>abonement(</w:t>
+      </w:r>
+      <w:proofErr w:type="gramEnd"/>
+      <w:r>
+        <w:rPr>
+          <w:bCs/>
+          <w:sz w:val="20"/>
+          <w:szCs w:val="20"/>
+          <w:lang w:val="en-US"/>
+        </w:rPr>
+        <w:t>surname, phone, address).</w:t>
       </w:r>
     </w:p>
     <w:p>
@@ -1809,7 +1901,26 @@
           <w:lang w:val="en-US"/>
         </w:rPr>
         <w:tab/>
-        <w:t>car(surname, car_mark, car_color, car_cost, city).</w:t>
+      </w:r>
+      <w:proofErr w:type="gramStart"/>
+      <w:r>
+        <w:rPr>
+          <w:bCs/>
+          <w:sz w:val="20"/>
+          <w:szCs w:val="20"/>
+          <w:lang w:val="en-US"/>
+        </w:rPr>
+        <w:t>car(</w:t>
+      </w:r>
+      <w:proofErr w:type="gramEnd"/>
+      <w:r>
+        <w:rPr>
+          <w:bCs/>
+          <w:sz w:val="20"/>
+          <w:szCs w:val="20"/>
+          <w:lang w:val="en-US"/>
+        </w:rPr>
+        <w:t>surname, car_mark, car_color, car_cost, city).</w:t>
       </w:r>
     </w:p>
     <w:p>
@@ -1829,7 +1940,26 @@
           <w:lang w:val="en-US"/>
         </w:rPr>
         <w:tab/>
-        <w:t>deposit(surname, bank_name, bank_cardnumber, bank_sum, city).</w:t>
+      </w:r>
+      <w:proofErr w:type="gramStart"/>
+      <w:r>
+        <w:rPr>
+          <w:bCs/>
+          <w:sz w:val="20"/>
+          <w:szCs w:val="20"/>
+          <w:lang w:val="en-US"/>
+        </w:rPr>
+        <w:t>deposit(</w:t>
+      </w:r>
+      <w:proofErr w:type="gramEnd"/>
+      <w:r>
+        <w:rPr>
+          <w:bCs/>
+          <w:sz w:val="20"/>
+          <w:szCs w:val="20"/>
+          <w:lang w:val="en-US"/>
+        </w:rPr>
+        <w:t>surname, bank_name, bank_cardnumber, bank_sum, city).</w:t>
       </w:r>
     </w:p>
     <w:p>
@@ -1887,7 +2017,26 @@
           <w:lang w:val="en-US"/>
         </w:rPr>
         <w:tab/>
-        <w:t>find(phone, car_mark, car_cost).</w:t>
+      </w:r>
+      <w:proofErr w:type="gramStart"/>
+      <w:r>
+        <w:rPr>
+          <w:bCs/>
+          <w:sz w:val="20"/>
+          <w:szCs w:val="20"/>
+          <w:lang w:val="en-US"/>
+        </w:rPr>
+        <w:t>find(</w:t>
+      </w:r>
+      <w:proofErr w:type="gramEnd"/>
+      <w:r>
+        <w:rPr>
+          <w:bCs/>
+          <w:sz w:val="20"/>
+          <w:szCs w:val="20"/>
+          <w:lang w:val="en-US"/>
+        </w:rPr>
+        <w:t>phone, car_mark, car_cost).</w:t>
       </w:r>
     </w:p>
     <w:p>
@@ -1907,7 +2056,26 @@
           <w:lang w:val="en-US"/>
         </w:rPr>
         <w:tab/>
-        <w:t>find(phone, car_mark).</w:t>
+      </w:r>
+      <w:proofErr w:type="gramStart"/>
+      <w:r>
+        <w:rPr>
+          <w:bCs/>
+          <w:sz w:val="20"/>
+          <w:szCs w:val="20"/>
+          <w:lang w:val="en-US"/>
+        </w:rPr>
+        <w:t>find(</w:t>
+      </w:r>
+      <w:proofErr w:type="gramEnd"/>
+      <w:r>
+        <w:rPr>
+          <w:bCs/>
+          <w:sz w:val="20"/>
+          <w:szCs w:val="20"/>
+          <w:lang w:val="en-US"/>
+        </w:rPr>
+        <w:t>phone, car_mark).</w:t>
       </w:r>
     </w:p>
     <w:p>
@@ -1965,7 +2133,26 @@
           <w:lang w:val="en-US"/>
         </w:rPr>
         <w:tab/>
-        <w:t>abonement("Gorbunov", "89251472838", address("Korolev", "Glavnaya", 55, 122)).</w:t>
+      </w:r>
+      <w:proofErr w:type="gramStart"/>
+      <w:r>
+        <w:rPr>
+          <w:bCs/>
+          <w:sz w:val="20"/>
+          <w:szCs w:val="20"/>
+          <w:lang w:val="en-US"/>
+        </w:rPr>
+        <w:t>abonement(</w:t>
+      </w:r>
+      <w:proofErr w:type="gramEnd"/>
+      <w:r>
+        <w:rPr>
+          <w:bCs/>
+          <w:sz w:val="20"/>
+          <w:szCs w:val="20"/>
+          <w:lang w:val="en-US"/>
+        </w:rPr>
+        <w:t>"Gorbunov", "89251472838", address("Korolev", "Glavnaya", 55, 122)).</w:t>
       </w:r>
     </w:p>
     <w:p>
@@ -1985,7 +2172,26 @@
           <w:lang w:val="en-US"/>
         </w:rPr>
         <w:tab/>
-        <w:t>abonement("Ilyasov", "89969503880", address("Moscow", "Severnaya", 12, 75)).</w:t>
+      </w:r>
+      <w:proofErr w:type="gramStart"/>
+      <w:r>
+        <w:rPr>
+          <w:bCs/>
+          <w:sz w:val="20"/>
+          <w:szCs w:val="20"/>
+          <w:lang w:val="en-US"/>
+        </w:rPr>
+        <w:t>abonement(</w:t>
+      </w:r>
+      <w:proofErr w:type="gramEnd"/>
+      <w:r>
+        <w:rPr>
+          <w:bCs/>
+          <w:sz w:val="20"/>
+          <w:szCs w:val="20"/>
+          <w:lang w:val="en-US"/>
+        </w:rPr>
+        <w:t>"Ilyasov", "89969503880", address("Moscow", "Severnaya", 12, 75)).</w:t>
       </w:r>
     </w:p>
     <w:p>
@@ -2005,7 +2211,26 @@
           <w:lang w:val="en-US"/>
         </w:rPr>
         <w:tab/>
-        <w:t>abonement("Sidenko", "89691929395", address("Moscow", "Semenovskaya", 25, 53)).</w:t>
+      </w:r>
+      <w:proofErr w:type="gramStart"/>
+      <w:r>
+        <w:rPr>
+          <w:bCs/>
+          <w:sz w:val="20"/>
+          <w:szCs w:val="20"/>
+          <w:lang w:val="en-US"/>
+        </w:rPr>
+        <w:t>abonement(</w:t>
+      </w:r>
+      <w:proofErr w:type="gramEnd"/>
+      <w:r>
+        <w:rPr>
+          <w:bCs/>
+          <w:sz w:val="20"/>
+          <w:szCs w:val="20"/>
+          <w:lang w:val="en-US"/>
+        </w:rPr>
+        <w:t>"Sidenko", "89691929395", address("Moscow", "Semenovskaya", 25, 53)).</w:t>
       </w:r>
     </w:p>
     <w:p>
@@ -2025,7 +2250,26 @@
           <w:lang w:val="en-US"/>
         </w:rPr>
         <w:tab/>
-        <w:t>abonement("Stepanov", "185818582839", address("Korolev", "Krilatskaya", 12, 155)).</w:t>
+      </w:r>
+      <w:proofErr w:type="gramStart"/>
+      <w:r>
+        <w:rPr>
+          <w:bCs/>
+          <w:sz w:val="20"/>
+          <w:szCs w:val="20"/>
+          <w:lang w:val="en-US"/>
+        </w:rPr>
+        <w:t>abonement(</w:t>
+      </w:r>
+      <w:proofErr w:type="gramEnd"/>
+      <w:r>
+        <w:rPr>
+          <w:bCs/>
+          <w:sz w:val="20"/>
+          <w:szCs w:val="20"/>
+          <w:lang w:val="en-US"/>
+        </w:rPr>
+        <w:t>"Stepanov", "185818582839", address("Korolev", "Krilatskaya", 12, 155)).</w:t>
       </w:r>
     </w:p>
     <w:p>
@@ -2045,7 +2289,26 @@
           <w:lang w:val="en-US"/>
         </w:rPr>
         <w:tab/>
-        <w:t>abonement("Gorbunov", "165615253616", address("Saint-Petersburg", "Nevskaya", 51, 122)).</w:t>
+      </w:r>
+      <w:proofErr w:type="gramStart"/>
+      <w:r>
+        <w:rPr>
+          <w:bCs/>
+          <w:sz w:val="20"/>
+          <w:szCs w:val="20"/>
+          <w:lang w:val="en-US"/>
+        </w:rPr>
+        <w:t>abonement(</w:t>
+      </w:r>
+      <w:proofErr w:type="gramEnd"/>
+      <w:r>
+        <w:rPr>
+          <w:bCs/>
+          <w:sz w:val="20"/>
+          <w:szCs w:val="20"/>
+          <w:lang w:val="en-US"/>
+        </w:rPr>
+        <w:t>"Gorbunov", "165615253616", address("Saint-Petersburg", "Nevskaya", 51, 122)).</w:t>
       </w:r>
     </w:p>
     <w:p>
@@ -2084,7 +2347,26 @@
           <w:lang w:val="en-US"/>
         </w:rPr>
         <w:tab/>
-        <w:t>car("Gorbunov", "Audi", "White", 2500000, "Korolev").</w:t>
+      </w:r>
+      <w:proofErr w:type="gramStart"/>
+      <w:r>
+        <w:rPr>
+          <w:bCs/>
+          <w:sz w:val="20"/>
+          <w:szCs w:val="20"/>
+          <w:lang w:val="en-US"/>
+        </w:rPr>
+        <w:t>car(</w:t>
+      </w:r>
+      <w:proofErr w:type="gramEnd"/>
+      <w:r>
+        <w:rPr>
+          <w:bCs/>
+          <w:sz w:val="20"/>
+          <w:szCs w:val="20"/>
+          <w:lang w:val="en-US"/>
+        </w:rPr>
+        <w:t>"Gorbunov", "Audi", "White", 2500000, "Korolev").</w:t>
       </w:r>
     </w:p>
     <w:p>
@@ -2104,7 +2386,26 @@
           <w:lang w:val="en-US"/>
         </w:rPr>
         <w:tab/>
-        <w:t>car("Ilyasov", "Mitsubishi", "Red", 800000, "Moscow").</w:t>
+      </w:r>
+      <w:proofErr w:type="gramStart"/>
+      <w:r>
+        <w:rPr>
+          <w:bCs/>
+          <w:sz w:val="20"/>
+          <w:szCs w:val="20"/>
+          <w:lang w:val="en-US"/>
+        </w:rPr>
+        <w:t>car(</w:t>
+      </w:r>
+      <w:proofErr w:type="gramEnd"/>
+      <w:r>
+        <w:rPr>
+          <w:bCs/>
+          <w:sz w:val="20"/>
+          <w:szCs w:val="20"/>
+          <w:lang w:val="en-US"/>
+        </w:rPr>
+        <w:t>"Ilyasov", "Mitsubishi", "Red", 800000, "Moscow").</w:t>
       </w:r>
     </w:p>
     <w:p>
@@ -2124,7 +2425,26 @@
           <w:lang w:val="en-US"/>
         </w:rPr>
         <w:tab/>
-        <w:t>car("Ilyasov", "Tesla", "Black", 6000000, "Moscow").</w:t>
+      </w:r>
+      <w:proofErr w:type="gramStart"/>
+      <w:r>
+        <w:rPr>
+          <w:bCs/>
+          <w:sz w:val="20"/>
+          <w:szCs w:val="20"/>
+          <w:lang w:val="en-US"/>
+        </w:rPr>
+        <w:t>car(</w:t>
+      </w:r>
+      <w:proofErr w:type="gramEnd"/>
+      <w:r>
+        <w:rPr>
+          <w:bCs/>
+          <w:sz w:val="20"/>
+          <w:szCs w:val="20"/>
+          <w:lang w:val="en-US"/>
+        </w:rPr>
+        <w:t>"Ilyasov", "Tesla", "Black", 6000000, "Moscow").</w:t>
       </w:r>
       <w:r>
         <w:rPr>
@@ -2153,7 +2473,26 @@
           <w:lang w:val="en-US"/>
         </w:rPr>
         <w:tab/>
-        <w:t>car("Sidenko", "Tesla", "Black", 6000000, "Moscow").</w:t>
+      </w:r>
+      <w:proofErr w:type="gramStart"/>
+      <w:r>
+        <w:rPr>
+          <w:bCs/>
+          <w:sz w:val="20"/>
+          <w:szCs w:val="20"/>
+          <w:lang w:val="en-US"/>
+        </w:rPr>
+        <w:t>car(</w:t>
+      </w:r>
+      <w:proofErr w:type="gramEnd"/>
+      <w:r>
+        <w:rPr>
+          <w:bCs/>
+          <w:sz w:val="20"/>
+          <w:szCs w:val="20"/>
+          <w:lang w:val="en-US"/>
+        </w:rPr>
+        <w:t>"Sidenko", "Tesla", "Black", 6000000, "Moscow").</w:t>
       </w:r>
       <w:r>
         <w:rPr>
@@ -2182,7 +2521,26 @@
           <w:lang w:val="en-US"/>
         </w:rPr>
         <w:tab/>
-        <w:t>car("Sidenko", "Mercedes", "White", 3000000, "Moscow").</w:t>
+      </w:r>
+      <w:proofErr w:type="gramStart"/>
+      <w:r>
+        <w:rPr>
+          <w:bCs/>
+          <w:sz w:val="20"/>
+          <w:szCs w:val="20"/>
+          <w:lang w:val="en-US"/>
+        </w:rPr>
+        <w:t>car(</w:t>
+      </w:r>
+      <w:proofErr w:type="gramEnd"/>
+      <w:r>
+        <w:rPr>
+          <w:bCs/>
+          <w:sz w:val="20"/>
+          <w:szCs w:val="20"/>
+          <w:lang w:val="en-US"/>
+        </w:rPr>
+        <w:t>"Sidenko", "Mercedes", "White", 3000000, "Moscow").</w:t>
       </w:r>
       <w:r>
         <w:rPr>
@@ -2211,7 +2569,26 @@
           <w:lang w:val="en-US"/>
         </w:rPr>
         <w:tab/>
-        <w:t>car("Stepanov", "Mercedes", "Black", 5000000, "Korolev").</w:t>
+      </w:r>
+      <w:proofErr w:type="gramStart"/>
+      <w:r>
+        <w:rPr>
+          <w:bCs/>
+          <w:sz w:val="20"/>
+          <w:szCs w:val="20"/>
+          <w:lang w:val="en-US"/>
+        </w:rPr>
+        <w:t>car(</w:t>
+      </w:r>
+      <w:proofErr w:type="gramEnd"/>
+      <w:r>
+        <w:rPr>
+          <w:bCs/>
+          <w:sz w:val="20"/>
+          <w:szCs w:val="20"/>
+          <w:lang w:val="en-US"/>
+        </w:rPr>
+        <w:t>"Stepanov", "Mercedes", "Black", 5000000, "Korolev").</w:t>
       </w:r>
     </w:p>
     <w:p>
@@ -2231,7 +2608,26 @@
           <w:lang w:val="en-US"/>
         </w:rPr>
         <w:tab/>
-        <w:t>car("Stepanov", "Audi", "White", 2500000, "Korolev").</w:t>
+      </w:r>
+      <w:proofErr w:type="gramStart"/>
+      <w:r>
+        <w:rPr>
+          <w:bCs/>
+          <w:sz w:val="20"/>
+          <w:szCs w:val="20"/>
+          <w:lang w:val="en-US"/>
+        </w:rPr>
+        <w:t>car(</w:t>
+      </w:r>
+      <w:proofErr w:type="gramEnd"/>
+      <w:r>
+        <w:rPr>
+          <w:bCs/>
+          <w:sz w:val="20"/>
+          <w:szCs w:val="20"/>
+          <w:lang w:val="en-US"/>
+        </w:rPr>
+        <w:t>"Stepanov", "Audi", "White", 2500000, "Korolev").</w:t>
       </w:r>
     </w:p>
     <w:p>
@@ -2251,7 +2647,26 @@
           <w:lang w:val="en-US"/>
         </w:rPr>
         <w:tab/>
-        <w:t>car("Stepanov", "Mercedes", "White", 3000000, "Korolev").</w:t>
+      </w:r>
+      <w:proofErr w:type="gramStart"/>
+      <w:r>
+        <w:rPr>
+          <w:bCs/>
+          <w:sz w:val="20"/>
+          <w:szCs w:val="20"/>
+          <w:lang w:val="en-US"/>
+        </w:rPr>
+        <w:t>car(</w:t>
+      </w:r>
+      <w:proofErr w:type="gramEnd"/>
+      <w:r>
+        <w:rPr>
+          <w:bCs/>
+          <w:sz w:val="20"/>
+          <w:szCs w:val="20"/>
+          <w:lang w:val="en-US"/>
+        </w:rPr>
+        <w:t>"Stepanov", "Mercedes", "White", 3000000, "Korolev").</w:t>
       </w:r>
     </w:p>
     <w:p>
@@ -2271,7 +2686,26 @@
           <w:lang w:val="en-US"/>
         </w:rPr>
         <w:tab/>
-        <w:t>car("Gorbunov", "Toyota", "White", 600000, "Saint-Petersburg").</w:t>
+      </w:r>
+      <w:proofErr w:type="gramStart"/>
+      <w:r>
+        <w:rPr>
+          <w:bCs/>
+          <w:sz w:val="20"/>
+          <w:szCs w:val="20"/>
+          <w:lang w:val="en-US"/>
+        </w:rPr>
+        <w:t>car(</w:t>
+      </w:r>
+      <w:proofErr w:type="gramEnd"/>
+      <w:r>
+        <w:rPr>
+          <w:bCs/>
+          <w:sz w:val="20"/>
+          <w:szCs w:val="20"/>
+          <w:lang w:val="en-US"/>
+        </w:rPr>
+        <w:t>"Gorbunov", "Toyota", "White", 600000, "Saint-Petersburg").</w:t>
       </w:r>
     </w:p>
     <w:p>
@@ -2310,7 +2744,26 @@
           <w:lang w:val="en-US"/>
         </w:rPr>
         <w:tab/>
-        <w:t>deposit("Gorbunov", "Sberbank", "123456789", 30000, "Korolev").</w:t>
+      </w:r>
+      <w:proofErr w:type="gramStart"/>
+      <w:r>
+        <w:rPr>
+          <w:bCs/>
+          <w:sz w:val="20"/>
+          <w:szCs w:val="20"/>
+          <w:lang w:val="en-US"/>
+        </w:rPr>
+        <w:t>deposit(</w:t>
+      </w:r>
+      <w:proofErr w:type="gramEnd"/>
+      <w:r>
+        <w:rPr>
+          <w:bCs/>
+          <w:sz w:val="20"/>
+          <w:szCs w:val="20"/>
+          <w:lang w:val="en-US"/>
+        </w:rPr>
+        <w:t>"Gorbunov", "Sberbank", "123456789", 30000, "Korolev").</w:t>
       </w:r>
     </w:p>
     <w:p>
@@ -2330,7 +2783,26 @@
           <w:lang w:val="en-US"/>
         </w:rPr>
         <w:tab/>
-        <w:t>deposit("Ilyasov", "Sberbank", "987654321", 20000, "Moscow").</w:t>
+      </w:r>
+      <w:proofErr w:type="gramStart"/>
+      <w:r>
+        <w:rPr>
+          <w:bCs/>
+          <w:sz w:val="20"/>
+          <w:szCs w:val="20"/>
+          <w:lang w:val="en-US"/>
+        </w:rPr>
+        <w:t>deposit(</w:t>
+      </w:r>
+      <w:proofErr w:type="gramEnd"/>
+      <w:r>
+        <w:rPr>
+          <w:bCs/>
+          <w:sz w:val="20"/>
+          <w:szCs w:val="20"/>
+          <w:lang w:val="en-US"/>
+        </w:rPr>
+        <w:t>"Ilyasov", "Sberbank", "987654321", 20000, "Moscow").</w:t>
       </w:r>
     </w:p>
     <w:p>
@@ -2350,7 +2822,26 @@
           <w:lang w:val="en-US"/>
         </w:rPr>
         <w:tab/>
-        <w:t>deposit("Sidenko", "Tinkoff", "135798642", 60000, "Moscow").</w:t>
+      </w:r>
+      <w:proofErr w:type="gramStart"/>
+      <w:r>
+        <w:rPr>
+          <w:bCs/>
+          <w:sz w:val="20"/>
+          <w:szCs w:val="20"/>
+          <w:lang w:val="en-US"/>
+        </w:rPr>
+        <w:t>deposit(</w:t>
+      </w:r>
+      <w:proofErr w:type="gramEnd"/>
+      <w:r>
+        <w:rPr>
+          <w:bCs/>
+          <w:sz w:val="20"/>
+          <w:szCs w:val="20"/>
+          <w:lang w:val="en-US"/>
+        </w:rPr>
+        <w:t>"Sidenko", "Tinkoff", "135798642", 60000, "Moscow").</w:t>
       </w:r>
     </w:p>
     <w:p>
@@ -2370,7 +2861,26 @@
           <w:lang w:val="en-US"/>
         </w:rPr>
         <w:tab/>
-        <w:t>deposit("Stepanov", "Alfa", "156273727", 20000, "Korolev").</w:t>
+      </w:r>
+      <w:proofErr w:type="gramStart"/>
+      <w:r>
+        <w:rPr>
+          <w:bCs/>
+          <w:sz w:val="20"/>
+          <w:szCs w:val="20"/>
+          <w:lang w:val="en-US"/>
+        </w:rPr>
+        <w:t>deposit(</w:t>
+      </w:r>
+      <w:proofErr w:type="gramEnd"/>
+      <w:r>
+        <w:rPr>
+          <w:bCs/>
+          <w:sz w:val="20"/>
+          <w:szCs w:val="20"/>
+          <w:lang w:val="en-US"/>
+        </w:rPr>
+        <w:t>"Stepanov", "Alfa", "156273727", 20000, "Korolev").</w:t>
       </w:r>
     </w:p>
     <w:p>
@@ -2390,7 +2900,26 @@
           <w:lang w:val="en-US"/>
         </w:rPr>
         <w:tab/>
-        <w:t>deposit("Gorbunov", "Sberbank", "563281726", 100000, "Saint-Petersburg").</w:t>
+      </w:r>
+      <w:proofErr w:type="gramStart"/>
+      <w:r>
+        <w:rPr>
+          <w:bCs/>
+          <w:sz w:val="20"/>
+          <w:szCs w:val="20"/>
+          <w:lang w:val="en-US"/>
+        </w:rPr>
+        <w:t>deposit(</w:t>
+      </w:r>
+      <w:proofErr w:type="gramEnd"/>
+      <w:r>
+        <w:rPr>
+          <w:bCs/>
+          <w:sz w:val="20"/>
+          <w:szCs w:val="20"/>
+          <w:lang w:val="en-US"/>
+        </w:rPr>
+        <w:t>"Gorbunov", "Sberbank", "563281726", 100000, "Saint-Petersburg").</w:t>
       </w:r>
     </w:p>
     <w:p>
@@ -2429,7 +2958,26 @@
           <w:lang w:val="en-US"/>
         </w:rPr>
         <w:tab/>
-        <w:t>find(Phone, Car_Mark, Car_Cost) :- abonement(Surname, Phone, address(City, _, _, _)),</w:t>
+      </w:r>
+      <w:proofErr w:type="gramStart"/>
+      <w:r>
+        <w:rPr>
+          <w:bCs/>
+          <w:sz w:val="20"/>
+          <w:szCs w:val="20"/>
+          <w:lang w:val="en-US"/>
+        </w:rPr>
+        <w:t>find(</w:t>
+      </w:r>
+      <w:proofErr w:type="gramEnd"/>
+      <w:r>
+        <w:rPr>
+          <w:bCs/>
+          <w:sz w:val="20"/>
+          <w:szCs w:val="20"/>
+          <w:lang w:val="en-US"/>
+        </w:rPr>
+        <w:t>Phone, Car_Mark, Car_Cost) :- abonement(Surname, Phone, address(City, _, _, _)),</w:t>
       </w:r>
     </w:p>
     <w:p>
@@ -2494,7 +3042,26 @@
           <w:lang w:val="en-US"/>
         </w:rPr>
         <w:tab/>
-        <w:t>car(Surname, Car_Mark, _, Car_Cost, City).</w:t>
+      </w:r>
+      <w:proofErr w:type="gramStart"/>
+      <w:r>
+        <w:rPr>
+          <w:bCs/>
+          <w:sz w:val="20"/>
+          <w:szCs w:val="20"/>
+          <w:lang w:val="en-US"/>
+        </w:rPr>
+        <w:t>car(</w:t>
+      </w:r>
+      <w:proofErr w:type="gramEnd"/>
+      <w:r>
+        <w:rPr>
+          <w:bCs/>
+          <w:sz w:val="20"/>
+          <w:szCs w:val="20"/>
+          <w:lang w:val="en-US"/>
+        </w:rPr>
+        <w:t>Surname, Car_Mark, _, Car_Cost, City).</w:t>
       </w:r>
     </w:p>
     <w:p>
@@ -2578,7 +3145,26 @@
           <w:lang w:val="en-US"/>
         </w:rPr>
         <w:tab/>
-        <w:t>find(Phone, Car_Mark) :- find(Phone, Car_Mark, _).</w:t>
+      </w:r>
+      <w:proofErr w:type="gramStart"/>
+      <w:r>
+        <w:rPr>
+          <w:bCs/>
+          <w:sz w:val="20"/>
+          <w:szCs w:val="20"/>
+          <w:lang w:val="en-US"/>
+        </w:rPr>
+        <w:t>find(</w:t>
+      </w:r>
+      <w:proofErr w:type="gramEnd"/>
+      <w:r>
+        <w:rPr>
+          <w:bCs/>
+          <w:sz w:val="20"/>
+          <w:szCs w:val="20"/>
+          <w:lang w:val="en-US"/>
+        </w:rPr>
+        <w:t>Phone, Car_Mark) :- find(Phone, Car_Mark, _).</w:t>
       </w:r>
     </w:p>
     <w:p>
@@ -2617,7 +3203,27 @@
           <w:lang w:val="en-US"/>
         </w:rPr>
         <w:tab/>
-        <w:t xml:space="preserve">find_info(Surname, City, Phone, Street, Bank_Name) :- </w:t>
+        <w:t>find_</w:t>
+      </w:r>
+      <w:proofErr w:type="gramStart"/>
+      <w:r>
+        <w:rPr>
+          <w:bCs/>
+          <w:sz w:val="20"/>
+          <w:szCs w:val="20"/>
+          <w:lang w:val="en-US"/>
+        </w:rPr>
+        <w:t>info(</w:t>
+      </w:r>
+      <w:proofErr w:type="gramEnd"/>
+      <w:r>
+        <w:rPr>
+          <w:bCs/>
+          <w:sz w:val="20"/>
+          <w:szCs w:val="20"/>
+          <w:lang w:val="en-US"/>
+        </w:rPr>
+        <w:t xml:space="preserve">Surname, City, Phone, Street, Bank_Name) :- </w:t>
       </w:r>
       <w:r>
         <w:rPr>
@@ -2778,7 +3384,26 @@
           <w:lang w:val="en-US"/>
         </w:rPr>
         <w:tab/>
-        <w:t>find("89691929395", Car_Mark, Car_Cost).</w:t>
+      </w:r>
+      <w:proofErr w:type="gramStart"/>
+      <w:r>
+        <w:rPr>
+          <w:bCs/>
+          <w:sz w:val="20"/>
+          <w:szCs w:val="20"/>
+          <w:lang w:val="en-US"/>
+        </w:rPr>
+        <w:t>find(</w:t>
+      </w:r>
+      <w:proofErr w:type="gramEnd"/>
+      <w:r>
+        <w:rPr>
+          <w:bCs/>
+          <w:sz w:val="20"/>
+          <w:szCs w:val="20"/>
+          <w:lang w:val="en-US"/>
+        </w:rPr>
+        <w:t>"89691929395", Car_Mark, Car_Cost).</w:t>
       </w:r>
     </w:p>
     <w:p>
@@ -2863,7 +3488,26 @@
           <w:lang w:val="en-US"/>
         </w:rPr>
         <w:tab/>
-        <w:t>find("89691929395", Car_Mark).</w:t>
+      </w:r>
+      <w:proofErr w:type="gramStart"/>
+      <w:r>
+        <w:rPr>
+          <w:bCs/>
+          <w:sz w:val="20"/>
+          <w:szCs w:val="20"/>
+          <w:lang w:val="en-US"/>
+        </w:rPr>
+        <w:t>find(</w:t>
+      </w:r>
+      <w:proofErr w:type="gramEnd"/>
+      <w:r>
+        <w:rPr>
+          <w:bCs/>
+          <w:sz w:val="20"/>
+          <w:szCs w:val="20"/>
+          <w:lang w:val="en-US"/>
+        </w:rPr>
+        <w:t>"89691929395", Car_Mark).</w:t>
       </w:r>
     </w:p>
     <w:p>
@@ -2922,43 +3566,27 @@
           <w:szCs w:val="20"/>
           <w:lang w:val="en-US"/>
         </w:rPr>
-        <w:t>find_info(</w:t>
-      </w:r>
-      <w:r>
-        <w:rPr>
-          <w:bCs/>
-          <w:sz w:val="20"/>
-          <w:szCs w:val="20"/>
-          <w:lang w:val="en-US"/>
-        </w:rPr>
-        <w:t>“Gorbunov”</w:t>
-      </w:r>
-      <w:r>
-        <w:rPr>
-          <w:bCs/>
-          <w:sz w:val="20"/>
-          <w:szCs w:val="20"/>
-          <w:lang w:val="en-US"/>
-        </w:rPr>
-        <w:t xml:space="preserve">, </w:t>
-      </w:r>
-      <w:r>
-        <w:rPr>
-          <w:bCs/>
-          <w:sz w:val="20"/>
-          <w:szCs w:val="20"/>
-          <w:lang w:val="en-US"/>
-        </w:rPr>
-        <w:t>“Korolev”</w:t>
-      </w:r>
-      <w:r>
-        <w:rPr>
-          <w:bCs/>
-          <w:sz w:val="20"/>
-          <w:szCs w:val="20"/>
-          <w:lang w:val="en-US"/>
-        </w:rPr>
-        <w:t>, Phone, Street, Bank_Name)</w:t>
+        <w:t>find_</w:t>
+      </w:r>
+      <w:proofErr w:type="gramStart"/>
+      <w:r>
+        <w:rPr>
+          <w:bCs/>
+          <w:sz w:val="20"/>
+          <w:szCs w:val="20"/>
+          <w:lang w:val="en-US"/>
+        </w:rPr>
+        <w:t>info(</w:t>
+      </w:r>
+      <w:proofErr w:type="gramEnd"/>
+      <w:r>
+        <w:rPr>
+          <w:bCs/>
+          <w:sz w:val="20"/>
+          <w:szCs w:val="20"/>
+          <w:lang w:val="en-US"/>
+        </w:rPr>
+        <w:t>“Gorbunov”, “Korolev”, Phone, Street, Bank_Name)</w:t>
       </w:r>
     </w:p>
     <w:p>
@@ -3382,12 +4010,21 @@
           <w:lang w:val="en-US"/>
         </w:rPr>
       </w:pPr>
-      <w:r>
-        <w:rPr>
-          <w:bCs/>
-          <w:lang w:val="en-US"/>
-        </w:rPr>
-        <w:t>find("</w:t>
+      <w:proofErr w:type="gramStart"/>
+      <w:r>
+        <w:rPr>
+          <w:bCs/>
+          <w:lang w:val="en-US"/>
+        </w:rPr>
+        <w:t>find(</w:t>
+      </w:r>
+      <w:proofErr w:type="gramEnd"/>
+      <w:r>
+        <w:rPr>
+          <w:bCs/>
+          <w:lang w:val="en-US"/>
+        </w:rPr>
+        <w:t>"</w:t>
       </w:r>
       <w:r>
         <w:rPr>
@@ -3640,7 +4277,25 @@
                 <w:szCs w:val="20"/>
                 <w:lang w:val="en-US"/>
               </w:rPr>
-              <w:t xml:space="preserve"> find(“</w:t>
+              <w:t xml:space="preserve"> </w:t>
+            </w:r>
+            <w:proofErr w:type="gramStart"/>
+            <w:r>
+              <w:rPr>
+                <w:sz w:val="20"/>
+                <w:szCs w:val="20"/>
+                <w:lang w:val="en-US"/>
+              </w:rPr>
+              <w:t>find(</w:t>
+            </w:r>
+            <w:proofErr w:type="gramEnd"/>
+            <w:r>
+              <w:rPr>
+                <w:sz w:val="20"/>
+                <w:szCs w:val="20"/>
+                <w:lang w:val="en-US"/>
+              </w:rPr>
+              <w:t>“</w:t>
             </w:r>
             <w:r>
               <w:rPr>
@@ -3959,13 +4614,23 @@
               </w:rPr>
               <w:t xml:space="preserve"> – </w:t>
             </w:r>
-            <w:r>
-              <w:rPr>
-                <w:sz w:val="20"/>
-                <w:szCs w:val="20"/>
-                <w:lang w:val="en-US"/>
-              </w:rPr>
-              <w:t>find(“</w:t>
+            <w:proofErr w:type="gramStart"/>
+            <w:r>
+              <w:rPr>
+                <w:sz w:val="20"/>
+                <w:szCs w:val="20"/>
+                <w:lang w:val="en-US"/>
+              </w:rPr>
+              <w:t>find(</w:t>
+            </w:r>
+            <w:proofErr w:type="gramEnd"/>
+            <w:r>
+              <w:rPr>
+                <w:sz w:val="20"/>
+                <w:szCs w:val="20"/>
+                <w:lang w:val="en-US"/>
+              </w:rPr>
+              <w:t>“</w:t>
             </w:r>
             <w:r>
               <w:rPr>
@@ -4015,6 +4680,7 @@
               </w:rPr>
               <w:t xml:space="preserve">, производится переход к унификации </w:t>
             </w:r>
+            <w:proofErr w:type="gramStart"/>
             <w:r>
               <w:rPr>
                 <w:bCs/>
@@ -4032,6 +4698,7 @@
               </w:rPr>
               <w:t>(</w:t>
             </w:r>
+            <w:proofErr w:type="gramEnd"/>
             <w:r>
               <w:rPr>
                 <w:bCs/>
@@ -4291,6 +4958,7 @@
               </w:rPr>
               <w:t xml:space="preserve"> </w:t>
             </w:r>
+            <w:proofErr w:type="gramStart"/>
             <w:r>
               <w:rPr>
                 <w:sz w:val="20"/>
@@ -4307,6 +4975,7 @@
               </w:rPr>
               <w:t>(</w:t>
             </w:r>
+            <w:proofErr w:type="gramEnd"/>
             <w:r>
               <w:rPr>
                 <w:sz w:val="20"/>
@@ -4514,6 +5183,7 @@
               </w:rPr>
               <w:t xml:space="preserve"> – </w:t>
             </w:r>
+            <w:proofErr w:type="gramStart"/>
             <w:r>
               <w:rPr>
                 <w:bCs/>
@@ -4530,7 +5200,17 @@
                 <w:szCs w:val="20"/>
                 <w:lang w:val="en-US"/>
               </w:rPr>
-              <w:t xml:space="preserve">("Gorbunov", "89251472838", address("Korolev", </w:t>
+              <w:t>(</w:t>
+            </w:r>
+            <w:proofErr w:type="gramEnd"/>
+            <w:r>
+              <w:rPr>
+                <w:bCs/>
+                <w:sz w:val="20"/>
+                <w:szCs w:val="20"/>
+                <w:lang w:val="en-US"/>
+              </w:rPr>
+              <w:t xml:space="preserve">"Gorbunov", "89251472838", address("Korolev", </w:t>
             </w:r>
             <w:r>
               <w:rPr>
@@ -4574,6 +5254,7 @@
               <w:lastRenderedPageBreak/>
               <w:t xml:space="preserve">Прямой ход, производится переход к унификации </w:t>
             </w:r>
+            <w:proofErr w:type="gramStart"/>
             <w:r>
               <w:rPr>
                 <w:sz w:val="20"/>
@@ -4590,6 +5271,7 @@
               </w:rPr>
               <w:t>(</w:t>
             </w:r>
+            <w:proofErr w:type="gramEnd"/>
             <w:r>
               <w:rPr>
                 <w:bCs/>
@@ -4865,6 +5547,7 @@
               </w:rPr>
               <w:t xml:space="preserve"> </w:t>
             </w:r>
+            <w:proofErr w:type="gramStart"/>
             <w:r>
               <w:rPr>
                 <w:sz w:val="20"/>
@@ -4882,6 +5565,7 @@
               </w:rPr>
               <w:t>(</w:t>
             </w:r>
+            <w:proofErr w:type="gramEnd"/>
             <w:r>
               <w:rPr>
                 <w:bCs/>
@@ -5171,14 +5855,25 @@
               </w:rPr>
               <w:t xml:space="preserve"> – </w:t>
             </w:r>
-            <w:r>
-              <w:rPr>
-                <w:bCs/>
-                <w:sz w:val="20"/>
-                <w:szCs w:val="20"/>
-                <w:lang w:val="en-US"/>
-              </w:rPr>
-              <w:t>car(“Gorbunov”, “Audi”, _, 2500000, “Korolev”).</w:t>
+            <w:proofErr w:type="gramStart"/>
+            <w:r>
+              <w:rPr>
+                <w:bCs/>
+                <w:sz w:val="20"/>
+                <w:szCs w:val="20"/>
+                <w:lang w:val="en-US"/>
+              </w:rPr>
+              <w:t>car(</w:t>
+            </w:r>
+            <w:proofErr w:type="gramEnd"/>
+            <w:r>
+              <w:rPr>
+                <w:bCs/>
+                <w:sz w:val="20"/>
+                <w:szCs w:val="20"/>
+                <w:lang w:val="en-US"/>
+              </w:rPr>
+              <w:t>“Gorbunov”, “Audi”, _, 2500000, “Korolev”).</w:t>
             </w:r>
           </w:p>
         </w:tc>
@@ -5293,13 +5988,23 @@
                 <w:lang w:val="en-US"/>
               </w:rPr>
             </w:pPr>
-            <w:r>
-              <w:rPr>
-                <w:sz w:val="20"/>
-                <w:szCs w:val="20"/>
-                <w:lang w:val="en-US"/>
-              </w:rPr>
-              <w:t>find(“</w:t>
+            <w:proofErr w:type="gramStart"/>
+            <w:r>
+              <w:rPr>
+                <w:sz w:val="20"/>
+                <w:szCs w:val="20"/>
+                <w:lang w:val="en-US"/>
+              </w:rPr>
+              <w:t>find(</w:t>
+            </w:r>
+            <w:proofErr w:type="gramEnd"/>
+            <w:r>
+              <w:rPr>
+                <w:sz w:val="20"/>
+                <w:szCs w:val="20"/>
+                <w:lang w:val="en-US"/>
+              </w:rPr>
+              <w:t>“</w:t>
             </w:r>
             <w:r>
               <w:rPr>
@@ -5364,6 +6069,7 @@
           <w:szCs w:val="48"/>
         </w:rPr>
       </w:pPr>
+      <w:proofErr w:type="gramStart"/>
       <w:r>
         <w:rPr>
           <w:bCs/>
@@ -5375,7 +6081,14 @@
         <w:rPr>
           <w:bCs/>
         </w:rPr>
-        <w:t xml:space="preserve">("89251472838", </w:t>
+        <w:t>(</w:t>
+      </w:r>
+      <w:proofErr w:type="gramEnd"/>
+      <w:r>
+        <w:rPr>
+          <w:bCs/>
+        </w:rPr>
+        <w:t xml:space="preserve">"89251472838", </w:t>
       </w:r>
       <w:r>
         <w:rPr>
@@ -5572,7 +6285,25 @@
                 <w:szCs w:val="20"/>
                 <w:lang w:val="en-US"/>
               </w:rPr>
-              <w:t xml:space="preserve"> find(“</w:t>
+              <w:t xml:space="preserve"> </w:t>
+            </w:r>
+            <w:proofErr w:type="gramStart"/>
+            <w:r>
+              <w:rPr>
+                <w:sz w:val="20"/>
+                <w:szCs w:val="20"/>
+                <w:lang w:val="en-US"/>
+              </w:rPr>
+              <w:t>find(</w:t>
+            </w:r>
+            <w:proofErr w:type="gramEnd"/>
+            <w:r>
+              <w:rPr>
+                <w:sz w:val="20"/>
+                <w:szCs w:val="20"/>
+                <w:lang w:val="en-US"/>
+              </w:rPr>
+              <w:t>“</w:t>
             </w:r>
             <w:r>
               <w:rPr>
@@ -5813,13 +6544,23 @@
               </w:rPr>
               <w:t xml:space="preserve"> – </w:t>
             </w:r>
-            <w:r>
-              <w:rPr>
-                <w:sz w:val="20"/>
-                <w:szCs w:val="20"/>
-                <w:lang w:val="en-US"/>
-              </w:rPr>
-              <w:t>find(“</w:t>
+            <w:proofErr w:type="gramStart"/>
+            <w:r>
+              <w:rPr>
+                <w:sz w:val="20"/>
+                <w:szCs w:val="20"/>
+                <w:lang w:val="en-US"/>
+              </w:rPr>
+              <w:t>find(</w:t>
+            </w:r>
+            <w:proofErr w:type="gramEnd"/>
+            <w:r>
+              <w:rPr>
+                <w:sz w:val="20"/>
+                <w:szCs w:val="20"/>
+                <w:lang w:val="en-US"/>
+              </w:rPr>
+              <w:t>“</w:t>
             </w:r>
             <w:r>
               <w:rPr>
@@ -5939,6 +6680,7 @@
               </w:rPr>
               <w:t xml:space="preserve"> </w:t>
             </w:r>
+            <w:proofErr w:type="gramStart"/>
             <w:r>
               <w:rPr>
                 <w:bCs/>
@@ -5956,6 +6698,7 @@
               </w:rPr>
               <w:t>(</w:t>
             </w:r>
+            <w:proofErr w:type="gramEnd"/>
             <w:r>
               <w:rPr>
                 <w:bCs/>
@@ -6211,7 +6954,25 @@
                 <w:szCs w:val="20"/>
                 <w:lang w:val="en-US"/>
               </w:rPr>
-              <w:t xml:space="preserve"> find(“</w:t>
+              <w:t xml:space="preserve"> </w:t>
+            </w:r>
+            <w:proofErr w:type="gramStart"/>
+            <w:r>
+              <w:rPr>
+                <w:sz w:val="20"/>
+                <w:szCs w:val="20"/>
+                <w:lang w:val="en-US"/>
+              </w:rPr>
+              <w:t>find(</w:t>
+            </w:r>
+            <w:proofErr w:type="gramEnd"/>
+            <w:r>
+              <w:rPr>
+                <w:sz w:val="20"/>
+                <w:szCs w:val="20"/>
+                <w:lang w:val="en-US"/>
+              </w:rPr>
+              <w:t>“</w:t>
             </w:r>
             <w:r>
               <w:rPr>
@@ -6468,13 +7229,23 @@
               </w:rPr>
               <w:t xml:space="preserve"> – </w:t>
             </w:r>
-            <w:r>
-              <w:rPr>
-                <w:sz w:val="20"/>
-                <w:szCs w:val="20"/>
-                <w:lang w:val="en-US"/>
-              </w:rPr>
-              <w:t>find(“</w:t>
+            <w:proofErr w:type="gramStart"/>
+            <w:r>
+              <w:rPr>
+                <w:sz w:val="20"/>
+                <w:szCs w:val="20"/>
+                <w:lang w:val="en-US"/>
+              </w:rPr>
+              <w:t>find(</w:t>
+            </w:r>
+            <w:proofErr w:type="gramEnd"/>
+            <w:r>
+              <w:rPr>
+                <w:sz w:val="20"/>
+                <w:szCs w:val="20"/>
+                <w:lang w:val="en-US"/>
+              </w:rPr>
+              <w:t>“</w:t>
             </w:r>
             <w:r>
               <w:rPr>
@@ -6524,6 +7295,7 @@
               </w:rPr>
               <w:t xml:space="preserve">, производится переход к унификации </w:t>
             </w:r>
+            <w:proofErr w:type="gramStart"/>
             <w:r>
               <w:rPr>
                 <w:bCs/>
@@ -6541,6 +7313,7 @@
               </w:rPr>
               <w:t>(</w:t>
             </w:r>
+            <w:proofErr w:type="gramEnd"/>
             <w:r>
               <w:rPr>
                 <w:bCs/>
@@ -6800,6 +7573,7 @@
               </w:rPr>
               <w:t xml:space="preserve"> </w:t>
             </w:r>
+            <w:proofErr w:type="gramStart"/>
             <w:r>
               <w:rPr>
                 <w:sz w:val="20"/>
@@ -6816,6 +7590,7 @@
               </w:rPr>
               <w:t>(</w:t>
             </w:r>
+            <w:proofErr w:type="gramEnd"/>
             <w:r>
               <w:rPr>
                 <w:sz w:val="20"/>
@@ -7023,6 +7798,7 @@
               </w:rPr>
               <w:t xml:space="preserve"> – </w:t>
             </w:r>
+            <w:proofErr w:type="gramStart"/>
             <w:r>
               <w:rPr>
                 <w:bCs/>
@@ -7039,7 +7815,17 @@
                 <w:szCs w:val="20"/>
                 <w:lang w:val="en-US"/>
               </w:rPr>
-              <w:t xml:space="preserve">("Gorbunov", "89251472838", address("Korolev", </w:t>
+              <w:t>(</w:t>
+            </w:r>
+            <w:proofErr w:type="gramEnd"/>
+            <w:r>
+              <w:rPr>
+                <w:bCs/>
+                <w:sz w:val="20"/>
+                <w:szCs w:val="20"/>
+                <w:lang w:val="en-US"/>
+              </w:rPr>
+              <w:t xml:space="preserve">"Gorbunov", "89251472838", address("Korolev", </w:t>
             </w:r>
             <w:r>
               <w:rPr>
@@ -7083,6 +7869,7 @@
               <w:lastRenderedPageBreak/>
               <w:t xml:space="preserve">Прямой ход, производится переход к унификации </w:t>
             </w:r>
+            <w:proofErr w:type="gramStart"/>
             <w:r>
               <w:rPr>
                 <w:sz w:val="20"/>
@@ -7099,6 +7886,7 @@
               </w:rPr>
               <w:t>(</w:t>
             </w:r>
+            <w:proofErr w:type="gramEnd"/>
             <w:r>
               <w:rPr>
                 <w:bCs/>
@@ -7373,6 +8161,7 @@
               </w:rPr>
               <w:t xml:space="preserve"> </w:t>
             </w:r>
+            <w:proofErr w:type="gramStart"/>
             <w:r>
               <w:rPr>
                 <w:sz w:val="20"/>
@@ -7390,6 +8179,7 @@
               </w:rPr>
               <w:t>(</w:t>
             </w:r>
+            <w:proofErr w:type="gramEnd"/>
             <w:r>
               <w:rPr>
                 <w:bCs/>
@@ -7619,14 +8409,25 @@
               </w:rPr>
               <w:t xml:space="preserve"> – </w:t>
             </w:r>
-            <w:r>
-              <w:rPr>
-                <w:bCs/>
-                <w:sz w:val="20"/>
-                <w:szCs w:val="20"/>
-                <w:lang w:val="en-US"/>
-              </w:rPr>
-              <w:t xml:space="preserve">car(“Gorbunov”, “Audi”, _, </w:t>
+            <w:proofErr w:type="gramStart"/>
+            <w:r>
+              <w:rPr>
+                <w:bCs/>
+                <w:sz w:val="20"/>
+                <w:szCs w:val="20"/>
+                <w:lang w:val="en-US"/>
+              </w:rPr>
+              <w:t>car(</w:t>
+            </w:r>
+            <w:proofErr w:type="gramEnd"/>
+            <w:r>
+              <w:rPr>
+                <w:bCs/>
+                <w:sz w:val="20"/>
+                <w:szCs w:val="20"/>
+                <w:lang w:val="en-US"/>
+              </w:rPr>
+              <w:t xml:space="preserve">“Gorbunov”, “Audi”, _, </w:t>
             </w:r>
             <w:r>
               <w:rPr>
@@ -7756,13 +8557,23 @@
                 <w:lang w:val="en-US"/>
               </w:rPr>
             </w:pPr>
-            <w:r>
-              <w:rPr>
-                <w:sz w:val="20"/>
-                <w:szCs w:val="20"/>
-                <w:lang w:val="en-US"/>
-              </w:rPr>
-              <w:t>find(“</w:t>
+            <w:proofErr w:type="gramStart"/>
+            <w:r>
+              <w:rPr>
+                <w:sz w:val="20"/>
+                <w:szCs w:val="20"/>
+                <w:lang w:val="en-US"/>
+              </w:rPr>
+              <w:t>find(</w:t>
+            </w:r>
+            <w:proofErr w:type="gramEnd"/>
+            <w:r>
+              <w:rPr>
+                <w:sz w:val="20"/>
+                <w:szCs w:val="20"/>
+                <w:lang w:val="en-US"/>
+              </w:rPr>
+              <w:t>“</w:t>
             </w:r>
             <w:r>
               <w:rPr>
@@ -7832,7 +8643,23 @@
           <w:bCs/>
           <w:lang w:val="en-US"/>
         </w:rPr>
-        <w:t>find_info(“Gorbunov”, “Korolev”, Phone, Street, Bank_Name)</w:t>
+        <w:t>find_</w:t>
+      </w:r>
+      <w:proofErr w:type="gramStart"/>
+      <w:r>
+        <w:rPr>
+          <w:bCs/>
+          <w:lang w:val="en-US"/>
+        </w:rPr>
+        <w:t>info(</w:t>
+      </w:r>
+      <w:proofErr w:type="gramEnd"/>
+      <w:r>
+        <w:rPr>
+          <w:bCs/>
+          <w:lang w:val="en-US"/>
+        </w:rPr>
+        <w:t>“Gorbunov”, “Korolev”, Phone, Street, Bank_Name)</w:t>
       </w:r>
       <w:r>
         <w:rPr>
@@ -8117,6 +8944,7 @@
               </w:rPr>
               <w:t>_</w:t>
             </w:r>
+            <w:proofErr w:type="gramStart"/>
             <w:r>
               <w:rPr>
                 <w:sz w:val="20"/>
@@ -8131,7 +8959,16 @@
                 <w:szCs w:val="20"/>
                 <w:lang w:val="en-US"/>
               </w:rPr>
-              <w:t>(“</w:t>
+              <w:t>(</w:t>
+            </w:r>
+            <w:proofErr w:type="gramEnd"/>
+            <w:r>
+              <w:rPr>
+                <w:sz w:val="20"/>
+                <w:szCs w:val="20"/>
+                <w:lang w:val="en-US"/>
+              </w:rPr>
+              <w:t>“</w:t>
             </w:r>
             <w:r>
               <w:rPr>
@@ -8358,6 +9195,7 @@
               </w:rPr>
               <w:t>_</w:t>
             </w:r>
+            <w:proofErr w:type="gramStart"/>
             <w:r>
               <w:rPr>
                 <w:sz w:val="20"/>
@@ -8372,7 +9210,16 @@
                 <w:szCs w:val="20"/>
                 <w:lang w:val="en-US"/>
               </w:rPr>
-              <w:t>(“</w:t>
+              <w:t>(</w:t>
+            </w:r>
+            <w:proofErr w:type="gramEnd"/>
+            <w:r>
+              <w:rPr>
+                <w:sz w:val="20"/>
+                <w:szCs w:val="20"/>
+                <w:lang w:val="en-US"/>
+              </w:rPr>
+              <w:t>“</w:t>
             </w:r>
             <w:r>
               <w:rPr>
@@ -8515,6 +9362,7 @@
               </w:rPr>
               <w:t xml:space="preserve"> </w:t>
             </w:r>
+            <w:proofErr w:type="gramStart"/>
             <w:r>
               <w:rPr>
                 <w:bCs/>
@@ -8524,6 +9372,7 @@
               </w:rPr>
               <w:t>abonement(</w:t>
             </w:r>
+            <w:proofErr w:type="gramEnd"/>
             <w:r>
               <w:rPr>
                 <w:bCs/>
@@ -8677,6 +9526,889 @@
                 <w:sz w:val="20"/>
                 <w:szCs w:val="20"/>
                 <w:lang w:val="en-US"/>
+              </w:rPr>
+              <w:t>.</w:t>
+            </w:r>
+          </w:p>
+        </w:tc>
+      </w:tr>
+      <w:tr>
+        <w:tc>
+          <w:tcPr>
+            <w:tcW w:w="851" w:type="dxa"/>
+          </w:tcPr>
+          <w:p>
+            <w:pPr>
+              <w:pStyle w:val="a5"/>
+              <w:ind w:right="99" w:firstLine="0"/>
+              <w:jc w:val="center"/>
+              <w:rPr>
+                <w:lang w:val="en-US"/>
+              </w:rPr>
+            </w:pPr>
+          </w:p>
+        </w:tc>
+        <w:tc>
+          <w:tcPr>
+            <w:tcW w:w="4253" w:type="dxa"/>
+          </w:tcPr>
+          <w:p>
+            <w:pPr>
+              <w:pStyle w:val="a5"/>
+              <w:ind w:right="99" w:firstLine="0"/>
+              <w:jc w:val="center"/>
+              <w:rPr>
+                <w:sz w:val="20"/>
+                <w:szCs w:val="20"/>
+                <w:lang w:val="en-US"/>
+              </w:rPr>
+            </w:pPr>
+            <w:r>
+              <w:rPr>
+                <w:sz w:val="20"/>
+                <w:szCs w:val="20"/>
+                <w:lang w:val="en-US"/>
+              </w:rPr>
+              <w:t>…</w:t>
+            </w:r>
+          </w:p>
+        </w:tc>
+        <w:tc>
+          <w:tcPr>
+            <w:tcW w:w="3714" w:type="dxa"/>
+          </w:tcPr>
+          <w:p>
+            <w:pPr>
+              <w:pStyle w:val="a5"/>
+              <w:ind w:right="99" w:firstLine="0"/>
+              <w:jc w:val="center"/>
+              <w:rPr>
+                <w:sz w:val="20"/>
+                <w:szCs w:val="20"/>
+                <w:lang w:val="en-US"/>
+              </w:rPr>
+            </w:pPr>
+            <w:r>
+              <w:rPr>
+                <w:sz w:val="20"/>
+                <w:szCs w:val="20"/>
+                <w:lang w:val="en-US"/>
+              </w:rPr>
+              <w:t>…</w:t>
+            </w:r>
+          </w:p>
+        </w:tc>
+      </w:tr>
+      <w:tr>
+        <w:tc>
+          <w:tcPr>
+            <w:tcW w:w="851" w:type="dxa"/>
+          </w:tcPr>
+          <w:p>
+            <w:pPr>
+              <w:pStyle w:val="a5"/>
+              <w:ind w:right="99" w:firstLine="0"/>
+              <w:jc w:val="center"/>
+              <w:rPr>
+                <w:lang w:val="en-US"/>
+              </w:rPr>
+            </w:pPr>
+            <w:r>
+              <w:rPr>
+                <w:lang w:val="en-US"/>
+              </w:rPr>
+              <w:t>2</w:t>
+            </w:r>
+          </w:p>
+        </w:tc>
+        <w:tc>
+          <w:tcPr>
+            <w:tcW w:w="4253" w:type="dxa"/>
+          </w:tcPr>
+          <w:p>
+            <w:pPr>
+              <w:pStyle w:val="a5"/>
+              <w:ind w:right="99" w:firstLine="0"/>
+              <w:jc w:val="left"/>
+              <w:rPr>
+                <w:sz w:val="20"/>
+                <w:szCs w:val="20"/>
+                <w:lang w:val="en-US"/>
+              </w:rPr>
+            </w:pPr>
+            <w:r>
+              <w:rPr>
+                <w:sz w:val="20"/>
+                <w:szCs w:val="20"/>
+              </w:rPr>
+              <w:t>Производится</w:t>
+            </w:r>
+            <w:r>
+              <w:rPr>
+                <w:sz w:val="20"/>
+                <w:szCs w:val="20"/>
+                <w:lang w:val="en-US"/>
+              </w:rPr>
+              <w:t xml:space="preserve"> </w:t>
+            </w:r>
+            <w:r>
+              <w:rPr>
+                <w:sz w:val="20"/>
+                <w:szCs w:val="20"/>
+              </w:rPr>
+              <w:t>сравнение</w:t>
+            </w:r>
+            <w:r>
+              <w:rPr>
+                <w:sz w:val="20"/>
+                <w:szCs w:val="20"/>
+                <w:lang w:val="en-US"/>
+              </w:rPr>
+              <w:t xml:space="preserve"> </w:t>
+            </w:r>
+            <w:proofErr w:type="gramStart"/>
+            <w:r>
+              <w:rPr>
+                <w:bCs/>
+                <w:sz w:val="20"/>
+                <w:szCs w:val="20"/>
+                <w:lang w:val="en-US"/>
+              </w:rPr>
+              <w:t>abonement(</w:t>
+            </w:r>
+            <w:proofErr w:type="gramEnd"/>
+            <w:r>
+              <w:rPr>
+                <w:bCs/>
+                <w:sz w:val="20"/>
+                <w:szCs w:val="20"/>
+                <w:lang w:val="en-US"/>
+              </w:rPr>
+              <w:t>“Gorbunov”</w:t>
+            </w:r>
+            <w:r>
+              <w:rPr>
+                <w:bCs/>
+                <w:sz w:val="20"/>
+                <w:szCs w:val="20"/>
+                <w:lang w:val="en-US"/>
+              </w:rPr>
+              <w:t>, Phone, address(</w:t>
+            </w:r>
+            <w:r>
+              <w:rPr>
+                <w:bCs/>
+                <w:sz w:val="20"/>
+                <w:szCs w:val="20"/>
+                <w:lang w:val="en-US"/>
+              </w:rPr>
+              <w:t>“Korolev”</w:t>
+            </w:r>
+            <w:r>
+              <w:rPr>
+                <w:bCs/>
+                <w:sz w:val="20"/>
+                <w:szCs w:val="20"/>
+                <w:lang w:val="en-US"/>
+              </w:rPr>
+              <w:t>, Street, _, _))</w:t>
+            </w:r>
+            <w:r>
+              <w:rPr>
+                <w:sz w:val="20"/>
+                <w:szCs w:val="20"/>
+                <w:lang w:val="en-US"/>
+              </w:rPr>
+              <w:t>.</w:t>
+            </w:r>
+            <w:r>
+              <w:rPr>
+                <w:sz w:val="20"/>
+                <w:szCs w:val="20"/>
+                <w:lang w:val="en-US"/>
+              </w:rPr>
+              <w:t xml:space="preserve"> </w:t>
+            </w:r>
+            <w:r>
+              <w:rPr>
+                <w:sz w:val="20"/>
+                <w:szCs w:val="20"/>
+              </w:rPr>
+              <w:t>и</w:t>
+            </w:r>
+            <w:r>
+              <w:rPr>
+                <w:sz w:val="20"/>
+                <w:szCs w:val="20"/>
+                <w:lang w:val="en-US"/>
+              </w:rPr>
+              <w:t xml:space="preserve"> </w:t>
+            </w:r>
+            <w:r>
+              <w:rPr>
+                <w:bCs/>
+                <w:sz w:val="20"/>
+                <w:szCs w:val="20"/>
+                <w:lang w:val="en-US"/>
+              </w:rPr>
+              <w:t>abonement("Gorbunov", "89251472838", address("Korolev", "Glavnaya", 55, 122))</w:t>
+            </w:r>
+            <w:r>
+              <w:rPr>
+                <w:bCs/>
+                <w:sz w:val="20"/>
+                <w:szCs w:val="20"/>
+                <w:lang w:val="en-US"/>
+              </w:rPr>
+              <w:t>. Phone</w:t>
+            </w:r>
+            <w:r>
+              <w:rPr>
+                <w:bCs/>
+                <w:sz w:val="20"/>
+                <w:szCs w:val="20"/>
+                <w:lang w:val="en-US"/>
+              </w:rPr>
+              <w:t xml:space="preserve"> </w:t>
+            </w:r>
+            <w:r>
+              <w:rPr>
+                <w:bCs/>
+                <w:sz w:val="20"/>
+                <w:szCs w:val="20"/>
+              </w:rPr>
+              <w:t>конкретизируется</w:t>
+            </w:r>
+            <w:r>
+              <w:rPr>
+                <w:bCs/>
+                <w:sz w:val="20"/>
+                <w:szCs w:val="20"/>
+                <w:lang w:val="en-US"/>
+              </w:rPr>
+              <w:t xml:space="preserve"> </w:t>
+            </w:r>
+            <w:r>
+              <w:rPr>
+                <w:bCs/>
+                <w:sz w:val="20"/>
+                <w:szCs w:val="20"/>
+              </w:rPr>
+              <w:t>с</w:t>
+            </w:r>
+            <w:r>
+              <w:rPr>
+                <w:bCs/>
+                <w:sz w:val="20"/>
+                <w:szCs w:val="20"/>
+                <w:lang w:val="en-US"/>
+              </w:rPr>
+              <w:t xml:space="preserve"> “</w:t>
+            </w:r>
+            <w:r>
+              <w:rPr>
+                <w:bCs/>
+                <w:sz w:val="20"/>
+                <w:szCs w:val="20"/>
+                <w:lang w:val="en-US"/>
+              </w:rPr>
+              <w:t>89251472838</w:t>
+            </w:r>
+            <w:r>
+              <w:rPr>
+                <w:sz w:val="20"/>
+                <w:szCs w:val="20"/>
+                <w:lang w:val="en-US"/>
+              </w:rPr>
+              <w:t>”</w:t>
+            </w:r>
+            <w:r>
+              <w:rPr>
+                <w:sz w:val="20"/>
+                <w:szCs w:val="20"/>
+                <w:lang w:val="en-US"/>
+              </w:rPr>
+              <w:t xml:space="preserve">, </w:t>
+            </w:r>
+            <w:r>
+              <w:rPr>
+                <w:sz w:val="20"/>
+                <w:szCs w:val="20"/>
+                <w:lang w:val="en-US"/>
+              </w:rPr>
+              <w:t xml:space="preserve">Street </w:t>
+            </w:r>
+            <w:r>
+              <w:rPr>
+                <w:sz w:val="20"/>
+                <w:szCs w:val="20"/>
+                <w:lang w:val="en-US"/>
+              </w:rPr>
+              <w:t xml:space="preserve">– </w:t>
+            </w:r>
+            <w:r>
+              <w:rPr>
+                <w:sz w:val="20"/>
+                <w:szCs w:val="20"/>
+              </w:rPr>
+              <w:t>с</w:t>
+            </w:r>
+            <w:r>
+              <w:rPr>
+                <w:sz w:val="20"/>
+                <w:szCs w:val="20"/>
+                <w:lang w:val="en-US"/>
+              </w:rPr>
+              <w:t xml:space="preserve"> </w:t>
+            </w:r>
+            <w:r>
+              <w:rPr>
+                <w:sz w:val="20"/>
+                <w:szCs w:val="20"/>
+                <w:lang w:val="en-US"/>
+              </w:rPr>
+              <w:t>“Glavnaya”</w:t>
+            </w:r>
+            <w:r>
+              <w:rPr>
+                <w:sz w:val="20"/>
+                <w:szCs w:val="20"/>
+                <w:lang w:val="en-US"/>
+              </w:rPr>
+              <w:t>.</w:t>
+            </w:r>
+          </w:p>
+          <w:p>
+            <w:pPr>
+              <w:pStyle w:val="a5"/>
+              <w:ind w:right="99" w:firstLine="0"/>
+              <w:jc w:val="left"/>
+              <w:rPr>
+                <w:sz w:val="20"/>
+                <w:szCs w:val="20"/>
+                <w:lang w:val="en-US"/>
+              </w:rPr>
+            </w:pPr>
+            <w:r>
+              <w:rPr>
+                <w:sz w:val="20"/>
+                <w:szCs w:val="20"/>
+              </w:rPr>
+              <w:t>Результат</w:t>
+            </w:r>
+            <w:r>
+              <w:rPr>
+                <w:sz w:val="20"/>
+                <w:szCs w:val="20"/>
+                <w:lang w:val="en-US"/>
+              </w:rPr>
+              <w:t xml:space="preserve"> – </w:t>
+            </w:r>
+            <w:proofErr w:type="gramStart"/>
+            <w:r>
+              <w:rPr>
+                <w:bCs/>
+                <w:sz w:val="20"/>
+                <w:szCs w:val="20"/>
+                <w:lang w:val="en-US"/>
+              </w:rPr>
+              <w:t>abonement(</w:t>
+            </w:r>
+            <w:proofErr w:type="gramEnd"/>
+            <w:r>
+              <w:rPr>
+                <w:bCs/>
+                <w:sz w:val="20"/>
+                <w:szCs w:val="20"/>
+                <w:lang w:val="en-US"/>
+              </w:rPr>
+              <w:t>“Gorbunov”</w:t>
+            </w:r>
+            <w:r>
+              <w:rPr>
+                <w:bCs/>
+                <w:sz w:val="20"/>
+                <w:szCs w:val="20"/>
+                <w:lang w:val="en-US"/>
+              </w:rPr>
+              <w:t xml:space="preserve">, </w:t>
+            </w:r>
+            <w:r>
+              <w:rPr>
+                <w:bCs/>
+                <w:sz w:val="20"/>
+                <w:szCs w:val="20"/>
+                <w:lang w:val="en-US"/>
+              </w:rPr>
+              <w:t>“</w:t>
+            </w:r>
+            <w:r>
+              <w:rPr>
+                <w:bCs/>
+                <w:sz w:val="20"/>
+                <w:szCs w:val="20"/>
+                <w:lang w:val="en-US"/>
+              </w:rPr>
+              <w:t>89251472838</w:t>
+            </w:r>
+            <w:r>
+              <w:rPr>
+                <w:bCs/>
+                <w:sz w:val="20"/>
+                <w:szCs w:val="20"/>
+                <w:lang w:val="en-US"/>
+              </w:rPr>
+              <w:t>”</w:t>
+            </w:r>
+            <w:r>
+              <w:rPr>
+                <w:bCs/>
+                <w:sz w:val="20"/>
+                <w:szCs w:val="20"/>
+                <w:lang w:val="en-US"/>
+              </w:rPr>
+              <w:t>, address(</w:t>
+            </w:r>
+            <w:r>
+              <w:rPr>
+                <w:bCs/>
+                <w:sz w:val="20"/>
+                <w:szCs w:val="20"/>
+                <w:lang w:val="en-US"/>
+              </w:rPr>
+              <w:t>“Korolev”</w:t>
+            </w:r>
+            <w:r>
+              <w:rPr>
+                <w:bCs/>
+                <w:sz w:val="20"/>
+                <w:szCs w:val="20"/>
+                <w:lang w:val="en-US"/>
+              </w:rPr>
+              <w:t xml:space="preserve">, </w:t>
+            </w:r>
+            <w:r>
+              <w:rPr>
+                <w:bCs/>
+                <w:sz w:val="20"/>
+                <w:szCs w:val="20"/>
+                <w:lang w:val="en-US"/>
+              </w:rPr>
+              <w:t>“Glavnaya”</w:t>
+            </w:r>
+            <w:r>
+              <w:rPr>
+                <w:bCs/>
+                <w:sz w:val="20"/>
+                <w:szCs w:val="20"/>
+                <w:lang w:val="en-US"/>
+              </w:rPr>
+              <w:t>, _, _))</w:t>
+            </w:r>
+          </w:p>
+        </w:tc>
+        <w:tc>
+          <w:tcPr>
+            <w:tcW w:w="3714" w:type="dxa"/>
+          </w:tcPr>
+          <w:p>
+            <w:pPr>
+              <w:pStyle w:val="a5"/>
+              <w:ind w:right="99" w:firstLine="0"/>
+              <w:jc w:val="left"/>
+              <w:rPr>
+                <w:bCs/>
+                <w:sz w:val="20"/>
+                <w:szCs w:val="20"/>
+              </w:rPr>
+            </w:pPr>
+            <w:r>
+              <w:rPr>
+                <w:sz w:val="20"/>
+                <w:szCs w:val="20"/>
+              </w:rPr>
+              <w:t>Прямой</w:t>
+            </w:r>
+            <w:r>
+              <w:rPr>
+                <w:sz w:val="20"/>
+                <w:szCs w:val="20"/>
+              </w:rPr>
+              <w:t xml:space="preserve"> </w:t>
+            </w:r>
+            <w:r>
+              <w:rPr>
+                <w:sz w:val="20"/>
+                <w:szCs w:val="20"/>
+              </w:rPr>
+              <w:t>ход</w:t>
+            </w:r>
+            <w:r>
+              <w:rPr>
+                <w:sz w:val="20"/>
+                <w:szCs w:val="20"/>
+              </w:rPr>
+              <w:t xml:space="preserve">, </w:t>
+            </w:r>
+            <w:r>
+              <w:rPr>
+                <w:sz w:val="20"/>
+                <w:szCs w:val="20"/>
+              </w:rPr>
+              <w:t>производится</w:t>
+            </w:r>
+            <w:r>
+              <w:rPr>
+                <w:sz w:val="20"/>
+                <w:szCs w:val="20"/>
+              </w:rPr>
+              <w:t xml:space="preserve"> </w:t>
+            </w:r>
+            <w:r>
+              <w:rPr>
+                <w:sz w:val="20"/>
+                <w:szCs w:val="20"/>
+              </w:rPr>
+              <w:t>переход</w:t>
+            </w:r>
+            <w:r>
+              <w:rPr>
+                <w:sz w:val="20"/>
+                <w:szCs w:val="20"/>
+              </w:rPr>
+              <w:t xml:space="preserve"> </w:t>
+            </w:r>
+            <w:r>
+              <w:rPr>
+                <w:sz w:val="20"/>
+                <w:szCs w:val="20"/>
+              </w:rPr>
+              <w:t>к</w:t>
+            </w:r>
+            <w:r>
+              <w:rPr>
+                <w:sz w:val="20"/>
+                <w:szCs w:val="20"/>
+              </w:rPr>
+              <w:t xml:space="preserve"> </w:t>
+            </w:r>
+            <w:r>
+              <w:rPr>
+                <w:sz w:val="20"/>
+                <w:szCs w:val="20"/>
+              </w:rPr>
+              <w:t>унификации</w:t>
+            </w:r>
+            <w:r>
+              <w:rPr>
+                <w:sz w:val="20"/>
+                <w:szCs w:val="20"/>
+              </w:rPr>
+              <w:t xml:space="preserve"> </w:t>
+            </w:r>
+            <w:proofErr w:type="gramStart"/>
+            <w:r>
+              <w:rPr>
+                <w:bCs/>
+                <w:sz w:val="20"/>
+                <w:szCs w:val="20"/>
+                <w:lang w:val="en-US"/>
+              </w:rPr>
+              <w:t>deposit</w:t>
+            </w:r>
+            <w:r>
+              <w:rPr>
+                <w:bCs/>
+                <w:sz w:val="20"/>
+                <w:szCs w:val="20"/>
+              </w:rPr>
+              <w:t>(</w:t>
+            </w:r>
+            <w:proofErr w:type="gramEnd"/>
+            <w:r>
+              <w:rPr>
+                <w:bCs/>
+                <w:sz w:val="20"/>
+                <w:szCs w:val="20"/>
+                <w:lang w:val="en-US"/>
+              </w:rPr>
+              <w:t>Surname</w:t>
+            </w:r>
+            <w:r>
+              <w:rPr>
+                <w:bCs/>
+                <w:sz w:val="20"/>
+                <w:szCs w:val="20"/>
+              </w:rPr>
+              <w:t xml:space="preserve">, </w:t>
+            </w:r>
+            <w:r>
+              <w:rPr>
+                <w:bCs/>
+                <w:sz w:val="20"/>
+                <w:szCs w:val="20"/>
+                <w:lang w:val="en-US"/>
+              </w:rPr>
+              <w:t>Bank</w:t>
+            </w:r>
+            <w:r>
+              <w:rPr>
+                <w:bCs/>
+                <w:sz w:val="20"/>
+                <w:szCs w:val="20"/>
+              </w:rPr>
+              <w:t>_</w:t>
+            </w:r>
+            <w:r>
+              <w:rPr>
+                <w:bCs/>
+                <w:sz w:val="20"/>
+                <w:szCs w:val="20"/>
+                <w:lang w:val="en-US"/>
+              </w:rPr>
+              <w:t>Name</w:t>
+            </w:r>
+            <w:r>
+              <w:rPr>
+                <w:bCs/>
+                <w:sz w:val="20"/>
+                <w:szCs w:val="20"/>
+              </w:rPr>
+              <w:t xml:space="preserve">, _, _, </w:t>
+            </w:r>
+            <w:r>
+              <w:rPr>
+                <w:bCs/>
+                <w:sz w:val="20"/>
+                <w:szCs w:val="20"/>
+                <w:lang w:val="en-US"/>
+              </w:rPr>
+              <w:t>City</w:t>
+            </w:r>
+            <w:r>
+              <w:rPr>
+                <w:bCs/>
+                <w:sz w:val="20"/>
+                <w:szCs w:val="20"/>
+              </w:rPr>
+              <w:t>)</w:t>
+            </w:r>
+            <w:r>
+              <w:rPr>
+                <w:bCs/>
+                <w:sz w:val="20"/>
+                <w:szCs w:val="20"/>
+              </w:rPr>
+              <w:t>.</w:t>
+            </w:r>
+            <w:r>
+              <w:rPr>
+                <w:bCs/>
+                <w:sz w:val="20"/>
+                <w:szCs w:val="20"/>
+              </w:rPr>
+              <w:t xml:space="preserve"> </w:t>
+            </w:r>
+            <w:r>
+              <w:rPr>
+                <w:bCs/>
+                <w:sz w:val="20"/>
+                <w:szCs w:val="20"/>
+              </w:rPr>
+              <w:t>При этом</w:t>
+            </w:r>
+            <w:r>
+              <w:rPr>
+                <w:bCs/>
+                <w:sz w:val="20"/>
+                <w:szCs w:val="20"/>
+              </w:rPr>
+              <w:t xml:space="preserve"> </w:t>
+            </w:r>
+            <w:r>
+              <w:rPr>
+                <w:bCs/>
+                <w:sz w:val="20"/>
+                <w:szCs w:val="20"/>
+              </w:rPr>
+              <w:t>переменная</w:t>
+            </w:r>
+            <w:r>
+              <w:rPr>
+                <w:bCs/>
+                <w:sz w:val="20"/>
+                <w:szCs w:val="20"/>
+              </w:rPr>
+              <w:t xml:space="preserve"> </w:t>
+            </w:r>
+            <w:r>
+              <w:rPr>
+                <w:bCs/>
+                <w:sz w:val="20"/>
+                <w:szCs w:val="20"/>
+                <w:lang w:val="en-US"/>
+              </w:rPr>
+              <w:t>Surname</w:t>
+            </w:r>
+            <w:r>
+              <w:rPr>
+                <w:bCs/>
+                <w:sz w:val="20"/>
+                <w:szCs w:val="20"/>
+              </w:rPr>
+              <w:t xml:space="preserve"> </w:t>
+            </w:r>
+            <w:r>
+              <w:rPr>
+                <w:bCs/>
+                <w:sz w:val="20"/>
+                <w:szCs w:val="20"/>
+              </w:rPr>
+              <w:t>равна</w:t>
+            </w:r>
+            <w:r>
+              <w:rPr>
+                <w:bCs/>
+                <w:sz w:val="20"/>
+                <w:szCs w:val="20"/>
+              </w:rPr>
+              <w:t xml:space="preserve"> “</w:t>
+            </w:r>
+            <w:r>
+              <w:rPr>
+                <w:bCs/>
+                <w:sz w:val="20"/>
+                <w:szCs w:val="20"/>
+                <w:lang w:val="en-US"/>
+              </w:rPr>
+              <w:t>Gorbunov</w:t>
+            </w:r>
+            <w:r>
+              <w:rPr>
+                <w:sz w:val="20"/>
+                <w:szCs w:val="20"/>
+              </w:rPr>
+              <w:t>”</w:t>
+            </w:r>
+            <w:r>
+              <w:rPr>
+                <w:sz w:val="20"/>
+                <w:szCs w:val="20"/>
+              </w:rPr>
+              <w:t>,</w:t>
+            </w:r>
+            <w:r>
+              <w:rPr>
+                <w:sz w:val="20"/>
+                <w:szCs w:val="20"/>
+              </w:rPr>
+              <w:t xml:space="preserve"> </w:t>
+            </w:r>
+            <w:r>
+              <w:rPr>
+                <w:sz w:val="20"/>
+                <w:szCs w:val="20"/>
+                <w:lang w:val="en-US"/>
+              </w:rPr>
+              <w:t>City</w:t>
+            </w:r>
+            <w:r>
+              <w:rPr>
+                <w:sz w:val="20"/>
+                <w:szCs w:val="20"/>
+              </w:rPr>
+              <w:t xml:space="preserve"> </w:t>
+            </w:r>
+            <w:r>
+              <w:rPr>
+                <w:sz w:val="20"/>
+                <w:szCs w:val="20"/>
+              </w:rPr>
+              <w:t xml:space="preserve">равна </w:t>
+            </w:r>
+            <w:r>
+              <w:rPr>
+                <w:sz w:val="20"/>
+                <w:szCs w:val="20"/>
+              </w:rPr>
+              <w:t>“</w:t>
+            </w:r>
+            <w:r>
+              <w:rPr>
+                <w:sz w:val="20"/>
+                <w:szCs w:val="20"/>
+                <w:lang w:val="en-US"/>
+              </w:rPr>
+              <w:t>Korolev</w:t>
+            </w:r>
+            <w:r>
+              <w:rPr>
+                <w:sz w:val="20"/>
+                <w:szCs w:val="20"/>
+              </w:rPr>
+              <w:t xml:space="preserve">”, </w:t>
+            </w:r>
+            <w:r>
+              <w:rPr>
+                <w:sz w:val="20"/>
+                <w:szCs w:val="20"/>
+                <w:lang w:val="en-US"/>
+              </w:rPr>
+              <w:t>Phone</w:t>
+            </w:r>
+            <w:r>
+              <w:rPr>
+                <w:sz w:val="20"/>
+                <w:szCs w:val="20"/>
+              </w:rPr>
+              <w:t xml:space="preserve"> – “</w:t>
+            </w:r>
+            <w:r>
+              <w:rPr>
+                <w:bCs/>
+                <w:sz w:val="20"/>
+                <w:szCs w:val="20"/>
+              </w:rPr>
+              <w:t xml:space="preserve">89251472838”, </w:t>
+            </w:r>
+            <w:r>
+              <w:rPr>
+                <w:bCs/>
+                <w:sz w:val="20"/>
+                <w:szCs w:val="20"/>
+                <w:lang w:val="en-US"/>
+              </w:rPr>
+              <w:t>Street</w:t>
+            </w:r>
+            <w:r>
+              <w:rPr>
+                <w:bCs/>
+                <w:sz w:val="20"/>
+                <w:szCs w:val="20"/>
+              </w:rPr>
+              <w:t xml:space="preserve"> – “</w:t>
+            </w:r>
+            <w:r>
+              <w:rPr>
+                <w:bCs/>
+                <w:sz w:val="20"/>
+                <w:szCs w:val="20"/>
+                <w:lang w:val="en-US"/>
+              </w:rPr>
+              <w:t>Glavnaya</w:t>
+            </w:r>
+            <w:r>
+              <w:rPr>
+                <w:bCs/>
+                <w:sz w:val="20"/>
+                <w:szCs w:val="20"/>
+              </w:rPr>
+              <w:t>”</w:t>
+            </w:r>
+            <w:r>
+              <w:rPr>
+                <w:sz w:val="20"/>
+                <w:szCs w:val="20"/>
               </w:rPr>
               <w:t>.</w:t>
             </w:r>
@@ -8765,7 +10497,7 @@
               <w:rPr>
                 <w:lang w:val="en-US"/>
               </w:rPr>
-              <w:t>2</w:t>
+              <w:t>3</w:t>
             </w:r>
           </w:p>
         </w:tc>
@@ -8814,58 +10546,38 @@
               </w:rPr>
               <w:t xml:space="preserve"> </w:t>
             </w:r>
-            <w:r>
-              <w:rPr>
-                <w:bCs/>
-                <w:sz w:val="20"/>
-                <w:szCs w:val="20"/>
-                <w:lang w:val="en-US"/>
-              </w:rPr>
-              <w:t>abonement(</w:t>
-            </w:r>
-            <w:r>
-              <w:rPr>
-                <w:bCs/>
-                <w:sz w:val="20"/>
-                <w:szCs w:val="20"/>
-                <w:lang w:val="en-US"/>
-              </w:rPr>
-              <w:t>“Gorbunov”</w:t>
-            </w:r>
-            <w:r>
-              <w:rPr>
-                <w:bCs/>
-                <w:sz w:val="20"/>
-                <w:szCs w:val="20"/>
-                <w:lang w:val="en-US"/>
-              </w:rPr>
-              <w:t>, Phone, address(</w:t>
-            </w:r>
-            <w:r>
-              <w:rPr>
-                <w:bCs/>
-                <w:sz w:val="20"/>
-                <w:szCs w:val="20"/>
-                <w:lang w:val="en-US"/>
-              </w:rPr>
-              <w:t>“Korolev”</w:t>
-            </w:r>
-            <w:r>
-              <w:rPr>
-                <w:bCs/>
-                <w:sz w:val="20"/>
-                <w:szCs w:val="20"/>
-                <w:lang w:val="en-US"/>
-              </w:rPr>
-              <w:t>, Street, _, _))</w:t>
-            </w:r>
-            <w:r>
-              <w:rPr>
-                <w:sz w:val="20"/>
-                <w:szCs w:val="20"/>
-                <w:lang w:val="en-US"/>
-              </w:rPr>
-              <w:t>.</w:t>
+            <w:proofErr w:type="gramStart"/>
+            <w:r>
+              <w:rPr>
+                <w:sz w:val="20"/>
+                <w:szCs w:val="20"/>
+                <w:lang w:val="en-US"/>
+              </w:rPr>
+              <w:t>deposit(</w:t>
+            </w:r>
+            <w:proofErr w:type="gramEnd"/>
+            <w:r>
+              <w:rPr>
+                <w:sz w:val="20"/>
+                <w:szCs w:val="20"/>
+                <w:lang w:val="en-US"/>
+              </w:rPr>
+              <w:t>“Gorbunov”, Bank_Name, _, _, “Korolev”)</w:t>
+            </w:r>
+            <w:r>
+              <w:rPr>
+                <w:sz w:val="20"/>
+                <w:szCs w:val="20"/>
+                <w:lang w:val="en-US"/>
+              </w:rPr>
+              <w:t xml:space="preserve">. </w:t>
+            </w:r>
+            <w:r>
+              <w:rPr>
+                <w:sz w:val="20"/>
+                <w:szCs w:val="20"/>
+              </w:rPr>
+              <w:t>и</w:t>
             </w:r>
             <w:r>
               <w:rPr>
@@ -8877,13 +10589,35 @@
             </w:r>
             <w:r>
               <w:rPr>
-                <w:sz w:val="20"/>
-                <w:szCs w:val="20"/>
-              </w:rPr>
-              <w:t>и</w:t>
-            </w:r>
-            <w:r>
-              <w:rPr>
+                <w:bCs/>
+                <w:sz w:val="20"/>
+                <w:szCs w:val="20"/>
+                <w:lang w:val="en-US"/>
+              </w:rPr>
+              <w:t xml:space="preserve">deposit("Gorbunov", "Sberbank", "123456789", </w:t>
+            </w:r>
+            <w:r>
+              <w:rPr>
+                <w:bCs/>
+                <w:sz w:val="20"/>
+                <w:szCs w:val="20"/>
+                <w:lang w:val="en-US"/>
+              </w:rPr>
+              <w:lastRenderedPageBreak/>
+              <w:t>30000, "Korolev").</w:t>
+            </w:r>
+            <w:r>
+              <w:rPr>
+                <w:bCs/>
+                <w:sz w:val="20"/>
+                <w:szCs w:val="20"/>
+                <w:lang w:val="en-US"/>
+              </w:rPr>
+              <w:t xml:space="preserve"> Bank_Name</w:t>
+            </w:r>
+            <w:r>
+              <w:rPr>
+                <w:bCs/>
                 <w:sz w:val="20"/>
                 <w:szCs w:val="20"/>
                 <w:lang w:val="en-US"/>
@@ -8895,18 +10629,8 @@
                 <w:bCs/>
                 <w:sz w:val="20"/>
                 <w:szCs w:val="20"/>
-                <w:lang w:val="en-US"/>
-              </w:rPr>
-              <w:t>abonement("Gorbunov", "89251472838", address("Korolev", "Glavnaya", 55, 122))</w:t>
-            </w:r>
-            <w:r>
-              <w:rPr>
-                <w:bCs/>
-                <w:sz w:val="20"/>
-                <w:szCs w:val="20"/>
-                <w:lang w:val="en-US"/>
-              </w:rPr>
-              <w:t>. Phone</w:t>
+              </w:rPr>
+              <w:t>конкретизируется</w:t>
             </w:r>
             <w:r>
               <w:rPr>
@@ -8923,23 +10647,6 @@
                 <w:sz w:val="20"/>
                 <w:szCs w:val="20"/>
               </w:rPr>
-              <w:t>конкретизируется</w:t>
-            </w:r>
-            <w:r>
-              <w:rPr>
-                <w:bCs/>
-                <w:sz w:val="20"/>
-                <w:szCs w:val="20"/>
-                <w:lang w:val="en-US"/>
-              </w:rPr>
-              <w:t xml:space="preserve"> </w:t>
-            </w:r>
-            <w:r>
-              <w:rPr>
-                <w:bCs/>
-                <w:sz w:val="20"/>
-                <w:szCs w:val="20"/>
-              </w:rPr>
               <w:t>с</w:t>
             </w:r>
             <w:r>
@@ -8958,70 +10665,15 @@
                 <w:szCs w:val="20"/>
                 <w:lang w:val="en-US"/>
               </w:rPr>
-              <w:t>89251472838</w:t>
-            </w:r>
-            <w:r>
-              <w:rPr>
-                <w:sz w:val="20"/>
-                <w:szCs w:val="20"/>
-                <w:lang w:val="en-US"/>
-              </w:rPr>
-              <w:t>”</w:t>
-            </w:r>
-            <w:r>
-              <w:rPr>
-                <w:sz w:val="20"/>
-                <w:szCs w:val="20"/>
-                <w:lang w:val="en-US"/>
-              </w:rPr>
-              <w:t xml:space="preserve">, </w:t>
-            </w:r>
-            <w:r>
-              <w:rPr>
-                <w:sz w:val="20"/>
-                <w:szCs w:val="20"/>
-                <w:lang w:val="en-US"/>
-              </w:rPr>
-              <w:t xml:space="preserve">Street </w:t>
-            </w:r>
-            <w:r>
-              <w:rPr>
-                <w:sz w:val="20"/>
-                <w:szCs w:val="20"/>
-                <w:lang w:val="en-US"/>
-              </w:rPr>
-              <w:t xml:space="preserve">– </w:t>
-            </w:r>
-            <w:r>
-              <w:rPr>
-                <w:sz w:val="20"/>
-                <w:szCs w:val="20"/>
-              </w:rPr>
-              <w:t>с</w:t>
-            </w:r>
-            <w:r>
-              <w:rPr>
-                <w:sz w:val="20"/>
-                <w:szCs w:val="20"/>
-                <w:lang w:val="en-US"/>
-              </w:rPr>
-              <w:t xml:space="preserve"> </w:t>
-            </w:r>
-            <w:r>
-              <w:rPr>
-                <w:sz w:val="20"/>
-                <w:szCs w:val="20"/>
-                <w:lang w:val="en-US"/>
-              </w:rPr>
-              <w:t>“Glavnaya”</w:t>
-            </w:r>
-            <w:r>
-              <w:rPr>
-                <w:sz w:val="20"/>
-                <w:szCs w:val="20"/>
-                <w:lang w:val="en-US"/>
-              </w:rPr>
-              <w:t>.</w:t>
+              <w:t>Sberbank</w:t>
+            </w:r>
+            <w:r>
+              <w:rPr>
+                <w:sz w:val="20"/>
+                <w:szCs w:val="20"/>
+                <w:lang w:val="en-US"/>
+              </w:rPr>
+              <w:t xml:space="preserve">”. </w:t>
             </w:r>
           </w:p>
           <w:p>
@@ -9050,104 +10702,23 @@
               </w:rPr>
               <w:t xml:space="preserve"> – </w:t>
             </w:r>
-            <w:r>
-              <w:rPr>
-                <w:bCs/>
-                <w:sz w:val="20"/>
-                <w:szCs w:val="20"/>
-                <w:lang w:val="en-US"/>
-              </w:rPr>
-              <w:t>abonement(</w:t>
-            </w:r>
-            <w:r>
-              <w:rPr>
-                <w:bCs/>
-                <w:sz w:val="20"/>
-                <w:szCs w:val="20"/>
-                <w:lang w:val="en-US"/>
-              </w:rPr>
-              <w:t>“Gorbunov”</w:t>
-            </w:r>
-            <w:r>
-              <w:rPr>
-                <w:bCs/>
-                <w:sz w:val="20"/>
-                <w:szCs w:val="20"/>
-                <w:lang w:val="en-US"/>
-              </w:rPr>
-              <w:t xml:space="preserve">, </w:t>
-            </w:r>
-            <w:r>
-              <w:rPr>
-                <w:bCs/>
-                <w:sz w:val="20"/>
-                <w:szCs w:val="20"/>
-                <w:lang w:val="en-US"/>
-              </w:rPr>
-              <w:t>“</w:t>
-            </w:r>
-            <w:r>
-              <w:rPr>
-                <w:bCs/>
-                <w:sz w:val="20"/>
-                <w:szCs w:val="20"/>
-                <w:lang w:val="en-US"/>
-              </w:rPr>
-              <w:t>89251472838</w:t>
-            </w:r>
-            <w:r>
-              <w:rPr>
-                <w:bCs/>
-                <w:sz w:val="20"/>
-                <w:szCs w:val="20"/>
-                <w:lang w:val="en-US"/>
-              </w:rPr>
-              <w:t>”</w:t>
-            </w:r>
-            <w:r>
-              <w:rPr>
-                <w:bCs/>
-                <w:sz w:val="20"/>
-                <w:szCs w:val="20"/>
-                <w:lang w:val="en-US"/>
-              </w:rPr>
-              <w:t>, address(</w:t>
-            </w:r>
-            <w:r>
-              <w:rPr>
-                <w:bCs/>
-                <w:sz w:val="20"/>
-                <w:szCs w:val="20"/>
-                <w:lang w:val="en-US"/>
-              </w:rPr>
-              <w:t>“Korolev”</w:t>
-            </w:r>
-            <w:r>
-              <w:rPr>
-                <w:bCs/>
-                <w:sz w:val="20"/>
-                <w:szCs w:val="20"/>
-                <w:lang w:val="en-US"/>
-              </w:rPr>
-              <w:t xml:space="preserve">, </w:t>
-            </w:r>
-            <w:r>
-              <w:rPr>
-                <w:bCs/>
-                <w:sz w:val="20"/>
-                <w:szCs w:val="20"/>
-                <w:lang w:val="en-US"/>
-              </w:rPr>
-              <w:t>“Glavnaya”</w:t>
-            </w:r>
-            <w:r>
-              <w:rPr>
-                <w:bCs/>
-                <w:sz w:val="20"/>
-                <w:szCs w:val="20"/>
-                <w:lang w:val="en-US"/>
-              </w:rPr>
-              <w:t>, _, _))</w:t>
+            <w:proofErr w:type="gramStart"/>
+            <w:r>
+              <w:rPr>
+                <w:sz w:val="20"/>
+                <w:szCs w:val="20"/>
+                <w:lang w:val="en-US"/>
+              </w:rPr>
+              <w:t>deposit(</w:t>
+            </w:r>
+            <w:proofErr w:type="gramEnd"/>
+            <w:r>
+              <w:rPr>
+                <w:sz w:val="20"/>
+                <w:szCs w:val="20"/>
+                <w:lang w:val="en-US"/>
+              </w:rPr>
+              <w:t>“Gorbunov”, “Sberbank”, _, _, “Korolev”)</w:t>
             </w:r>
           </w:p>
         </w:tc>
@@ -9164,6 +10735,7 @@
                 <w:bCs/>
                 <w:sz w:val="20"/>
                 <w:szCs w:val="20"/>
+                <w:lang w:val="en-US"/>
               </w:rPr>
             </w:pPr>
             <w:r>
@@ -9171,7 +10743,15 @@
                 <w:sz w:val="20"/>
                 <w:szCs w:val="20"/>
               </w:rPr>
-              <w:t>Прямой</w:t>
+              <w:lastRenderedPageBreak/>
+              <w:t>Прямой ход</w:t>
+            </w:r>
+            <w:r>
+              <w:rPr>
+                <w:sz w:val="20"/>
+                <w:szCs w:val="20"/>
+              </w:rPr>
+              <w:t>, производится подстановка значений, которые были найдены в исходный вопрос.</w:t>
             </w:r>
             <w:r>
               <w:rPr>
@@ -9185,26 +10765,13 @@
                 <w:sz w:val="20"/>
                 <w:szCs w:val="20"/>
               </w:rPr>
-              <w:t>ход</w:t>
-            </w:r>
-            <w:r>
-              <w:rPr>
-                <w:sz w:val="20"/>
-                <w:szCs w:val="20"/>
-              </w:rPr>
-              <w:t xml:space="preserve">, </w:t>
-            </w:r>
-            <w:r>
-              <w:rPr>
-                <w:sz w:val="20"/>
-                <w:szCs w:val="20"/>
-              </w:rPr>
-              <w:t>производится</w:t>
-            </w:r>
-            <w:r>
-              <w:rPr>
-                <w:sz w:val="20"/>
-                <w:szCs w:val="20"/>
+              <w:t>При</w:t>
+            </w:r>
+            <w:r>
+              <w:rPr>
+                <w:sz w:val="20"/>
+                <w:szCs w:val="20"/>
+                <w:lang w:val="en-US"/>
               </w:rPr>
               <w:t xml:space="preserve"> </w:t>
             </w:r>
@@ -9213,12 +10780,13 @@
                 <w:sz w:val="20"/>
                 <w:szCs w:val="20"/>
               </w:rPr>
-              <w:t>переход</w:t>
-            </w:r>
-            <w:r>
-              <w:rPr>
-                <w:sz w:val="20"/>
-                <w:szCs w:val="20"/>
+              <w:t>этом</w:t>
+            </w:r>
+            <w:r>
+              <w:rPr>
+                <w:sz w:val="20"/>
+                <w:szCs w:val="20"/>
+                <w:lang w:val="en-US"/>
               </w:rPr>
               <w:t xml:space="preserve"> </w:t>
             </w:r>
@@ -9226,333 +10794,36 @@
               <w:rPr>
                 <w:sz w:val="20"/>
                 <w:szCs w:val="20"/>
-              </w:rPr>
-              <w:t>к</w:t>
-            </w:r>
-            <w:r>
-              <w:rPr>
-                <w:sz w:val="20"/>
-                <w:szCs w:val="20"/>
-              </w:rPr>
-              <w:t xml:space="preserve"> </w:t>
-            </w:r>
-            <w:r>
-              <w:rPr>
-                <w:sz w:val="20"/>
-                <w:szCs w:val="20"/>
-              </w:rPr>
-              <w:t>унификации</w:t>
-            </w:r>
-            <w:r>
-              <w:rPr>
-                <w:sz w:val="20"/>
-                <w:szCs w:val="20"/>
-              </w:rPr>
-              <w:t xml:space="preserve"> </w:t>
-            </w:r>
-            <w:r>
-              <w:rPr>
-                <w:bCs/>
-                <w:sz w:val="20"/>
-                <w:szCs w:val="20"/>
-                <w:lang w:val="en-US"/>
-              </w:rPr>
-              <w:t>deposit</w:t>
-            </w:r>
-            <w:r>
-              <w:rPr>
-                <w:bCs/>
-                <w:sz w:val="20"/>
-                <w:szCs w:val="20"/>
-              </w:rPr>
-              <w:t>(</w:t>
-            </w:r>
-            <w:r>
-              <w:rPr>
-                <w:bCs/>
-                <w:sz w:val="20"/>
-                <w:szCs w:val="20"/>
-                <w:lang w:val="en-US"/>
-              </w:rPr>
-              <w:t>Surname</w:t>
-            </w:r>
-            <w:r>
-              <w:rPr>
-                <w:bCs/>
-                <w:sz w:val="20"/>
-                <w:szCs w:val="20"/>
-              </w:rPr>
-              <w:t xml:space="preserve">, </w:t>
-            </w:r>
-            <w:r>
-              <w:rPr>
-                <w:bCs/>
-                <w:sz w:val="20"/>
-                <w:szCs w:val="20"/>
-                <w:lang w:val="en-US"/>
-              </w:rPr>
-              <w:t>Bank</w:t>
-            </w:r>
-            <w:r>
-              <w:rPr>
-                <w:bCs/>
-                <w:sz w:val="20"/>
-                <w:szCs w:val="20"/>
-              </w:rPr>
-              <w:t>_</w:t>
-            </w:r>
-            <w:r>
-              <w:rPr>
-                <w:bCs/>
-                <w:sz w:val="20"/>
-                <w:szCs w:val="20"/>
-                <w:lang w:val="en-US"/>
-              </w:rPr>
-              <w:t>Name</w:t>
-            </w:r>
-            <w:r>
-              <w:rPr>
-                <w:bCs/>
-                <w:sz w:val="20"/>
-                <w:szCs w:val="20"/>
-              </w:rPr>
-              <w:t xml:space="preserve">, _, _, </w:t>
-            </w:r>
-            <w:r>
-              <w:rPr>
-                <w:bCs/>
-                <w:sz w:val="20"/>
-                <w:szCs w:val="20"/>
-                <w:lang w:val="en-US"/>
-              </w:rPr>
-              <w:t>City</w:t>
-            </w:r>
-            <w:r>
-              <w:rPr>
-                <w:bCs/>
-                <w:sz w:val="20"/>
-                <w:szCs w:val="20"/>
-              </w:rPr>
-              <w:t>)</w:t>
-            </w:r>
-            <w:r>
-              <w:rPr>
-                <w:bCs/>
-                <w:sz w:val="20"/>
-                <w:szCs w:val="20"/>
-              </w:rPr>
-              <w:t>.</w:t>
-            </w:r>
-            <w:r>
-              <w:rPr>
-                <w:bCs/>
-                <w:sz w:val="20"/>
-                <w:szCs w:val="20"/>
-              </w:rPr>
-              <w:t xml:space="preserve"> </w:t>
-            </w:r>
-            <w:r>
-              <w:rPr>
-                <w:bCs/>
-                <w:sz w:val="20"/>
-                <w:szCs w:val="20"/>
-              </w:rPr>
-              <w:t>При этом</w:t>
-            </w:r>
-            <w:r>
-              <w:rPr>
-                <w:bCs/>
-                <w:sz w:val="20"/>
-                <w:szCs w:val="20"/>
-              </w:rPr>
-              <w:t xml:space="preserve"> </w:t>
-            </w:r>
-            <w:r>
-              <w:rPr>
-                <w:bCs/>
-                <w:sz w:val="20"/>
-                <w:szCs w:val="20"/>
-              </w:rPr>
-              <w:t>переменная</w:t>
-            </w:r>
-            <w:r>
-              <w:rPr>
-                <w:bCs/>
-                <w:sz w:val="20"/>
-                <w:szCs w:val="20"/>
-              </w:rPr>
-              <w:t xml:space="preserve"> </w:t>
-            </w:r>
-            <w:r>
-              <w:rPr>
-                <w:bCs/>
-                <w:sz w:val="20"/>
-                <w:szCs w:val="20"/>
-                <w:lang w:val="en-US"/>
-              </w:rPr>
-              <w:t>Surname</w:t>
-            </w:r>
-            <w:r>
-              <w:rPr>
-                <w:bCs/>
-                <w:sz w:val="20"/>
-                <w:szCs w:val="20"/>
-              </w:rPr>
-              <w:t xml:space="preserve"> </w:t>
-            </w:r>
-            <w:r>
-              <w:rPr>
-                <w:bCs/>
-                <w:sz w:val="20"/>
-                <w:szCs w:val="20"/>
-              </w:rPr>
-              <w:t>равна</w:t>
-            </w:r>
-            <w:r>
-              <w:rPr>
-                <w:bCs/>
-                <w:sz w:val="20"/>
-                <w:szCs w:val="20"/>
-              </w:rPr>
-              <w:t xml:space="preserve"> “</w:t>
-            </w:r>
-            <w:r>
-              <w:rPr>
-                <w:bCs/>
-                <w:sz w:val="20"/>
-                <w:szCs w:val="20"/>
-                <w:lang w:val="en-US"/>
-              </w:rPr>
-              <w:t>Gorbunov</w:t>
-            </w:r>
-            <w:r>
-              <w:rPr>
-                <w:sz w:val="20"/>
-                <w:szCs w:val="20"/>
-              </w:rPr>
-              <w:t>”</w:t>
-            </w:r>
-            <w:r>
-              <w:rPr>
-                <w:sz w:val="20"/>
-                <w:szCs w:val="20"/>
-              </w:rPr>
-              <w:t>,</w:t>
-            </w:r>
-            <w:r>
-              <w:rPr>
-                <w:sz w:val="20"/>
-                <w:szCs w:val="20"/>
-              </w:rPr>
-              <w:t xml:space="preserve"> </w:t>
-            </w:r>
-            <w:r>
-              <w:rPr>
-                <w:sz w:val="20"/>
-                <w:szCs w:val="20"/>
-                <w:lang w:val="en-US"/>
-              </w:rPr>
-              <w:t>City</w:t>
-            </w:r>
-            <w:r>
-              <w:rPr>
-                <w:sz w:val="20"/>
-                <w:szCs w:val="20"/>
-              </w:rPr>
-              <w:t xml:space="preserve"> </w:t>
-            </w:r>
-            <w:r>
-              <w:rPr>
-                <w:sz w:val="20"/>
-                <w:szCs w:val="20"/>
-              </w:rPr>
-              <w:t xml:space="preserve">равна </w:t>
-            </w:r>
-            <w:r>
-              <w:rPr>
-                <w:sz w:val="20"/>
-                <w:szCs w:val="20"/>
-              </w:rPr>
-              <w:t>“</w:t>
-            </w:r>
-            <w:r>
-              <w:rPr>
-                <w:sz w:val="20"/>
-                <w:szCs w:val="20"/>
-                <w:lang w:val="en-US"/>
-              </w:rPr>
-              <w:t>Korolev</w:t>
-            </w:r>
-            <w:r>
-              <w:rPr>
-                <w:sz w:val="20"/>
-                <w:szCs w:val="20"/>
-              </w:rPr>
-              <w:t xml:space="preserve">”, </w:t>
-            </w:r>
-            <w:r>
-              <w:rPr>
-                <w:sz w:val="20"/>
-                <w:szCs w:val="20"/>
-                <w:lang w:val="en-US"/>
-              </w:rPr>
-              <w:t>Phone</w:t>
-            </w:r>
-            <w:r>
-              <w:rPr>
-                <w:sz w:val="20"/>
-                <w:szCs w:val="20"/>
-              </w:rPr>
-              <w:t xml:space="preserve"> – “</w:t>
-            </w:r>
-            <w:r>
-              <w:rPr>
-                <w:bCs/>
-                <w:sz w:val="20"/>
-                <w:szCs w:val="20"/>
-              </w:rPr>
-              <w:t xml:space="preserve">89251472838”, </w:t>
-            </w:r>
-            <w:r>
-              <w:rPr>
-                <w:bCs/>
-                <w:sz w:val="20"/>
-                <w:szCs w:val="20"/>
-                <w:lang w:val="en-US"/>
-              </w:rPr>
-              <w:t>Street</w:t>
-            </w:r>
-            <w:r>
-              <w:rPr>
-                <w:bCs/>
-                <w:sz w:val="20"/>
-                <w:szCs w:val="20"/>
-              </w:rPr>
-              <w:t xml:space="preserve"> – “</w:t>
-            </w:r>
-            <w:r>
-              <w:rPr>
-                <w:bCs/>
-                <w:sz w:val="20"/>
-                <w:szCs w:val="20"/>
-                <w:lang w:val="en-US"/>
-              </w:rPr>
-              <w:t>Glavnaya</w:t>
-            </w:r>
-            <w:r>
-              <w:rPr>
-                <w:bCs/>
-                <w:sz w:val="20"/>
-                <w:szCs w:val="20"/>
-              </w:rPr>
-              <w:t>”</w:t>
-            </w:r>
-            <w:r>
-              <w:rPr>
-                <w:sz w:val="20"/>
-                <w:szCs w:val="20"/>
-              </w:rPr>
-              <w:t>.</w:t>
+                <w:lang w:val="en-US"/>
+              </w:rPr>
+              <w:t xml:space="preserve">Surname = </w:t>
+            </w:r>
+            <w:r>
+              <w:rPr>
+                <w:sz w:val="20"/>
+                <w:szCs w:val="20"/>
+                <w:lang w:val="en-US"/>
+              </w:rPr>
+              <w:lastRenderedPageBreak/>
+              <w:t>“Gorbunov”, Bank_Name = “Sberbank”, Phone = “</w:t>
+            </w:r>
+            <w:r>
+              <w:rPr>
+                <w:bCs/>
+                <w:sz w:val="20"/>
+                <w:szCs w:val="20"/>
+                <w:lang w:val="en-US"/>
+              </w:rPr>
+              <w:t>89251472838</w:t>
+            </w:r>
+            <w:r>
+              <w:rPr>
+                <w:bCs/>
+                <w:sz w:val="20"/>
+                <w:szCs w:val="20"/>
+                <w:lang w:val="en-US"/>
+              </w:rPr>
+              <w:t>”, City = “Korolev”, Street = “Glavnaya”.</w:t>
             </w:r>
           </w:p>
         </w:tc>
@@ -9567,7 +10838,17 @@
               <w:pStyle w:val="a5"/>
               <w:ind w:right="99" w:firstLine="0"/>
               <w:jc w:val="center"/>
+              <w:rPr>
+                <w:lang w:val="en-US"/>
+              </w:rPr>
             </w:pPr>
+            <w:r>
+              <w:rPr>
+                <w:lang w:val="en-US"/>
+              </w:rPr>
+              <w:lastRenderedPageBreak/>
+              <w:t>4</w:t>
+            </w:r>
           </w:p>
         </w:tc>
         <w:tc>
@@ -9578,20 +10859,167 @@
             <w:pPr>
               <w:pStyle w:val="a5"/>
               <w:ind w:right="99" w:firstLine="0"/>
-              <w:jc w:val="center"/>
+              <w:jc w:val="left"/>
               <w:rPr>
                 <w:sz w:val="20"/>
                 <w:szCs w:val="20"/>
                 <w:lang w:val="en-US"/>
               </w:rPr>
             </w:pPr>
-            <w:r>
-              <w:rPr>
-                <w:sz w:val="20"/>
-                <w:szCs w:val="20"/>
-                <w:lang w:val="en-US"/>
-              </w:rPr>
-              <w:t>…</w:t>
+            <w:proofErr w:type="gramStart"/>
+            <w:r>
+              <w:rPr>
+                <w:bCs/>
+                <w:sz w:val="20"/>
+                <w:szCs w:val="20"/>
+                <w:lang w:val="en-US"/>
+              </w:rPr>
+              <w:t>abonement(</w:t>
+            </w:r>
+            <w:proofErr w:type="gramEnd"/>
+            <w:r>
+              <w:rPr>
+                <w:bCs/>
+                <w:sz w:val="20"/>
+                <w:szCs w:val="20"/>
+                <w:lang w:val="en-US"/>
+              </w:rPr>
+              <w:t>“Gorbunov”</w:t>
+            </w:r>
+            <w:r>
+              <w:rPr>
+                <w:bCs/>
+                <w:sz w:val="20"/>
+                <w:szCs w:val="20"/>
+                <w:lang w:val="en-US"/>
+              </w:rPr>
+              <w:t xml:space="preserve">, </w:t>
+            </w:r>
+            <w:r>
+              <w:rPr>
+                <w:bCs/>
+                <w:sz w:val="20"/>
+                <w:szCs w:val="20"/>
+                <w:lang w:val="en-US"/>
+              </w:rPr>
+              <w:t>“</w:t>
+            </w:r>
+            <w:r>
+              <w:rPr>
+                <w:bCs/>
+                <w:sz w:val="20"/>
+                <w:szCs w:val="20"/>
+                <w:lang w:val="en-US"/>
+              </w:rPr>
+              <w:t>89251472838</w:t>
+            </w:r>
+            <w:r>
+              <w:rPr>
+                <w:bCs/>
+                <w:sz w:val="20"/>
+                <w:szCs w:val="20"/>
+                <w:lang w:val="en-US"/>
+              </w:rPr>
+              <w:t>”</w:t>
+            </w:r>
+            <w:r>
+              <w:rPr>
+                <w:bCs/>
+                <w:sz w:val="20"/>
+                <w:szCs w:val="20"/>
+                <w:lang w:val="en-US"/>
+              </w:rPr>
+              <w:t>, address(</w:t>
+            </w:r>
+            <w:r>
+              <w:rPr>
+                <w:bCs/>
+                <w:sz w:val="20"/>
+                <w:szCs w:val="20"/>
+                <w:lang w:val="en-US"/>
+              </w:rPr>
+              <w:t>“Korolev”</w:t>
+            </w:r>
+            <w:r>
+              <w:rPr>
+                <w:bCs/>
+                <w:sz w:val="20"/>
+                <w:szCs w:val="20"/>
+                <w:lang w:val="en-US"/>
+              </w:rPr>
+              <w:t xml:space="preserve">, </w:t>
+            </w:r>
+            <w:r>
+              <w:rPr>
+                <w:bCs/>
+                <w:sz w:val="20"/>
+                <w:szCs w:val="20"/>
+                <w:lang w:val="en-US"/>
+              </w:rPr>
+              <w:t>“Glavnaya”</w:t>
+            </w:r>
+            <w:r>
+              <w:rPr>
+                <w:bCs/>
+                <w:sz w:val="20"/>
+                <w:szCs w:val="20"/>
+                <w:lang w:val="en-US"/>
+              </w:rPr>
+              <w:t>, _, _)), deposit(</w:t>
+            </w:r>
+            <w:r>
+              <w:rPr>
+                <w:bCs/>
+                <w:sz w:val="20"/>
+                <w:szCs w:val="20"/>
+                <w:lang w:val="en-US"/>
+              </w:rPr>
+              <w:t>“Gorbunov”</w:t>
+            </w:r>
+            <w:r>
+              <w:rPr>
+                <w:bCs/>
+                <w:sz w:val="20"/>
+                <w:szCs w:val="20"/>
+                <w:lang w:val="en-US"/>
+              </w:rPr>
+              <w:t xml:space="preserve">, </w:t>
+            </w:r>
+            <w:r>
+              <w:rPr>
+                <w:bCs/>
+                <w:sz w:val="20"/>
+                <w:szCs w:val="20"/>
+                <w:lang w:val="en-US"/>
+              </w:rPr>
+              <w:t>“Sberbank”</w:t>
+            </w:r>
+            <w:r>
+              <w:rPr>
+                <w:bCs/>
+                <w:sz w:val="20"/>
+                <w:szCs w:val="20"/>
+                <w:lang w:val="en-US"/>
+              </w:rPr>
+              <w:t xml:space="preserve">, _, _, </w:t>
+            </w:r>
+            <w:r>
+              <w:rPr>
+                <w:bCs/>
+                <w:sz w:val="20"/>
+                <w:szCs w:val="20"/>
+                <w:lang w:val="en-US"/>
+              </w:rPr>
+              <w:t>“Korolev”</w:t>
+            </w:r>
+            <w:r>
+              <w:rPr>
+                <w:bCs/>
+                <w:sz w:val="20"/>
+                <w:szCs w:val="20"/>
+                <w:lang w:val="en-US"/>
+              </w:rPr>
+              <w:t>)</w:t>
             </w:r>
           </w:p>
         </w:tc>
@@ -9610,554 +11038,6 @@
                 <w:lang w:val="en-US"/>
               </w:rPr>
             </w:pPr>
-            <w:r>
-              <w:rPr>
-                <w:sz w:val="20"/>
-                <w:szCs w:val="20"/>
-                <w:lang w:val="en-US"/>
-              </w:rPr>
-              <w:t>…</w:t>
-            </w:r>
-          </w:p>
-        </w:tc>
-      </w:tr>
-      <w:tr>
-        <w:tc>
-          <w:tcPr>
-            <w:tcW w:w="851" w:type="dxa"/>
-          </w:tcPr>
-          <w:p>
-            <w:pPr>
-              <w:pStyle w:val="a5"/>
-              <w:ind w:right="99" w:firstLine="0"/>
-              <w:jc w:val="center"/>
-              <w:rPr>
-                <w:lang w:val="en-US"/>
-              </w:rPr>
-            </w:pPr>
-            <w:r>
-              <w:rPr>
-                <w:lang w:val="en-US"/>
-              </w:rPr>
-              <w:t>3</w:t>
-            </w:r>
-          </w:p>
-        </w:tc>
-        <w:tc>
-          <w:tcPr>
-            <w:tcW w:w="4253" w:type="dxa"/>
-          </w:tcPr>
-          <w:p>
-            <w:pPr>
-              <w:pStyle w:val="a5"/>
-              <w:ind w:right="99" w:firstLine="0"/>
-              <w:jc w:val="left"/>
-              <w:rPr>
-                <w:sz w:val="20"/>
-                <w:szCs w:val="20"/>
-                <w:lang w:val="en-US"/>
-              </w:rPr>
-            </w:pPr>
-            <w:r>
-              <w:rPr>
-                <w:sz w:val="20"/>
-                <w:szCs w:val="20"/>
-              </w:rPr>
-              <w:t>Производится</w:t>
-            </w:r>
-            <w:r>
-              <w:rPr>
-                <w:sz w:val="20"/>
-                <w:szCs w:val="20"/>
-                <w:lang w:val="en-US"/>
-              </w:rPr>
-              <w:t xml:space="preserve"> </w:t>
-            </w:r>
-            <w:r>
-              <w:rPr>
-                <w:sz w:val="20"/>
-                <w:szCs w:val="20"/>
-              </w:rPr>
-              <w:t>сравнение</w:t>
-            </w:r>
-            <w:r>
-              <w:rPr>
-                <w:sz w:val="20"/>
-                <w:szCs w:val="20"/>
-                <w:lang w:val="en-US"/>
-              </w:rPr>
-              <w:t xml:space="preserve"> </w:t>
-            </w:r>
-            <w:r>
-              <w:rPr>
-                <w:sz w:val="20"/>
-                <w:szCs w:val="20"/>
-                <w:lang w:val="en-US"/>
-              </w:rPr>
-              <w:t>deposit(“Gorbunov”, Bank_Name, _, _, “Korolev”)</w:t>
-            </w:r>
-            <w:r>
-              <w:rPr>
-                <w:sz w:val="20"/>
-                <w:szCs w:val="20"/>
-                <w:lang w:val="en-US"/>
-              </w:rPr>
-              <w:t xml:space="preserve">. </w:t>
-            </w:r>
-            <w:r>
-              <w:rPr>
-                <w:sz w:val="20"/>
-                <w:szCs w:val="20"/>
-              </w:rPr>
-              <w:t>и</w:t>
-            </w:r>
-            <w:r>
-              <w:rPr>
-                <w:sz w:val="20"/>
-                <w:szCs w:val="20"/>
-                <w:lang w:val="en-US"/>
-              </w:rPr>
-              <w:t xml:space="preserve"> </w:t>
-            </w:r>
-            <w:r>
-              <w:rPr>
-                <w:bCs/>
-                <w:sz w:val="20"/>
-                <w:szCs w:val="20"/>
-                <w:lang w:val="en-US"/>
-              </w:rPr>
-              <w:t xml:space="preserve">deposit("Gorbunov", "Sberbank", "123456789", </w:t>
-            </w:r>
-            <w:r>
-              <w:rPr>
-                <w:bCs/>
-                <w:sz w:val="20"/>
-                <w:szCs w:val="20"/>
-                <w:lang w:val="en-US"/>
-              </w:rPr>
-              <w:lastRenderedPageBreak/>
-              <w:t>30000, "Korolev").</w:t>
-            </w:r>
-            <w:r>
-              <w:rPr>
-                <w:bCs/>
-                <w:sz w:val="20"/>
-                <w:szCs w:val="20"/>
-                <w:lang w:val="en-US"/>
-              </w:rPr>
-              <w:t xml:space="preserve"> Bank_Name</w:t>
-            </w:r>
-            <w:r>
-              <w:rPr>
-                <w:bCs/>
-                <w:sz w:val="20"/>
-                <w:szCs w:val="20"/>
-                <w:lang w:val="en-US"/>
-              </w:rPr>
-              <w:t xml:space="preserve"> </w:t>
-            </w:r>
-            <w:r>
-              <w:rPr>
-                <w:bCs/>
-                <w:sz w:val="20"/>
-                <w:szCs w:val="20"/>
-              </w:rPr>
-              <w:t>конкретизируется</w:t>
-            </w:r>
-            <w:r>
-              <w:rPr>
-                <w:bCs/>
-                <w:sz w:val="20"/>
-                <w:szCs w:val="20"/>
-                <w:lang w:val="en-US"/>
-              </w:rPr>
-              <w:t xml:space="preserve"> </w:t>
-            </w:r>
-            <w:r>
-              <w:rPr>
-                <w:bCs/>
-                <w:sz w:val="20"/>
-                <w:szCs w:val="20"/>
-              </w:rPr>
-              <w:t>с</w:t>
-            </w:r>
-            <w:r>
-              <w:rPr>
-                <w:bCs/>
-                <w:sz w:val="20"/>
-                <w:szCs w:val="20"/>
-                <w:lang w:val="en-US"/>
-              </w:rPr>
-              <w:t xml:space="preserve"> “</w:t>
-            </w:r>
-            <w:r>
-              <w:rPr>
-                <w:bCs/>
-                <w:sz w:val="20"/>
-                <w:szCs w:val="20"/>
-                <w:lang w:val="en-US"/>
-              </w:rPr>
-              <w:t>Sberbank</w:t>
-            </w:r>
-            <w:r>
-              <w:rPr>
-                <w:sz w:val="20"/>
-                <w:szCs w:val="20"/>
-                <w:lang w:val="en-US"/>
-              </w:rPr>
-              <w:t xml:space="preserve">”. </w:t>
-            </w:r>
-          </w:p>
-          <w:p>
-            <w:pPr>
-              <w:pStyle w:val="a5"/>
-              <w:ind w:right="99" w:firstLine="0"/>
-              <w:jc w:val="left"/>
-              <w:rPr>
-                <w:sz w:val="20"/>
-                <w:szCs w:val="20"/>
-                <w:lang w:val="en-US"/>
-              </w:rPr>
-            </w:pPr>
-            <w:r>
-              <w:rPr>
-                <w:sz w:val="20"/>
-                <w:szCs w:val="20"/>
-              </w:rPr>
-              <w:t>Результат</w:t>
-            </w:r>
-            <w:r>
-              <w:rPr>
-                <w:sz w:val="20"/>
-                <w:szCs w:val="20"/>
-                <w:lang w:val="en-US"/>
-              </w:rPr>
-              <w:t xml:space="preserve"> – </w:t>
-            </w:r>
-            <w:r>
-              <w:rPr>
-                <w:sz w:val="20"/>
-                <w:szCs w:val="20"/>
-                <w:lang w:val="en-US"/>
-              </w:rPr>
-              <w:t>deposit(“Gorbunov”, “Sberbank”, _, _, “Korolev”)</w:t>
-            </w:r>
-          </w:p>
-        </w:tc>
-        <w:tc>
-          <w:tcPr>
-            <w:tcW w:w="3714" w:type="dxa"/>
-          </w:tcPr>
-          <w:p>
-            <w:pPr>
-              <w:pStyle w:val="a5"/>
-              <w:ind w:right="99" w:firstLine="0"/>
-              <w:jc w:val="left"/>
-              <w:rPr>
-                <w:bCs/>
-                <w:sz w:val="20"/>
-                <w:szCs w:val="20"/>
-                <w:lang w:val="en-US"/>
-              </w:rPr>
-            </w:pPr>
-            <w:r>
-              <w:rPr>
-                <w:sz w:val="20"/>
-                <w:szCs w:val="20"/>
-              </w:rPr>
-              <w:lastRenderedPageBreak/>
-              <w:t>Прямой ход</w:t>
-            </w:r>
-            <w:r>
-              <w:rPr>
-                <w:sz w:val="20"/>
-                <w:szCs w:val="20"/>
-              </w:rPr>
-              <w:t>, производится подстановка значений, которые были найдены в исходный вопрос.</w:t>
-            </w:r>
-            <w:r>
-              <w:rPr>
-                <w:sz w:val="20"/>
-                <w:szCs w:val="20"/>
-              </w:rPr>
-              <w:t xml:space="preserve"> </w:t>
-            </w:r>
-            <w:r>
-              <w:rPr>
-                <w:sz w:val="20"/>
-                <w:szCs w:val="20"/>
-              </w:rPr>
-              <w:t>При</w:t>
-            </w:r>
-            <w:r>
-              <w:rPr>
-                <w:sz w:val="20"/>
-                <w:szCs w:val="20"/>
-                <w:lang w:val="en-US"/>
-              </w:rPr>
-              <w:t xml:space="preserve"> </w:t>
-            </w:r>
-            <w:r>
-              <w:rPr>
-                <w:sz w:val="20"/>
-                <w:szCs w:val="20"/>
-              </w:rPr>
-              <w:t>этом</w:t>
-            </w:r>
-            <w:r>
-              <w:rPr>
-                <w:sz w:val="20"/>
-                <w:szCs w:val="20"/>
-                <w:lang w:val="en-US"/>
-              </w:rPr>
-              <w:t xml:space="preserve"> </w:t>
-            </w:r>
-            <w:r>
-              <w:rPr>
-                <w:sz w:val="20"/>
-                <w:szCs w:val="20"/>
-                <w:lang w:val="en-US"/>
-              </w:rPr>
-              <w:t xml:space="preserve">Surname = </w:t>
-            </w:r>
-            <w:r>
-              <w:rPr>
-                <w:sz w:val="20"/>
-                <w:szCs w:val="20"/>
-                <w:lang w:val="en-US"/>
-              </w:rPr>
-              <w:lastRenderedPageBreak/>
-              <w:t>“Gorbunov”, Bank_Name = “Sberbank”, Phone = “</w:t>
-            </w:r>
-            <w:r>
-              <w:rPr>
-                <w:bCs/>
-                <w:sz w:val="20"/>
-                <w:szCs w:val="20"/>
-                <w:lang w:val="en-US"/>
-              </w:rPr>
-              <w:t>89251472838</w:t>
-            </w:r>
-            <w:r>
-              <w:rPr>
-                <w:bCs/>
-                <w:sz w:val="20"/>
-                <w:szCs w:val="20"/>
-                <w:lang w:val="en-US"/>
-              </w:rPr>
-              <w:t>”, City = “Korolev”, Street = “Glavnaya”.</w:t>
-            </w:r>
-          </w:p>
-        </w:tc>
-      </w:tr>
-      <w:tr>
-        <w:tc>
-          <w:tcPr>
-            <w:tcW w:w="851" w:type="dxa"/>
-          </w:tcPr>
-          <w:p>
-            <w:pPr>
-              <w:pStyle w:val="a5"/>
-              <w:ind w:right="99" w:firstLine="0"/>
-              <w:jc w:val="center"/>
-              <w:rPr>
-                <w:lang w:val="en-US"/>
-              </w:rPr>
-            </w:pPr>
-            <w:r>
-              <w:rPr>
-                <w:lang w:val="en-US"/>
-              </w:rPr>
-              <w:lastRenderedPageBreak/>
-              <w:t>4</w:t>
-            </w:r>
-          </w:p>
-        </w:tc>
-        <w:tc>
-          <w:tcPr>
-            <w:tcW w:w="4253" w:type="dxa"/>
-          </w:tcPr>
-          <w:p>
-            <w:pPr>
-              <w:pStyle w:val="a5"/>
-              <w:ind w:right="99" w:firstLine="0"/>
-              <w:jc w:val="left"/>
-              <w:rPr>
-                <w:sz w:val="20"/>
-                <w:szCs w:val="20"/>
-                <w:lang w:val="en-US"/>
-              </w:rPr>
-            </w:pPr>
-            <w:r>
-              <w:rPr>
-                <w:bCs/>
-                <w:sz w:val="20"/>
-                <w:szCs w:val="20"/>
-                <w:lang w:val="en-US"/>
-              </w:rPr>
-              <w:t>abonement(</w:t>
-            </w:r>
-            <w:r>
-              <w:rPr>
-                <w:bCs/>
-                <w:sz w:val="20"/>
-                <w:szCs w:val="20"/>
-                <w:lang w:val="en-US"/>
-              </w:rPr>
-              <w:t>“Gorbunov”</w:t>
-            </w:r>
-            <w:r>
-              <w:rPr>
-                <w:bCs/>
-                <w:sz w:val="20"/>
-                <w:szCs w:val="20"/>
-                <w:lang w:val="en-US"/>
-              </w:rPr>
-              <w:t xml:space="preserve">, </w:t>
-            </w:r>
-            <w:r>
-              <w:rPr>
-                <w:bCs/>
-                <w:sz w:val="20"/>
-                <w:szCs w:val="20"/>
-                <w:lang w:val="en-US"/>
-              </w:rPr>
-              <w:t>“</w:t>
-            </w:r>
-            <w:r>
-              <w:rPr>
-                <w:bCs/>
-                <w:sz w:val="20"/>
-                <w:szCs w:val="20"/>
-                <w:lang w:val="en-US"/>
-              </w:rPr>
-              <w:t>89251472838</w:t>
-            </w:r>
-            <w:r>
-              <w:rPr>
-                <w:bCs/>
-                <w:sz w:val="20"/>
-                <w:szCs w:val="20"/>
-                <w:lang w:val="en-US"/>
-              </w:rPr>
-              <w:t>”</w:t>
-            </w:r>
-            <w:r>
-              <w:rPr>
-                <w:bCs/>
-                <w:sz w:val="20"/>
-                <w:szCs w:val="20"/>
-                <w:lang w:val="en-US"/>
-              </w:rPr>
-              <w:t>, address(</w:t>
-            </w:r>
-            <w:r>
-              <w:rPr>
-                <w:bCs/>
-                <w:sz w:val="20"/>
-                <w:szCs w:val="20"/>
-                <w:lang w:val="en-US"/>
-              </w:rPr>
-              <w:t>“Korolev”</w:t>
-            </w:r>
-            <w:r>
-              <w:rPr>
-                <w:bCs/>
-                <w:sz w:val="20"/>
-                <w:szCs w:val="20"/>
-                <w:lang w:val="en-US"/>
-              </w:rPr>
-              <w:t xml:space="preserve">, </w:t>
-            </w:r>
-            <w:r>
-              <w:rPr>
-                <w:bCs/>
-                <w:sz w:val="20"/>
-                <w:szCs w:val="20"/>
-                <w:lang w:val="en-US"/>
-              </w:rPr>
-              <w:t>“Glavnaya”</w:t>
-            </w:r>
-            <w:r>
-              <w:rPr>
-                <w:bCs/>
-                <w:sz w:val="20"/>
-                <w:szCs w:val="20"/>
-                <w:lang w:val="en-US"/>
-              </w:rPr>
-              <w:t>, _, _)), deposit(</w:t>
-            </w:r>
-            <w:r>
-              <w:rPr>
-                <w:bCs/>
-                <w:sz w:val="20"/>
-                <w:szCs w:val="20"/>
-                <w:lang w:val="en-US"/>
-              </w:rPr>
-              <w:t>“Gorbunov”</w:t>
-            </w:r>
-            <w:r>
-              <w:rPr>
-                <w:bCs/>
-                <w:sz w:val="20"/>
-                <w:szCs w:val="20"/>
-                <w:lang w:val="en-US"/>
-              </w:rPr>
-              <w:t xml:space="preserve">, </w:t>
-            </w:r>
-            <w:r>
-              <w:rPr>
-                <w:bCs/>
-                <w:sz w:val="20"/>
-                <w:szCs w:val="20"/>
-                <w:lang w:val="en-US"/>
-              </w:rPr>
-              <w:t>“Sberbank”</w:t>
-            </w:r>
-            <w:r>
-              <w:rPr>
-                <w:bCs/>
-                <w:sz w:val="20"/>
-                <w:szCs w:val="20"/>
-                <w:lang w:val="en-US"/>
-              </w:rPr>
-              <w:t xml:space="preserve">, _, _, </w:t>
-            </w:r>
-            <w:r>
-              <w:rPr>
-                <w:bCs/>
-                <w:sz w:val="20"/>
-                <w:szCs w:val="20"/>
-                <w:lang w:val="en-US"/>
-              </w:rPr>
-              <w:t>“Korolev”</w:t>
-            </w:r>
-            <w:r>
-              <w:rPr>
-                <w:bCs/>
-                <w:sz w:val="20"/>
-                <w:szCs w:val="20"/>
-                <w:lang w:val="en-US"/>
-              </w:rPr>
-              <w:t>)</w:t>
-            </w:r>
-          </w:p>
-        </w:tc>
-        <w:tc>
-          <w:tcPr>
-            <w:tcW w:w="3714" w:type="dxa"/>
-          </w:tcPr>
-          <w:p>
-            <w:pPr>
-              <w:pStyle w:val="a5"/>
-              <w:ind w:right="99" w:firstLine="0"/>
-              <w:jc w:val="center"/>
-              <w:rPr>
-                <w:sz w:val="20"/>
-                <w:szCs w:val="20"/>
-                <w:lang w:val="en-US"/>
-              </w:rPr>
-            </w:pPr>
           </w:p>
         </w:tc>
       </w:tr>
@@ -10220,6 +11100,7 @@
       <w:pPr>
         <w:spacing w:line="360" w:lineRule="auto"/>
         <w:ind w:firstLine="349"/>
+        <w:jc w:val="both"/>
         <w:rPr>
           <w:rFonts w:ascii="Times New Roman CYR" w:hAnsi="Times New Roman CYR" w:cs="Times New Roman CYR"/>
         </w:rPr>
@@ -10264,6 +11145,7 @@
           <w:numId w:val="2"/>
         </w:numPr>
         <w:spacing w:line="360" w:lineRule="auto"/>
+        <w:jc w:val="both"/>
         <w:rPr>
           <w:rFonts w:ascii="Times New Roman CYR" w:hAnsi="Times New Roman CYR" w:cs="Times New Roman CYR"/>
           <w:lang w:val="en-US"/>
@@ -10284,6 +11166,7 @@
           <w:numId w:val="2"/>
         </w:numPr>
         <w:spacing w:line="360" w:lineRule="auto"/>
+        <w:jc w:val="both"/>
         <w:rPr>
           <w:rFonts w:ascii="Times New Roman CYR" w:hAnsi="Times New Roman CYR" w:cs="Times New Roman CYR"/>
           <w:lang w:val="en-US"/>
@@ -10304,6 +11187,7 @@
           <w:numId w:val="2"/>
         </w:numPr>
         <w:spacing w:line="360" w:lineRule="auto"/>
+        <w:jc w:val="both"/>
         <w:rPr>
           <w:rFonts w:ascii="Times New Roman CYR" w:hAnsi="Times New Roman CYR" w:cs="Times New Roman CYR"/>
         </w:rPr>
@@ -10326,6 +11210,7 @@
           <w:numId w:val="2"/>
         </w:numPr>
         <w:spacing w:line="360" w:lineRule="auto"/>
+        <w:jc w:val="both"/>
         <w:rPr>
           <w:rFonts w:ascii="Times New Roman CYR" w:hAnsi="Times New Roman CYR" w:cs="Times New Roman CYR"/>
         </w:rPr>
@@ -10342,6 +11227,7 @@
           <w:numId w:val="2"/>
         </w:numPr>
         <w:spacing w:line="360" w:lineRule="auto"/>
+        <w:jc w:val="both"/>
         <w:rPr>
           <w:rFonts w:ascii="Times New Roman CYR" w:hAnsi="Times New Roman CYR" w:cs="Times New Roman CYR"/>
           <w:lang w:val="en-US"/>
@@ -10362,6 +11248,7 @@
           <w:numId w:val="2"/>
         </w:numPr>
         <w:spacing w:line="360" w:lineRule="auto"/>
+        <w:jc w:val="both"/>
         <w:rPr>
           <w:rFonts w:ascii="Times New Roman CYR" w:hAnsi="Times New Roman CYR" w:cs="Times New Roman CYR"/>
           <w:lang w:val="en-US"/>
@@ -10382,6 +11269,7 @@
           <w:numId w:val="2"/>
         </w:numPr>
         <w:spacing w:line="360" w:lineRule="auto"/>
+        <w:jc w:val="both"/>
         <w:rPr>
           <w:rFonts w:ascii="Times New Roman CYR" w:hAnsi="Times New Roman CYR" w:cs="Times New Roman CYR"/>
           <w:lang w:val="en-US"/>
@@ -10402,6 +11290,7 @@
           <w:numId w:val="2"/>
         </w:numPr>
         <w:spacing w:line="360" w:lineRule="auto"/>
+        <w:jc w:val="both"/>
         <w:rPr>
           <w:rFonts w:ascii="Times New Roman CYR" w:hAnsi="Times New Roman CYR" w:cs="Times New Roman CYR"/>
         </w:rPr>
@@ -10422,6 +11311,7 @@
         </w:numPr>
         <w:spacing w:line="360" w:lineRule="auto"/>
         <w:ind w:left="709"/>
+        <w:jc w:val="both"/>
         <w:rPr>
           <w:rFonts w:ascii="Times New Roman CYR" w:hAnsi="Times New Roman CYR" w:cs="Times New Roman CYR"/>
           <w:b/>
@@ -10468,6 +11358,7 @@
         </w:numPr>
         <w:spacing w:line="360" w:lineRule="auto"/>
         <w:ind w:left="709"/>
+        <w:jc w:val="both"/>
         <w:rPr>
           <w:b/>
           <w:bCs/>
@@ -10503,6 +11394,7 @@
       <w:pPr>
         <w:spacing w:line="360" w:lineRule="auto"/>
         <w:ind w:firstLine="349"/>
+        <w:jc w:val="both"/>
       </w:pPr>
       <w:r>
         <w:t>Предикат описывает отношение, определяемое процедурой. Процедура – совокупность правил, заголовки которых одинаковы.</w:t>
@@ -10517,6 +11409,7 @@
         </w:numPr>
         <w:spacing w:line="360" w:lineRule="auto"/>
         <w:ind w:left="709"/>
+        <w:jc w:val="both"/>
         <w:rPr>
           <w:b/>
           <w:bCs/>
@@ -10535,6 +11428,7 @@
       <w:pPr>
         <w:spacing w:line="360" w:lineRule="auto"/>
         <w:ind w:firstLine="349"/>
+        <w:jc w:val="both"/>
       </w:pPr>
       <w:r>
         <w:lastRenderedPageBreak/>
@@ -10603,6 +11497,7 @@
       <w:pPr>
         <w:spacing w:line="360" w:lineRule="auto"/>
         <w:ind w:firstLine="349"/>
+        <w:jc w:val="both"/>
         <w:rPr>
           <w:b/>
           <w:bCs/>
@@ -10612,6 +11507,7 @@
     <w:p>
       <w:pPr>
         <w:spacing w:line="360" w:lineRule="auto"/>
+        <w:jc w:val="both"/>
         <w:rPr>
           <w:b/>
           <w:bCs/>
@@ -10627,6 +11523,7 @@
         </w:numPr>
         <w:spacing w:line="360" w:lineRule="auto"/>
         <w:ind w:left="709"/>
+        <w:jc w:val="both"/>
         <w:rPr>
           <w:b/>
           <w:bCs/>
@@ -10662,6 +11559,7 @@
       <w:pPr>
         <w:spacing w:line="360" w:lineRule="auto"/>
         <w:ind w:firstLine="349"/>
+        <w:jc w:val="both"/>
         <w:rPr>
           <w:b/>
           <w:bCs/>
@@ -10698,6 +11596,7 @@
         </w:numPr>
         <w:spacing w:line="360" w:lineRule="auto"/>
         <w:ind w:left="709"/>
+        <w:jc w:val="both"/>
         <w:rPr>
           <w:b/>
           <w:bCs/>
@@ -10716,6 +11615,7 @@
       <w:pPr>
         <w:spacing w:line="360" w:lineRule="auto"/>
         <w:ind w:firstLine="349"/>
+        <w:jc w:val="both"/>
       </w:pPr>
       <w:r>
         <w:t>Применение подстановки заключается в зам</w:t>
@@ -10733,6 +11633,7 @@
         </w:numPr>
         <w:spacing w:line="360" w:lineRule="auto"/>
         <w:ind w:left="709"/>
+        <w:jc w:val="both"/>
         <w:rPr>
           <w:b/>
           <w:bCs/>
@@ -10751,6 +11652,7 @@
       <w:pPr>
         <w:spacing w:line="360" w:lineRule="auto"/>
         <w:ind w:firstLine="349"/>
+        <w:jc w:val="both"/>
       </w:pPr>
       <w:r>
         <w:t>Пример терма – это результат подстановки некоторых конкретных значений в предикат, частный случай предиката. Строится после того, как задан вопрос.</w:t>
@@ -10762,6 +11664,7 @@
     <w:p>
       <w:pPr>
         <w:spacing w:line="360" w:lineRule="auto"/>
+        <w:jc w:val="both"/>
         <w:rPr>
           <w:b/>
           <w:bCs/>
@@ -10771,6 +11674,7 @@
     <w:p>
       <w:pPr>
         <w:spacing w:line="360" w:lineRule="auto"/>
+        <w:jc w:val="both"/>
         <w:rPr>
           <w:bCs/>
         </w:rPr>

</xml_diff>